<commit_message>
Fixing Environment Variables Initiation method
</commit_message>
<xml_diff>
--- a/README.docx
+++ b/README.docx
@@ -1,6 +1,6 @@
 
 <file path=word/document.xml><?xml version="1.0" encoding="utf-8"?>
-<w:document xmlns:wpc="http://schemas.microsoft.com/office/word/2010/wordprocessingCanvas" xmlns:cx="http://schemas.microsoft.com/office/drawing/2014/chartex" xmlns:cx1="http://schemas.microsoft.com/office/drawing/2015/9/8/chartex" xmlns:cx2="http://schemas.microsoft.com/office/drawing/2015/10/21/chartex" xmlns:cx3="http://schemas.microsoft.com/office/drawing/2016/5/9/chartex" xmlns:cx4="http://schemas.microsoft.com/office/drawing/2016/5/10/chartex" xmlns:cx5="http://schemas.microsoft.com/office/drawing/2016/5/11/chartex" xmlns:cx6="http://schemas.microsoft.com/office/drawing/2016/5/12/chartex" xmlns:cx7="http://schemas.microsoft.com/office/drawing/2016/5/13/chartex" xmlns:cx8="http://schemas.microsoft.com/office/drawing/2016/5/14/chartex" xmlns:mc="http://schemas.openxmlformats.org/markup-compatibility/2006" xmlns:aink="http://schemas.microsoft.com/office/drawing/2016/ink" xmlns:am3d="http://schemas.microsoft.com/office/drawing/2017/model3d" xmlns:o="urn:schemas-microsoft-com:office:office" xmlns:oel="http://schemas.microsoft.com/office/2019/extlst" xmlns:r="http://schemas.openxmlformats.org/officeDocument/2006/relationships" xmlns:m="http://schemas.openxmlformats.org/officeDocument/2006/math" xmlns:v="urn:schemas-microsoft-com:vml" xmlns:wp14="http://schemas.microsoft.com/office/word/2010/wordprocessingDrawing" xmlns:wp="http://schemas.openxmlformats.org/drawingml/2006/wordprocessingDrawing" xmlns:w10="urn:schemas-microsoft-com:office:word" xmlns:w="http://schemas.openxmlformats.org/wordprocessingml/2006/main" xmlns:w14="http://schemas.microsoft.com/office/word/2010/wordml" xmlns:w15="http://schemas.microsoft.com/office/word/2012/wordml" xmlns:w16cex="http://schemas.microsoft.com/office/word/2018/wordml/cex" xmlns:w16cid="http://schemas.microsoft.com/office/word/2016/wordml/cid" xmlns:w16="http://schemas.microsoft.com/office/word/2018/wordml" xmlns:w16sdtdh="http://schemas.microsoft.com/office/word/2020/wordml/sdtdatahash" xmlns:w16se="http://schemas.microsoft.com/office/word/2015/wordml/symex" xmlns:wpg="http://schemas.microsoft.com/office/word/2010/wordprocessingGroup" xmlns:wpi="http://schemas.microsoft.com/office/word/2010/wordprocessingInk" xmlns:wne="http://schemas.microsoft.com/office/word/2006/wordml" xmlns:wps="http://schemas.microsoft.com/office/word/2010/wordprocessingShape" mc:Ignorable="w14 w15 w16se w16cid w16 w16cex w16sdtdh wp14">
+<w:document xmlns:wpc="http://schemas.microsoft.com/office/word/2010/wordprocessingCanvas" xmlns:cx="http://schemas.microsoft.com/office/drawing/2014/chartex" xmlns:mc="http://schemas.openxmlformats.org/markup-compatibility/2006" xmlns:o="urn:schemas-microsoft-com:office:office" xmlns:r="http://schemas.openxmlformats.org/officeDocument/2006/relationships" xmlns:m="http://schemas.openxmlformats.org/officeDocument/2006/math" xmlns:v="urn:schemas-microsoft-com:vml" xmlns:wp14="http://schemas.microsoft.com/office/word/2010/wordprocessingDrawing" xmlns:wp="http://schemas.openxmlformats.org/drawingml/2006/wordprocessingDrawing" xmlns:w10="urn:schemas-microsoft-com:office:word" xmlns:w="http://schemas.openxmlformats.org/wordprocessingml/2006/main" xmlns:w14="http://schemas.microsoft.com/office/word/2010/wordml" xmlns:w15="http://schemas.microsoft.com/office/word/2012/wordml" xmlns:w16se="http://schemas.microsoft.com/office/word/2015/wordml/symex" xmlns:wpg="http://schemas.microsoft.com/office/word/2010/wordprocessingGroup" xmlns:wpi="http://schemas.microsoft.com/office/word/2010/wordprocessingInk" xmlns:wne="http://schemas.microsoft.com/office/word/2006/wordml" xmlns:wps="http://schemas.microsoft.com/office/word/2010/wordprocessingShape" mc:Ignorable="w14 w15 w16se wp14">
   <w:body>
     <w:p>
       <w:pPr>
@@ -40,6 +40,8 @@
         </w:rPr>
         <w:t xml:space="preserve"> - תרגיל 1:</w:t>
       </w:r>
+      <w:bookmarkStart w:id="0" w:name="_GoBack"/>
+      <w:bookmarkEnd w:id="0"/>
     </w:p>
     <w:p>
       <w:pPr>
@@ -86,7 +88,27 @@
           <w:szCs w:val="24"/>
           <w:rtl/>
         </w:rPr>
-        <w:t xml:space="preserve">יאיר חנגלי 316590595, אופיר </w:t>
+        <w:t xml:space="preserve">יאיר </w:t>
+      </w:r>
+      <w:proofErr w:type="spellStart"/>
+      <w:r>
+        <w:rPr>
+          <w:rFonts w:cstheme="minorHAnsi" w:hint="cs"/>
+          <w:sz w:val="24"/>
+          <w:szCs w:val="24"/>
+          <w:rtl/>
+        </w:rPr>
+        <w:t>חנגלי</w:t>
+      </w:r>
+      <w:proofErr w:type="spellEnd"/>
+      <w:r>
+        <w:rPr>
+          <w:rFonts w:cstheme="minorHAnsi" w:hint="cs"/>
+          <w:sz w:val="24"/>
+          <w:szCs w:val="24"/>
+          <w:rtl/>
+        </w:rPr>
+        <w:t xml:space="preserve"> 316590595, אופיר </w:t>
       </w:r>
       <w:proofErr w:type="spellStart"/>
       <w:r>
@@ -206,7 +228,7 @@
         <w:bidi/>
         <w:spacing w:line="240" w:lineRule="auto"/>
         <w:rPr>
-          <w:rFonts w:cstheme="minorHAnsi"/>
+          <w:rFonts w:cstheme="minorHAnsi" w:hint="cs"/>
           <w:b/>
           <w:bCs/>
           <w:sz w:val="24"/>
@@ -242,6 +264,53 @@
           <w:rFonts w:cstheme="minorHAnsi" w:hint="cs"/>
           <w:rtl/>
         </w:rPr>
+        <w:t xml:space="preserve">מערכת זו הינה מערכת גנרית ליצירת הדמיות וסימולציות על ישויות שעליהן חלים חוקים </w:t>
+      </w:r>
+      <w:proofErr w:type="spellStart"/>
+      <w:r>
+        <w:rPr>
+          <w:rFonts w:cstheme="minorHAnsi" w:hint="cs"/>
+          <w:rtl/>
+        </w:rPr>
+        <w:t>מסויימים</w:t>
+      </w:r>
+      <w:proofErr w:type="spellEnd"/>
+      <w:r>
+        <w:rPr>
+          <w:rFonts w:cstheme="minorHAnsi" w:hint="cs"/>
+          <w:rtl/>
+        </w:rPr>
+        <w:t xml:space="preserve"> </w:t>
+      </w:r>
+      <w:r>
+        <w:rPr>
+          <w:rFonts w:cstheme="minorHAnsi"/>
+          <w:rtl/>
+        </w:rPr>
+        <w:t>–</w:t>
+      </w:r>
+      <w:r>
+        <w:rPr>
+          <w:rFonts w:cstheme="minorHAnsi" w:hint="cs"/>
+          <w:rtl/>
+        </w:rPr>
+        <w:t xml:space="preserve"> כתלות ב"עולם" שרוצים להגדיר, ומטרתה לחזות מה יקרה לישויות לפי ההסתברויות שניתנות לה.</w:t>
+      </w:r>
+    </w:p>
+    <w:p>
+      <w:pPr>
+        <w:bidi/>
+        <w:spacing w:line="240" w:lineRule="auto"/>
+        <w:rPr>
+          <w:rFonts w:cstheme="minorHAnsi"/>
+          <w:rtl/>
+        </w:rPr>
+      </w:pPr>
+      <w:r>
+        <w:rPr>
+          <w:rFonts w:cstheme="minorHAnsi" w:hint="cs"/>
+          <w:rtl/>
+        </w:rPr>
         <w:t>בהפעלת התוכנית יוצג בפני המשתמש התפריט הראשי</w:t>
       </w:r>
       <w:r>
@@ -837,39 +906,6 @@
           <w:rtl/>
         </w:rPr>
         <w:t xml:space="preserve"> התוכנית תסתיים.</w:t>
-      </w:r>
-    </w:p>
-    <w:p>
-      <w:pPr>
-        <w:bidi/>
-        <w:spacing w:line="240" w:lineRule="auto"/>
-        <w:rPr>
-          <w:rFonts w:cstheme="minorHAnsi"/>
-        </w:rPr>
-      </w:pPr>
-      <w:r>
-        <w:rPr>
-          <w:rFonts w:cstheme="minorHAnsi" w:hint="cs"/>
-          <w:highlight w:val="yellow"/>
-          <w:rtl/>
-        </w:rPr>
-        <w:t>***</w:t>
-      </w:r>
-      <w:r>
-        <w:rPr>
-          <w:rFonts w:cstheme="minorHAnsi" w:hint="cs"/>
-          <w:highlight w:val="yellow"/>
-          <w:rtl/>
-        </w:rPr>
-        <w:t>לציין גם שטעינת קובץ תקין תמחק סימולציות שכרגע קיימות במערכת או גם ככה חפרתי</w:t>
-      </w:r>
-      <w:r>
-        <w:rPr>
-          <w:rFonts w:cstheme="minorHAnsi" w:hint="cs"/>
-          <w:highlight w:val="yellow"/>
-          <w:rtl/>
-        </w:rPr>
-        <w:t>**</w:t>
       </w:r>
     </w:p>
     <w:p>
@@ -1033,7 +1069,42 @@
           <w:rFonts w:cstheme="minorHAnsi" w:hint="cs"/>
           <w:rtl/>
         </w:rPr>
-        <w:t>המודול באחראי על תפעול המערכת מבחינה לוגית.</w:t>
+        <w:t>המודול האחראי על</w:t>
+      </w:r>
+      <w:r>
+        <w:rPr>
+          <w:rFonts w:cstheme="minorHAnsi" w:hint="cs"/>
+          <w:rtl/>
+        </w:rPr>
+        <w:t xml:space="preserve"> ה</w:t>
+      </w:r>
+      <w:r>
+        <w:rPr>
+          <w:rFonts w:cstheme="minorHAnsi" w:hint="cs"/>
+          <w:rtl/>
+        </w:rPr>
+        <w:t>צד ה</w:t>
+      </w:r>
+      <w:r>
+        <w:rPr>
+          <w:rFonts w:cstheme="minorHAnsi" w:hint="cs"/>
+          <w:rtl/>
+        </w:rPr>
+        <w:t>לוגי</w:t>
+      </w:r>
+      <w:r>
+        <w:rPr>
+          <w:rFonts w:cstheme="minorHAnsi" w:hint="cs"/>
+          <w:rtl/>
+        </w:rPr>
+        <w:t xml:space="preserve"> של המערכת</w:t>
+      </w:r>
+      <w:r>
+        <w:rPr>
+          <w:rFonts w:cstheme="minorHAnsi" w:hint="cs"/>
+          <w:rtl/>
+        </w:rPr>
+        <w:t>.</w:t>
       </w:r>
     </w:p>
     <w:p>
@@ -1115,7 +1186,45 @@
           <w:rFonts w:cstheme="minorHAnsi" w:hint="cs"/>
           <w:rtl/>
         </w:rPr>
-        <w:t xml:space="preserve"> ממשק עבור מנוע המערכת לשימוש ע"י ממשק המשתמש.</w:t>
+        <w:t xml:space="preserve"> ממשק עבור מנוע המערכת לשימוש ע"י </w:t>
+      </w:r>
+      <w:r>
+        <w:rPr>
+          <w:rFonts w:cstheme="minorHAnsi" w:hint="cs"/>
+          <w:rtl/>
+        </w:rPr>
+        <w:t xml:space="preserve">מודול </w:t>
+      </w:r>
+      <w:r>
+        <w:rPr>
+          <w:rFonts w:cstheme="minorHAnsi" w:hint="cs"/>
+          <w:rtl/>
+        </w:rPr>
+        <w:t>ממשק המשתמש</w:t>
+      </w:r>
+      <w:r>
+        <w:rPr>
+          <w:rFonts w:cstheme="minorHAnsi" w:hint="cs"/>
+          <w:rtl/>
+        </w:rPr>
+        <w:t xml:space="preserve"> שמציג את הפונקציונליות של המערכת</w:t>
+      </w:r>
+    </w:p>
+    <w:p>
+      <w:pPr>
+        <w:bidi/>
+        <w:spacing w:line="240" w:lineRule="auto"/>
+        <w:rPr>
+          <w:rFonts w:cstheme="minorHAnsi" w:hint="cs"/>
+          <w:rtl/>
+        </w:rPr>
+      </w:pPr>
+      <w:r>
+        <w:rPr>
+          <w:rFonts w:cstheme="minorHAnsi" w:hint="cs"/>
+          <w:rtl/>
+        </w:rPr>
+        <w:t>חלוקת המודול ברוב התיקיות להגדרה ומימוש, זאת על מנת ראשית להגדיר את ה"עולם" שאותו נרצה אולי להריץ בהמשך, ורק לאחר מכן יצירת האובייקטים הממשיים (עפ"י הגדרתם) בשלב הרצת הסימולציה.</w:t>
       </w:r>
     </w:p>
     <w:p>
@@ -1130,35 +1239,20 @@
       <w:proofErr w:type="spellStart"/>
       <w:r>
         <w:rPr>
-          <w:rFonts w:cstheme="minorHAnsi" w:hint="cs"/>
-          <w:b/>
-          <w:bCs/>
-          <w:u w:val="single"/>
-        </w:rPr>
-        <w:t>S</w:t>
-      </w:r>
-      <w:r>
-        <w:rPr>
-          <w:rFonts w:cstheme="minorHAnsi"/>
-          <w:b/>
-          <w:bCs/>
-          <w:u w:val="single"/>
-        </w:rPr>
-        <w:t>ystemEngine</w:t>
-      </w:r>
-      <w:r>
-        <w:rPr>
-          <w:rFonts w:cstheme="minorHAnsi"/>
-          <w:b/>
-          <w:bCs/>
-          <w:u w:val="single"/>
-        </w:rPr>
-        <w:t>Impl</w:t>
+          <w:rFonts w:cstheme="minorHAnsi"/>
+          <w:b/>
+          <w:bCs/>
+          <w:u w:val="single"/>
+        </w:rPr>
+        <w:t>WorldDefinition</w:t>
       </w:r>
       <w:proofErr w:type="spellEnd"/>
       <w:r>
         <w:rPr>
           <w:rFonts w:cstheme="minorHAnsi" w:hint="cs"/>
+          <w:b/>
+          <w:bCs/>
+          <w:u w:val="single"/>
           <w:rtl/>
         </w:rPr>
         <w:t xml:space="preserve"> </w:t>
@@ -1166,6 +1260,9 @@
       <w:r>
         <w:rPr>
           <w:rFonts w:cstheme="minorHAnsi"/>
+          <w:b/>
+          <w:bCs/>
+          <w:u w:val="single"/>
           <w:rtl/>
         </w:rPr>
         <w:t>–</w:t>
@@ -1175,7 +1272,890 @@
           <w:rFonts w:cstheme="minorHAnsi" w:hint="cs"/>
           <w:rtl/>
         </w:rPr>
-        <w:t xml:space="preserve"> מחלקה המממשת את ממשק המנוע ומיישמת את הפונקציות השונות בו. מכילה את סימולציות העבר והנתונים הנדרשים להרצת סימולציות ויצירת </w:t>
+        <w:t xml:space="preserve"> מכילה את</w:t>
+      </w:r>
+      <w:r>
+        <w:rPr>
+          <w:rFonts w:cstheme="minorHAnsi" w:hint="cs"/>
+          <w:rtl/>
+        </w:rPr>
+        <w:t xml:space="preserve"> הגדרת העולם עבור עולם שנטען מקובץ </w:t>
+      </w:r>
+      <w:r>
+        <w:rPr>
+          <w:rFonts w:cstheme="minorHAnsi" w:hint="cs"/>
+        </w:rPr>
+        <w:t>XML</w:t>
+      </w:r>
+      <w:r>
+        <w:rPr>
+          <w:rFonts w:cstheme="minorHAnsi" w:hint="cs"/>
+          <w:rtl/>
+        </w:rPr>
+        <w:t xml:space="preserve"> ושבאמצעותה נמלא את מחלקת </w:t>
+      </w:r>
+      <w:proofErr w:type="spellStart"/>
+      <w:r>
+        <w:rPr>
+          <w:rFonts w:cstheme="minorHAnsi"/>
+        </w:rPr>
+        <w:t>World</w:t>
+      </w:r>
+      <w:r>
+        <w:rPr>
+          <w:rFonts w:cstheme="minorHAnsi" w:hint="cs"/>
+        </w:rPr>
+        <w:t>I</w:t>
+      </w:r>
+      <w:r>
+        <w:rPr>
+          <w:rFonts w:cstheme="minorHAnsi"/>
+        </w:rPr>
+        <w:t>nstance</w:t>
+      </w:r>
+      <w:proofErr w:type="spellEnd"/>
+      <w:r>
+        <w:rPr>
+          <w:rFonts w:cstheme="minorHAnsi" w:hint="cs"/>
+          <w:rtl/>
+        </w:rPr>
+        <w:t xml:space="preserve"> בנתונים הנדרשים להרצת סימולציה באופן מעשי.</w:t>
+      </w:r>
+    </w:p>
+    <w:p>
+      <w:pPr>
+        <w:bidi/>
+        <w:spacing w:line="240" w:lineRule="auto"/>
+        <w:rPr>
+          <w:rFonts w:cstheme="minorHAnsi"/>
+        </w:rPr>
+      </w:pPr>
+      <w:proofErr w:type="spellStart"/>
+      <w:r>
+        <w:rPr>
+          <w:rFonts w:cstheme="minorHAnsi"/>
+          <w:b/>
+          <w:bCs/>
+          <w:u w:val="single"/>
+        </w:rPr>
+        <w:t>World</w:t>
+      </w:r>
+      <w:r>
+        <w:rPr>
+          <w:rFonts w:cstheme="minorHAnsi" w:hint="cs"/>
+          <w:b/>
+          <w:bCs/>
+          <w:u w:val="single"/>
+        </w:rPr>
+        <w:t>I</w:t>
+      </w:r>
+      <w:r>
+        <w:rPr>
+          <w:rFonts w:cstheme="minorHAnsi"/>
+          <w:b/>
+          <w:bCs/>
+          <w:u w:val="single"/>
+        </w:rPr>
+        <w:t>nstance</w:t>
+      </w:r>
+      <w:proofErr w:type="spellEnd"/>
+      <w:r>
+        <w:rPr>
+          <w:rFonts w:cstheme="minorHAnsi" w:hint="cs"/>
+          <w:b/>
+          <w:bCs/>
+          <w:u w:val="single"/>
+          <w:rtl/>
+        </w:rPr>
+        <w:t xml:space="preserve"> </w:t>
+      </w:r>
+      <w:r>
+        <w:rPr>
+          <w:rFonts w:cstheme="minorHAnsi"/>
+          <w:b/>
+          <w:bCs/>
+          <w:u w:val="single"/>
+          <w:rtl/>
+        </w:rPr>
+        <w:t>–</w:t>
+      </w:r>
+      <w:r>
+        <w:rPr>
+          <w:rFonts w:cstheme="minorHAnsi" w:hint="cs"/>
+          <w:b/>
+          <w:bCs/>
+          <w:u w:val="single"/>
+          <w:rtl/>
+        </w:rPr>
+        <w:t xml:space="preserve"> </w:t>
+      </w:r>
+      <w:r>
+        <w:rPr>
+          <w:rFonts w:cstheme="minorHAnsi" w:hint="cs"/>
+          <w:rtl/>
+        </w:rPr>
+        <w:t>מכיל</w:t>
+      </w:r>
+      <w:r>
+        <w:rPr>
+          <w:rFonts w:cstheme="minorHAnsi" w:hint="cs"/>
+          <w:rtl/>
+        </w:rPr>
+        <w:t>ה נתוני עולם לשימוש בשלב הרצת סימולציה בהתאם להגדרת חלקיו השונים במחלקת</w:t>
+      </w:r>
+      <w:r>
+        <w:rPr>
+          <w:rFonts w:cstheme="minorHAnsi"/>
+        </w:rPr>
+        <w:t xml:space="preserve"> </w:t>
+      </w:r>
+      <w:proofErr w:type="spellStart"/>
+      <w:r>
+        <w:rPr>
+          <w:rFonts w:cstheme="minorHAnsi"/>
+        </w:rPr>
+        <w:t>WorldDefinition</w:t>
+      </w:r>
+      <w:proofErr w:type="spellEnd"/>
+      <w:r>
+        <w:rPr>
+          <w:rFonts w:cstheme="minorHAnsi" w:hint="cs"/>
+          <w:rtl/>
+        </w:rPr>
+        <w:t>.</w:t>
+      </w:r>
+    </w:p>
+    <w:p>
+      <w:pPr>
+        <w:bidi/>
+        <w:spacing w:line="240" w:lineRule="auto"/>
+        <w:rPr>
+          <w:rFonts w:cstheme="minorHAnsi"/>
+          <w:rtl/>
+        </w:rPr>
+      </w:pPr>
+      <w:bookmarkStart w:id="1" w:name="_Hlk143179907"/>
+      <w:proofErr w:type="spellStart"/>
+      <w:r>
+        <w:rPr>
+          <w:rFonts w:cstheme="minorHAnsi"/>
+          <w:b/>
+          <w:bCs/>
+          <w:u w:val="single"/>
+        </w:rPr>
+        <w:t>Entity</w:t>
+      </w:r>
+      <w:r>
+        <w:rPr>
+          <w:rFonts w:cstheme="minorHAnsi"/>
+          <w:b/>
+          <w:bCs/>
+          <w:u w:val="single"/>
+        </w:rPr>
+        <w:t>Definition</w:t>
+      </w:r>
+      <w:bookmarkEnd w:id="1"/>
+      <w:proofErr w:type="spellEnd"/>
+      <w:r>
+        <w:rPr>
+          <w:rFonts w:cstheme="minorHAnsi" w:hint="cs"/>
+          <w:b/>
+          <w:bCs/>
+          <w:u w:val="single"/>
+          <w:rtl/>
+        </w:rPr>
+        <w:t xml:space="preserve"> </w:t>
+      </w:r>
+      <w:r>
+        <w:rPr>
+          <w:rFonts w:cstheme="minorHAnsi"/>
+          <w:b/>
+          <w:bCs/>
+          <w:u w:val="single"/>
+          <w:rtl/>
+        </w:rPr>
+        <w:t>–</w:t>
+      </w:r>
+      <w:r>
+        <w:rPr>
+          <w:rFonts w:cstheme="minorHAnsi" w:hint="cs"/>
+          <w:rtl/>
+        </w:rPr>
+        <w:t xml:space="preserve"> מכילה נתונים </w:t>
+      </w:r>
+      <w:r>
+        <w:rPr>
+          <w:rFonts w:cstheme="minorHAnsi" w:hint="cs"/>
+          <w:rtl/>
+        </w:rPr>
+        <w:t>הנדרשים עבור יצירת</w:t>
+      </w:r>
+      <w:r>
+        <w:rPr>
+          <w:rFonts w:cstheme="minorHAnsi" w:hint="cs"/>
+          <w:rtl/>
+        </w:rPr>
+        <w:t xml:space="preserve"> </w:t>
+      </w:r>
+      <w:r>
+        <w:rPr>
+          <w:rFonts w:cstheme="minorHAnsi" w:hint="cs"/>
+          <w:rtl/>
+        </w:rPr>
+        <w:t xml:space="preserve">מופעי </w:t>
+      </w:r>
+      <w:r>
+        <w:rPr>
+          <w:rFonts w:cstheme="minorHAnsi" w:hint="cs"/>
+          <w:rtl/>
+        </w:rPr>
+        <w:t xml:space="preserve">ישות </w:t>
+      </w:r>
+      <w:r>
+        <w:rPr>
+          <w:rFonts w:cstheme="minorHAnsi" w:hint="cs"/>
+          <w:rtl/>
+        </w:rPr>
+        <w:t xml:space="preserve">מסוימת </w:t>
+      </w:r>
+      <w:r>
+        <w:rPr>
+          <w:rFonts w:cstheme="minorHAnsi" w:hint="cs"/>
+          <w:rtl/>
+        </w:rPr>
+        <w:t>בעולם.</w:t>
+      </w:r>
+    </w:p>
+    <w:p>
+      <w:pPr>
+        <w:bidi/>
+        <w:spacing w:line="240" w:lineRule="auto"/>
+        <w:rPr>
+          <w:rFonts w:cstheme="minorHAnsi"/>
+          <w:rtl/>
+        </w:rPr>
+      </w:pPr>
+      <w:proofErr w:type="spellStart"/>
+      <w:r>
+        <w:rPr>
+          <w:rFonts w:cstheme="minorHAnsi"/>
+          <w:b/>
+          <w:bCs/>
+          <w:u w:val="single"/>
+        </w:rPr>
+        <w:t>Entity</w:t>
+      </w:r>
+      <w:r>
+        <w:rPr>
+          <w:rFonts w:cstheme="minorHAnsi" w:hint="cs"/>
+          <w:b/>
+          <w:bCs/>
+          <w:u w:val="single"/>
+        </w:rPr>
+        <w:t>I</w:t>
+      </w:r>
+      <w:r>
+        <w:rPr>
+          <w:rFonts w:cstheme="minorHAnsi"/>
+          <w:b/>
+          <w:bCs/>
+          <w:u w:val="single"/>
+        </w:rPr>
+        <w:t>nstance</w:t>
+      </w:r>
+      <w:proofErr w:type="spellEnd"/>
+      <w:r>
+        <w:rPr>
+          <w:rFonts w:cstheme="minorHAnsi" w:hint="cs"/>
+          <w:b/>
+          <w:bCs/>
+          <w:u w:val="single"/>
+          <w:rtl/>
+        </w:rPr>
+        <w:t xml:space="preserve"> </w:t>
+      </w:r>
+      <w:r>
+        <w:rPr>
+          <w:rFonts w:cstheme="minorHAnsi"/>
+          <w:b/>
+          <w:bCs/>
+          <w:u w:val="single"/>
+          <w:rtl/>
+        </w:rPr>
+        <w:t>–</w:t>
+      </w:r>
+      <w:r>
+        <w:rPr>
+          <w:rFonts w:cstheme="minorHAnsi" w:hint="cs"/>
+          <w:b/>
+          <w:bCs/>
+          <w:u w:val="single"/>
+          <w:rtl/>
+        </w:rPr>
+        <w:t xml:space="preserve"> </w:t>
+      </w:r>
+      <w:r>
+        <w:rPr>
+          <w:rFonts w:cstheme="minorHAnsi" w:hint="cs"/>
+          <w:rtl/>
+        </w:rPr>
+        <w:t xml:space="preserve">מכילה נתוני מופע </w:t>
+      </w:r>
+      <w:r>
+        <w:rPr>
+          <w:rFonts w:cstheme="minorHAnsi" w:hint="cs"/>
+          <w:rtl/>
+        </w:rPr>
+        <w:t xml:space="preserve">ספציפי </w:t>
+      </w:r>
+      <w:r>
+        <w:rPr>
+          <w:rFonts w:cstheme="minorHAnsi" w:hint="cs"/>
+          <w:rtl/>
+        </w:rPr>
+        <w:t>של ישות הנוצרת מהגדרתה ב</w:t>
+      </w:r>
+      <w:r>
+        <w:t xml:space="preserve"> </w:t>
+      </w:r>
+      <w:proofErr w:type="spellStart"/>
+      <w:r>
+        <w:rPr>
+          <w:rFonts w:cstheme="minorHAnsi"/>
+        </w:rPr>
+        <w:t>EntityDefinition</w:t>
+      </w:r>
+      <w:proofErr w:type="spellEnd"/>
+    </w:p>
+    <w:p>
+      <w:pPr>
+        <w:bidi/>
+        <w:spacing w:line="240" w:lineRule="auto"/>
+        <w:rPr>
+          <w:rFonts w:cstheme="minorHAnsi"/>
+          <w:rtl/>
+        </w:rPr>
+      </w:pPr>
+      <w:proofErr w:type="spellStart"/>
+      <w:r>
+        <w:rPr>
+          <w:rFonts w:cstheme="minorHAnsi"/>
+          <w:b/>
+          <w:bCs/>
+          <w:u w:val="single"/>
+        </w:rPr>
+        <w:t>Property</w:t>
+      </w:r>
+      <w:r>
+        <w:rPr>
+          <w:rFonts w:cstheme="minorHAnsi"/>
+          <w:b/>
+          <w:bCs/>
+          <w:u w:val="single"/>
+        </w:rPr>
+        <w:t>Definition</w:t>
+      </w:r>
+      <w:proofErr w:type="spellEnd"/>
+      <w:r>
+        <w:rPr>
+          <w:rFonts w:cstheme="minorHAnsi" w:hint="cs"/>
+          <w:b/>
+          <w:bCs/>
+          <w:u w:val="single"/>
+          <w:rtl/>
+        </w:rPr>
+        <w:t xml:space="preserve"> </w:t>
+      </w:r>
+      <w:r>
+        <w:rPr>
+          <w:rFonts w:cstheme="minorHAnsi"/>
+          <w:b/>
+          <w:bCs/>
+          <w:u w:val="single"/>
+          <w:rtl/>
+        </w:rPr>
+        <w:t>–</w:t>
+      </w:r>
+      <w:r>
+        <w:rPr>
+          <w:rFonts w:cstheme="minorHAnsi" w:hint="cs"/>
+          <w:rtl/>
+        </w:rPr>
+        <w:t xml:space="preserve"> מכילה נתונים כלליים עבור יצירת תכונה של ישות או של משתנה סביבה בעולם</w:t>
+      </w:r>
+      <w:r>
+        <w:rPr>
+          <w:rFonts w:cstheme="minorHAnsi" w:hint="cs"/>
+          <w:rtl/>
+        </w:rPr>
+        <w:t>.</w:t>
+      </w:r>
+    </w:p>
+    <w:p>
+      <w:pPr>
+        <w:bidi/>
+        <w:spacing w:line="240" w:lineRule="auto"/>
+        <w:rPr>
+          <w:rFonts w:cstheme="minorHAnsi"/>
+          <w:rtl/>
+        </w:rPr>
+      </w:pPr>
+      <w:proofErr w:type="spellStart"/>
+      <w:r>
+        <w:rPr>
+          <w:rFonts w:cstheme="minorHAnsi"/>
+          <w:b/>
+          <w:bCs/>
+          <w:u w:val="single"/>
+        </w:rPr>
+        <w:t>Property</w:t>
+      </w:r>
+      <w:r>
+        <w:rPr>
+          <w:rFonts w:cstheme="minorHAnsi" w:hint="cs"/>
+          <w:b/>
+          <w:bCs/>
+          <w:u w:val="single"/>
+        </w:rPr>
+        <w:t>I</w:t>
+      </w:r>
+      <w:r>
+        <w:rPr>
+          <w:rFonts w:cstheme="minorHAnsi"/>
+          <w:b/>
+          <w:bCs/>
+          <w:u w:val="single"/>
+        </w:rPr>
+        <w:t>nstance</w:t>
+      </w:r>
+      <w:proofErr w:type="spellEnd"/>
+      <w:r>
+        <w:rPr>
+          <w:rFonts w:cstheme="minorHAnsi" w:hint="cs"/>
+          <w:b/>
+          <w:bCs/>
+          <w:u w:val="single"/>
+          <w:rtl/>
+        </w:rPr>
+        <w:t xml:space="preserve"> </w:t>
+      </w:r>
+      <w:r>
+        <w:rPr>
+          <w:rFonts w:cstheme="minorHAnsi"/>
+          <w:b/>
+          <w:bCs/>
+          <w:u w:val="single"/>
+          <w:rtl/>
+        </w:rPr>
+        <w:t>–</w:t>
+      </w:r>
+      <w:r>
+        <w:rPr>
+          <w:rFonts w:cstheme="minorHAnsi" w:hint="cs"/>
+          <w:b/>
+          <w:bCs/>
+          <w:u w:val="single"/>
+          <w:rtl/>
+        </w:rPr>
+        <w:t xml:space="preserve"> </w:t>
+      </w:r>
+      <w:r>
+        <w:rPr>
+          <w:rFonts w:cstheme="minorHAnsi" w:hint="cs"/>
+          <w:rtl/>
+        </w:rPr>
+        <w:t xml:space="preserve">מכילה נתוני מופע של תכונה ספציפית או של משתנה סביבה ספציפי. ממנה יורשות המחלקות: </w:t>
+      </w:r>
+      <w:r>
+        <w:t xml:space="preserve"> </w:t>
+      </w:r>
+      <w:proofErr w:type="spellStart"/>
+      <w:r>
+        <w:rPr>
+          <w:rFonts w:cstheme="minorHAnsi"/>
+          <w:b/>
+          <w:bCs/>
+        </w:rPr>
+        <w:t>BooleanProperty</w:t>
+      </w:r>
+      <w:proofErr w:type="spellEnd"/>
+      <w:r>
+        <w:rPr>
+          <w:rFonts w:cstheme="minorHAnsi" w:hint="cs"/>
+          <w:rtl/>
+        </w:rPr>
+        <w:t xml:space="preserve">, </w:t>
+      </w:r>
+      <w:proofErr w:type="spellStart"/>
+      <w:r>
+        <w:rPr>
+          <w:rFonts w:cstheme="minorHAnsi"/>
+          <w:b/>
+          <w:bCs/>
+        </w:rPr>
+        <w:t>DecimalProperty</w:t>
+      </w:r>
+      <w:proofErr w:type="spellEnd"/>
+      <w:r>
+        <w:rPr>
+          <w:rFonts w:cstheme="minorHAnsi" w:hint="cs"/>
+          <w:rtl/>
+        </w:rPr>
+        <w:t xml:space="preserve">, </w:t>
+      </w:r>
+      <w:proofErr w:type="spellStart"/>
+      <w:r>
+        <w:rPr>
+          <w:rFonts w:cstheme="minorHAnsi"/>
+          <w:b/>
+          <w:bCs/>
+        </w:rPr>
+        <w:t>FloatProperty</w:t>
+      </w:r>
+      <w:proofErr w:type="spellEnd"/>
+      <w:r>
+        <w:rPr>
+          <w:rFonts w:cstheme="minorHAnsi" w:hint="cs"/>
+          <w:rtl/>
+        </w:rPr>
+        <w:t xml:space="preserve">, </w:t>
+      </w:r>
+      <w:proofErr w:type="spellStart"/>
+      <w:r>
+        <w:rPr>
+          <w:rFonts w:cstheme="minorHAnsi"/>
+          <w:b/>
+          <w:bCs/>
+        </w:rPr>
+        <w:t>StringProperty</w:t>
+      </w:r>
+      <w:proofErr w:type="spellEnd"/>
+      <w:r>
+        <w:rPr>
+          <w:rFonts w:cstheme="minorHAnsi" w:hint="cs"/>
+          <w:rtl/>
+        </w:rPr>
+        <w:t xml:space="preserve"> אשר משמשות להגדרת הערך(</w:t>
+      </w:r>
+      <w:r>
+        <w:rPr>
+          <w:rFonts w:cstheme="minorHAnsi"/>
+        </w:rPr>
+        <w:t>value</w:t>
+      </w:r>
+      <w:r>
+        <w:rPr>
+          <w:rFonts w:cstheme="minorHAnsi" w:hint="cs"/>
+          <w:rtl/>
+        </w:rPr>
+        <w:t>) המתאים לפי סוג התכונה/משתנה הסביבה.</w:t>
+      </w:r>
+    </w:p>
+    <w:p>
+      <w:pPr>
+        <w:bidi/>
+        <w:spacing w:line="240" w:lineRule="auto"/>
+        <w:rPr>
+          <w:rFonts w:cstheme="minorHAnsi"/>
+          <w:rtl/>
+        </w:rPr>
+      </w:pPr>
+      <w:r>
+        <w:rPr>
+          <w:rFonts w:cstheme="minorHAnsi" w:hint="cs"/>
+          <w:b/>
+          <w:bCs/>
+          <w:u w:val="single"/>
+        </w:rPr>
+        <w:t>E</w:t>
+      </w:r>
+      <w:r>
+        <w:rPr>
+          <w:rFonts w:cstheme="minorHAnsi"/>
+          <w:b/>
+          <w:bCs/>
+          <w:u w:val="single"/>
+        </w:rPr>
+        <w:t>xpression</w:t>
+      </w:r>
+      <w:r>
+        <w:rPr>
+          <w:rFonts w:cstheme="minorHAnsi" w:hint="cs"/>
+          <w:rtl/>
+        </w:rPr>
+        <w:t xml:space="preserve"> </w:t>
+      </w:r>
+      <w:r>
+        <w:rPr>
+          <w:rFonts w:cstheme="minorHAnsi"/>
+          <w:rtl/>
+        </w:rPr>
+        <w:t>–</w:t>
+      </w:r>
+      <w:r>
+        <w:rPr>
+          <w:rFonts w:cstheme="minorHAnsi" w:hint="cs"/>
+          <w:rtl/>
+        </w:rPr>
+        <w:t xml:space="preserve"> </w:t>
+      </w:r>
+      <w:r>
+        <w:rPr>
+          <w:rFonts w:cstheme="minorHAnsi" w:hint="cs"/>
+          <w:rtl/>
+        </w:rPr>
+        <w:t>משמשת להמרת ביטוי לערך נדרש ומוודאת שערכו תואם לערך הרצוי</w:t>
+      </w:r>
+      <w:r>
+        <w:rPr>
+          <w:rFonts w:cstheme="minorHAnsi" w:hint="cs"/>
+          <w:rtl/>
+        </w:rPr>
+        <w:t>.</w:t>
+      </w:r>
+    </w:p>
+    <w:p>
+      <w:pPr>
+        <w:bidi/>
+        <w:spacing w:line="240" w:lineRule="auto"/>
+        <w:rPr>
+          <w:rFonts w:cstheme="minorHAnsi"/>
+        </w:rPr>
+      </w:pPr>
+      <w:r>
+        <w:rPr>
+          <w:rFonts w:cstheme="minorHAnsi" w:hint="cs"/>
+          <w:b/>
+          <w:bCs/>
+          <w:u w:val="single"/>
+        </w:rPr>
+        <w:t>A</w:t>
+      </w:r>
+      <w:r>
+        <w:rPr>
+          <w:rFonts w:cstheme="minorHAnsi"/>
+          <w:b/>
+          <w:bCs/>
+          <w:u w:val="single"/>
+        </w:rPr>
+        <w:t>ction</w:t>
+      </w:r>
+      <w:r>
+        <w:rPr>
+          <w:rFonts w:cstheme="minorHAnsi" w:hint="cs"/>
+          <w:rtl/>
+        </w:rPr>
+        <w:t xml:space="preserve"> </w:t>
+      </w:r>
+      <w:r>
+        <w:rPr>
+          <w:rFonts w:cstheme="minorHAnsi"/>
+          <w:rtl/>
+        </w:rPr>
+        <w:t>–</w:t>
+      </w:r>
+      <w:r>
+        <w:rPr>
+          <w:rFonts w:cstheme="minorHAnsi" w:hint="cs"/>
+          <w:rtl/>
+        </w:rPr>
+        <w:t xml:space="preserve"> ממשק הממומש ע"י </w:t>
+      </w:r>
+      <w:proofErr w:type="spellStart"/>
+      <w:r>
+        <w:rPr>
+          <w:rFonts w:cstheme="minorHAnsi"/>
+          <w:b/>
+          <w:bCs/>
+        </w:rPr>
+        <w:t>AbstractAction</w:t>
+      </w:r>
+      <w:proofErr w:type="spellEnd"/>
+      <w:r>
+        <w:rPr>
+          <w:rFonts w:cstheme="minorHAnsi" w:hint="cs"/>
+          <w:rtl/>
+        </w:rPr>
+        <w:t>, שממנה יורשות סוגי הפעולות השונות בחוקים שבתורן מגדירות את אופן הרצתן</w:t>
+      </w:r>
+      <w:r>
+        <w:rPr>
+          <w:rFonts w:cstheme="minorHAnsi" w:hint="cs"/>
+          <w:rtl/>
+        </w:rPr>
+        <w:t xml:space="preserve">, בעל מתודה יחידה שבעזרתה נוכל להפעיל כל סוג </w:t>
+      </w:r>
+      <w:r>
+        <w:rPr>
+          <w:rFonts w:cstheme="minorHAnsi" w:hint="cs"/>
+        </w:rPr>
+        <w:t>A</w:t>
+      </w:r>
+      <w:r>
+        <w:rPr>
+          <w:rFonts w:cstheme="minorHAnsi"/>
+        </w:rPr>
+        <w:t>ction</w:t>
+      </w:r>
+      <w:r>
+        <w:rPr>
+          <w:rFonts w:cstheme="minorHAnsi" w:hint="cs"/>
+          <w:rtl/>
+        </w:rPr>
+        <w:t xml:space="preserve"> שנרצה.</w:t>
+      </w:r>
+    </w:p>
+    <w:p>
+      <w:pPr>
+        <w:bidi/>
+        <w:spacing w:line="240" w:lineRule="auto"/>
+        <w:rPr>
+          <w:rFonts w:cstheme="minorHAnsi"/>
+          <w:rtl/>
+        </w:rPr>
+      </w:pPr>
+      <w:r>
+        <w:rPr>
+          <w:rFonts w:cstheme="minorHAnsi"/>
+          <w:b/>
+          <w:bCs/>
+          <w:u w:val="single"/>
+        </w:rPr>
+        <w:t>Context</w:t>
+      </w:r>
+      <w:r>
+        <w:rPr>
+          <w:rFonts w:cstheme="minorHAnsi" w:hint="cs"/>
+          <w:rtl/>
+        </w:rPr>
+        <w:t xml:space="preserve"> </w:t>
+      </w:r>
+      <w:r>
+        <w:rPr>
+          <w:rFonts w:cstheme="minorHAnsi"/>
+          <w:rtl/>
+        </w:rPr>
+        <w:t>–</w:t>
+      </w:r>
+      <w:r>
+        <w:rPr>
+          <w:rFonts w:cstheme="minorHAnsi" w:hint="cs"/>
+          <w:rtl/>
+        </w:rPr>
+        <w:t xml:space="preserve"> ממשק הממומש ע"י </w:t>
+      </w:r>
+      <w:proofErr w:type="spellStart"/>
+      <w:r>
+        <w:rPr>
+          <w:rFonts w:cstheme="minorHAnsi"/>
+          <w:b/>
+          <w:bCs/>
+          <w:u w:val="single"/>
+        </w:rPr>
+        <w:t>ContextImpl</w:t>
+      </w:r>
+      <w:proofErr w:type="spellEnd"/>
+      <w:r>
+        <w:rPr>
+          <w:rFonts w:cstheme="minorHAnsi" w:hint="cs"/>
+          <w:b/>
+          <w:bCs/>
+          <w:u w:val="single"/>
+          <w:rtl/>
+        </w:rPr>
+        <w:t xml:space="preserve"> </w:t>
+      </w:r>
+      <w:r>
+        <w:rPr>
+          <w:rFonts w:cstheme="minorHAnsi" w:hint="cs"/>
+          <w:rtl/>
+        </w:rPr>
+        <w:t>המ</w:t>
+      </w:r>
+      <w:r>
+        <w:rPr>
+          <w:rFonts w:cstheme="minorHAnsi" w:hint="cs"/>
+          <w:rtl/>
+        </w:rPr>
+        <w:t>שמש להעברת הקשר מתאים לפעולה (ישות ראשית, תכונה) לצורך הרצתה במסגרתו.</w:t>
+      </w:r>
+    </w:p>
+    <w:p>
+      <w:pPr>
+        <w:bidi/>
+        <w:spacing w:line="240" w:lineRule="auto"/>
+        <w:rPr>
+          <w:rFonts w:cstheme="minorHAnsi"/>
+          <w:u w:val="single"/>
+          <w:rtl/>
+        </w:rPr>
+      </w:pPr>
+    </w:p>
+    <w:p>
+      <w:pPr>
+        <w:bidi/>
+        <w:spacing w:line="240" w:lineRule="auto"/>
+        <w:rPr>
+          <w:rFonts w:cstheme="minorHAnsi"/>
+          <w:u w:val="single"/>
+          <w:rtl/>
+        </w:rPr>
+      </w:pPr>
+      <w:r>
+        <w:rPr>
+          <w:rFonts w:cstheme="minorHAnsi" w:hint="cs"/>
+          <w:u w:val="single"/>
+          <w:rtl/>
+        </w:rPr>
+        <w:t xml:space="preserve">מודול </w:t>
+      </w:r>
+      <w:r>
+        <w:rPr>
+          <w:rFonts w:cstheme="minorHAnsi" w:hint="cs"/>
+          <w:u w:val="single"/>
+        </w:rPr>
+        <w:t>UI</w:t>
+      </w:r>
+      <w:r>
+        <w:rPr>
+          <w:rFonts w:cstheme="minorHAnsi" w:hint="cs"/>
+          <w:u w:val="single"/>
+          <w:rtl/>
+        </w:rPr>
+        <w:t>:</w:t>
+      </w:r>
+    </w:p>
+    <w:p>
+      <w:pPr>
+        <w:bidi/>
+        <w:spacing w:line="240" w:lineRule="auto"/>
+        <w:rPr>
+          <w:rFonts w:cstheme="minorHAnsi"/>
+          <w:rtl/>
+        </w:rPr>
+      </w:pPr>
+      <w:r>
+        <w:rPr>
+          <w:rFonts w:cstheme="minorHAnsi" w:hint="cs"/>
+          <w:rtl/>
+        </w:rPr>
+        <w:t xml:space="preserve">המודול האחראי על ניהול ממשק המשתמש </w:t>
+      </w:r>
+      <w:proofErr w:type="spellStart"/>
+      <w:r>
+        <w:rPr>
+          <w:rFonts w:cstheme="minorHAnsi" w:hint="cs"/>
+          <w:rtl/>
+        </w:rPr>
+        <w:t>הקונסולי</w:t>
+      </w:r>
+      <w:proofErr w:type="spellEnd"/>
+      <w:r>
+        <w:rPr>
+          <w:rFonts w:cstheme="minorHAnsi" w:hint="cs"/>
+          <w:rtl/>
+        </w:rPr>
+        <w:t xml:space="preserve">, שואב נתונים בצורת </w:t>
       </w:r>
       <w:r>
         <w:rPr>
@@ -1185,208 +2165,26 @@
       </w:r>
       <w:r>
         <w:rPr>
-          <w:rFonts w:cstheme="minorHAnsi"/>
-        </w:rPr>
-        <w:t>s</w:t>
-      </w:r>
-      <w:r>
-        <w:rPr>
-          <w:rFonts w:cstheme="minorHAnsi" w:hint="cs"/>
-          <w:rtl/>
-        </w:rPr>
-        <w:t xml:space="preserve"> עבור ממשק המשתמש בפונקציות השונות בתפריט הראש.</w:t>
-      </w:r>
-    </w:p>
-    <w:p>
-      <w:pPr>
-        <w:bidi/>
-        <w:spacing w:line="240" w:lineRule="auto"/>
-        <w:rPr>
-          <w:rFonts w:cstheme="minorHAnsi"/>
-          <w:rtl/>
-        </w:rPr>
-      </w:pPr>
+          <w:rFonts w:cstheme="minorHAnsi" w:hint="cs"/>
+          <w:rtl/>
+        </w:rPr>
+        <w:t xml:space="preserve"> ממודול </w:t>
+      </w:r>
       <w:proofErr w:type="spellStart"/>
       <w:r>
         <w:rPr>
           <w:rFonts w:cstheme="minorHAnsi"/>
-          <w:b/>
-          <w:bCs/>
-          <w:u w:val="single"/>
-        </w:rPr>
-        <w:t>WorldDefinition</w:t>
+        </w:rPr>
+        <w:t>SystemEngine</w:t>
       </w:r>
       <w:proofErr w:type="spellEnd"/>
       <w:r>
         <w:rPr>
           <w:rFonts w:cstheme="minorHAnsi" w:hint="cs"/>
-          <w:b/>
-          <w:bCs/>
-          <w:u w:val="single"/>
-          <w:rtl/>
-        </w:rPr>
-        <w:t xml:space="preserve"> </w:t>
-      </w:r>
-      <w:r>
-        <w:rPr>
-          <w:rFonts w:cstheme="minorHAnsi"/>
-          <w:b/>
-          <w:bCs/>
-          <w:u w:val="single"/>
-          <w:rtl/>
-        </w:rPr>
-        <w:t>–</w:t>
-      </w:r>
-      <w:r>
-        <w:rPr>
-          <w:rFonts w:cstheme="minorHAnsi" w:hint="cs"/>
-          <w:rtl/>
-        </w:rPr>
-        <w:t xml:space="preserve"> מכילה את</w:t>
-      </w:r>
-      <w:r>
-        <w:rPr>
-          <w:rFonts w:cstheme="minorHAnsi" w:hint="cs"/>
-          <w:rtl/>
-        </w:rPr>
-        <w:t xml:space="preserve"> הגדרת העולם עבור עולם שנטען מקובץ </w:t>
-      </w:r>
-      <w:r>
-        <w:rPr>
-          <w:rFonts w:cstheme="minorHAnsi" w:hint="cs"/>
-        </w:rPr>
-        <w:t>XML</w:t>
-      </w:r>
-      <w:r>
-        <w:rPr>
-          <w:rFonts w:cstheme="minorHAnsi" w:hint="cs"/>
-          <w:rtl/>
-        </w:rPr>
-        <w:t xml:space="preserve"> ושבאמצעותה נמלא את מחלקת </w:t>
-      </w:r>
-      <w:proofErr w:type="spellStart"/>
-      <w:r>
-        <w:rPr>
-          <w:rFonts w:cstheme="minorHAnsi"/>
-        </w:rPr>
-        <w:t>World</w:t>
-      </w:r>
-      <w:r>
-        <w:rPr>
-          <w:rFonts w:cstheme="minorHAnsi" w:hint="cs"/>
-        </w:rPr>
-        <w:t>I</w:t>
-      </w:r>
-      <w:r>
-        <w:rPr>
-          <w:rFonts w:cstheme="minorHAnsi"/>
-        </w:rPr>
-        <w:t>nstance</w:t>
-      </w:r>
-      <w:proofErr w:type="spellEnd"/>
-      <w:r>
-        <w:rPr>
-          <w:rFonts w:cstheme="minorHAnsi" w:hint="cs"/>
-          <w:rtl/>
-        </w:rPr>
-        <w:t xml:space="preserve"> בנתונים הנדרשים להרצת סימולציה באופן מעשי.</w:t>
-      </w:r>
-    </w:p>
-    <w:p>
-      <w:pPr>
-        <w:bidi/>
-        <w:spacing w:line="240" w:lineRule="auto"/>
-        <w:rPr>
-          <w:rFonts w:cstheme="minorHAnsi"/>
-        </w:rPr>
-      </w:pPr>
-      <w:proofErr w:type="spellStart"/>
-      <w:r>
-        <w:rPr>
-          <w:rFonts w:cstheme="minorHAnsi"/>
-          <w:b/>
-          <w:bCs/>
-          <w:u w:val="single"/>
-        </w:rPr>
-        <w:t>World</w:t>
-      </w:r>
-      <w:r>
-        <w:rPr>
-          <w:rFonts w:cstheme="minorHAnsi" w:hint="cs"/>
-          <w:b/>
-          <w:bCs/>
-          <w:u w:val="single"/>
-        </w:rPr>
-        <w:t>I</w:t>
-      </w:r>
-      <w:r>
-        <w:rPr>
-          <w:rFonts w:cstheme="minorHAnsi"/>
-          <w:b/>
-          <w:bCs/>
-          <w:u w:val="single"/>
-        </w:rPr>
-        <w:t>nstance</w:t>
-      </w:r>
-      <w:proofErr w:type="spellEnd"/>
-      <w:r>
-        <w:rPr>
-          <w:rFonts w:cstheme="minorHAnsi" w:hint="cs"/>
-          <w:b/>
-          <w:bCs/>
-          <w:u w:val="single"/>
-          <w:rtl/>
-        </w:rPr>
-        <w:t xml:space="preserve"> </w:t>
-      </w:r>
-      <w:r>
-        <w:rPr>
-          <w:rFonts w:cstheme="minorHAnsi"/>
-          <w:b/>
-          <w:bCs/>
-          <w:u w:val="single"/>
-          <w:rtl/>
-        </w:rPr>
-        <w:t>–</w:t>
-      </w:r>
-      <w:r>
-        <w:rPr>
-          <w:rFonts w:cstheme="minorHAnsi" w:hint="cs"/>
-          <w:b/>
-          <w:bCs/>
-          <w:u w:val="single"/>
-          <w:rtl/>
-        </w:rPr>
-        <w:t xml:space="preserve"> </w:t>
-      </w:r>
-      <w:r>
-        <w:rPr>
-          <w:rFonts w:cstheme="minorHAnsi" w:hint="cs"/>
-          <w:rtl/>
-        </w:rPr>
-        <w:t>מכיל</w:t>
-      </w:r>
-      <w:r>
-        <w:rPr>
-          <w:rFonts w:cstheme="minorHAnsi" w:hint="cs"/>
-          <w:rtl/>
-        </w:rPr>
-        <w:t>ה נתוני עולם לשימוש בשלב הרצת סימולציה בהתאם להגדרת חלקיו השונים במחלקת</w:t>
-      </w:r>
-      <w:r>
-        <w:rPr>
-          <w:rFonts w:cstheme="minorHAnsi"/>
-        </w:rPr>
-        <w:t xml:space="preserve"> </w:t>
-      </w:r>
-      <w:proofErr w:type="spellStart"/>
-      <w:r>
-        <w:rPr>
-          <w:rFonts w:cstheme="minorHAnsi"/>
-        </w:rPr>
-        <w:t>WorldDefinition</w:t>
-      </w:r>
-      <w:proofErr w:type="spellEnd"/>
+          <w:rtl/>
+        </w:rPr>
+        <w:t xml:space="preserve"> ובכך מציג את המידע הרלוונטי למשתמש</w:t>
+      </w:r>
       <w:r>
         <w:rPr>
           <w:rFonts w:cstheme="minorHAnsi" w:hint="cs"/>
@@ -1401,722 +2199,6 @@
         <w:spacing w:line="240" w:lineRule="auto"/>
         <w:rPr>
           <w:rFonts w:cstheme="minorHAnsi"/>
-          <w:rtl/>
-        </w:rPr>
-      </w:pPr>
-      <w:bookmarkStart w:id="0" w:name="_Hlk143179907"/>
-      <w:proofErr w:type="spellStart"/>
-      <w:r>
-        <w:rPr>
-          <w:rFonts w:cstheme="minorHAnsi"/>
-          <w:b/>
-          <w:bCs/>
-          <w:u w:val="single"/>
-        </w:rPr>
-        <w:t>Entity</w:t>
-      </w:r>
-      <w:r>
-        <w:rPr>
-          <w:rFonts w:cstheme="minorHAnsi"/>
-          <w:b/>
-          <w:bCs/>
-          <w:u w:val="single"/>
-        </w:rPr>
-        <w:t>Definition</w:t>
-      </w:r>
-      <w:bookmarkEnd w:id="0"/>
-      <w:proofErr w:type="spellEnd"/>
-      <w:r>
-        <w:rPr>
-          <w:rFonts w:cstheme="minorHAnsi" w:hint="cs"/>
-          <w:b/>
-          <w:bCs/>
-          <w:u w:val="single"/>
-          <w:rtl/>
-        </w:rPr>
-        <w:t xml:space="preserve"> </w:t>
-      </w:r>
-      <w:r>
-        <w:rPr>
-          <w:rFonts w:cstheme="minorHAnsi"/>
-          <w:b/>
-          <w:bCs/>
-          <w:u w:val="single"/>
-          <w:rtl/>
-        </w:rPr>
-        <w:t>–</w:t>
-      </w:r>
-      <w:r>
-        <w:rPr>
-          <w:rFonts w:cstheme="minorHAnsi" w:hint="cs"/>
-          <w:rtl/>
-        </w:rPr>
-        <w:t xml:space="preserve"> מכילה נתונים </w:t>
-      </w:r>
-      <w:r>
-        <w:rPr>
-          <w:rFonts w:cstheme="minorHAnsi" w:hint="cs"/>
-          <w:rtl/>
-        </w:rPr>
-        <w:t>הנדרשים עבור יצירת</w:t>
-      </w:r>
-      <w:r>
-        <w:rPr>
-          <w:rFonts w:cstheme="minorHAnsi" w:hint="cs"/>
-          <w:rtl/>
-        </w:rPr>
-        <w:t xml:space="preserve"> </w:t>
-      </w:r>
-      <w:r>
-        <w:rPr>
-          <w:rFonts w:cstheme="minorHAnsi" w:hint="cs"/>
-          <w:rtl/>
-        </w:rPr>
-        <w:t xml:space="preserve">מופעי </w:t>
-      </w:r>
-      <w:r>
-        <w:rPr>
-          <w:rFonts w:cstheme="minorHAnsi" w:hint="cs"/>
-          <w:rtl/>
-        </w:rPr>
-        <w:t xml:space="preserve">ישות </w:t>
-      </w:r>
-      <w:r>
-        <w:rPr>
-          <w:rFonts w:cstheme="minorHAnsi" w:hint="cs"/>
-          <w:rtl/>
-        </w:rPr>
-        <w:t xml:space="preserve">מסוימת </w:t>
-      </w:r>
-      <w:r>
-        <w:rPr>
-          <w:rFonts w:cstheme="minorHAnsi" w:hint="cs"/>
-          <w:rtl/>
-        </w:rPr>
-        <w:t>בעולם.</w:t>
-      </w:r>
-    </w:p>
-    <w:p>
-      <w:pPr>
-        <w:bidi/>
-        <w:spacing w:line="240" w:lineRule="auto"/>
-        <w:rPr>
-          <w:rFonts w:cstheme="minorHAnsi"/>
-          <w:rtl/>
-        </w:rPr>
-      </w:pPr>
-      <w:proofErr w:type="spellStart"/>
-      <w:r>
-        <w:rPr>
-          <w:rFonts w:cstheme="minorHAnsi"/>
-          <w:b/>
-          <w:bCs/>
-          <w:u w:val="single"/>
-        </w:rPr>
-        <w:t>Entity</w:t>
-      </w:r>
-      <w:r>
-        <w:rPr>
-          <w:rFonts w:cstheme="minorHAnsi" w:hint="cs"/>
-          <w:b/>
-          <w:bCs/>
-          <w:u w:val="single"/>
-        </w:rPr>
-        <w:t>I</w:t>
-      </w:r>
-      <w:r>
-        <w:rPr>
-          <w:rFonts w:cstheme="minorHAnsi"/>
-          <w:b/>
-          <w:bCs/>
-          <w:u w:val="single"/>
-        </w:rPr>
-        <w:t>nstance</w:t>
-      </w:r>
-      <w:proofErr w:type="spellEnd"/>
-      <w:r>
-        <w:rPr>
-          <w:rFonts w:cstheme="minorHAnsi" w:hint="cs"/>
-          <w:b/>
-          <w:bCs/>
-          <w:u w:val="single"/>
-          <w:rtl/>
-        </w:rPr>
-        <w:t xml:space="preserve"> </w:t>
-      </w:r>
-      <w:r>
-        <w:rPr>
-          <w:rFonts w:cstheme="minorHAnsi"/>
-          <w:b/>
-          <w:bCs/>
-          <w:u w:val="single"/>
-          <w:rtl/>
-        </w:rPr>
-        <w:t>–</w:t>
-      </w:r>
-      <w:r>
-        <w:rPr>
-          <w:rFonts w:cstheme="minorHAnsi" w:hint="cs"/>
-          <w:b/>
-          <w:bCs/>
-          <w:u w:val="single"/>
-          <w:rtl/>
-        </w:rPr>
-        <w:t xml:space="preserve"> </w:t>
-      </w:r>
-      <w:r>
-        <w:rPr>
-          <w:rFonts w:cstheme="minorHAnsi" w:hint="cs"/>
-          <w:rtl/>
-        </w:rPr>
-        <w:t xml:space="preserve">מכילה נתוני מופע </w:t>
-      </w:r>
-      <w:r>
-        <w:rPr>
-          <w:rFonts w:cstheme="minorHAnsi" w:hint="cs"/>
-          <w:rtl/>
-        </w:rPr>
-        <w:t xml:space="preserve">ספציפי </w:t>
-      </w:r>
-      <w:r>
-        <w:rPr>
-          <w:rFonts w:cstheme="minorHAnsi" w:hint="cs"/>
-          <w:rtl/>
-        </w:rPr>
-        <w:t>של ישות הנוצרת מהגדרתה ב</w:t>
-      </w:r>
-      <w:r>
-        <w:t xml:space="preserve"> </w:t>
-      </w:r>
-      <w:proofErr w:type="spellStart"/>
-      <w:r>
-        <w:rPr>
-          <w:rFonts w:cstheme="minorHAnsi"/>
-        </w:rPr>
-        <w:t>EntityDefinition</w:t>
-      </w:r>
-      <w:proofErr w:type="spellEnd"/>
-    </w:p>
-    <w:p>
-      <w:pPr>
-        <w:bidi/>
-        <w:spacing w:line="240" w:lineRule="auto"/>
-        <w:rPr>
-          <w:rFonts w:cstheme="minorHAnsi"/>
-          <w:rtl/>
-        </w:rPr>
-      </w:pPr>
-      <w:proofErr w:type="spellStart"/>
-      <w:r>
-        <w:rPr>
-          <w:rFonts w:cstheme="minorHAnsi"/>
-          <w:b/>
-          <w:bCs/>
-          <w:u w:val="single"/>
-        </w:rPr>
-        <w:t>Property</w:t>
-      </w:r>
-      <w:r>
-        <w:rPr>
-          <w:rFonts w:cstheme="minorHAnsi"/>
-          <w:b/>
-          <w:bCs/>
-          <w:u w:val="single"/>
-        </w:rPr>
-        <w:t>Definition</w:t>
-      </w:r>
-      <w:proofErr w:type="spellEnd"/>
-      <w:r>
-        <w:rPr>
-          <w:rFonts w:cstheme="minorHAnsi" w:hint="cs"/>
-          <w:b/>
-          <w:bCs/>
-          <w:u w:val="single"/>
-          <w:rtl/>
-        </w:rPr>
-        <w:t xml:space="preserve"> </w:t>
-      </w:r>
-      <w:r>
-        <w:rPr>
-          <w:rFonts w:cstheme="minorHAnsi"/>
-          <w:b/>
-          <w:bCs/>
-          <w:u w:val="single"/>
-          <w:rtl/>
-        </w:rPr>
-        <w:t>–</w:t>
-      </w:r>
-      <w:r>
-        <w:rPr>
-          <w:rFonts w:cstheme="minorHAnsi" w:hint="cs"/>
-          <w:rtl/>
-        </w:rPr>
-        <w:t xml:space="preserve"> מכילה נתונים כלליים עבור יצירת תכונה של ישות או של משתנה סביבה בעולם</w:t>
-      </w:r>
-      <w:r>
-        <w:rPr>
-          <w:rFonts w:cstheme="minorHAnsi" w:hint="cs"/>
-          <w:rtl/>
-        </w:rPr>
-        <w:t>.</w:t>
-      </w:r>
-    </w:p>
-    <w:p>
-      <w:pPr>
-        <w:bidi/>
-        <w:spacing w:line="240" w:lineRule="auto"/>
-        <w:rPr>
-          <w:rFonts w:cstheme="minorHAnsi"/>
-          <w:rtl/>
-        </w:rPr>
-      </w:pPr>
-      <w:proofErr w:type="spellStart"/>
-      <w:r>
-        <w:rPr>
-          <w:rFonts w:cstheme="minorHAnsi"/>
-          <w:b/>
-          <w:bCs/>
-          <w:u w:val="single"/>
-        </w:rPr>
-        <w:t>Property</w:t>
-      </w:r>
-      <w:r>
-        <w:rPr>
-          <w:rFonts w:cstheme="minorHAnsi" w:hint="cs"/>
-          <w:b/>
-          <w:bCs/>
-          <w:u w:val="single"/>
-        </w:rPr>
-        <w:t>I</w:t>
-      </w:r>
-      <w:r>
-        <w:rPr>
-          <w:rFonts w:cstheme="minorHAnsi"/>
-          <w:b/>
-          <w:bCs/>
-          <w:u w:val="single"/>
-        </w:rPr>
-        <w:t>nstance</w:t>
-      </w:r>
-      <w:proofErr w:type="spellEnd"/>
-      <w:r>
-        <w:rPr>
-          <w:rFonts w:cstheme="minorHAnsi" w:hint="cs"/>
-          <w:b/>
-          <w:bCs/>
-          <w:u w:val="single"/>
-          <w:rtl/>
-        </w:rPr>
-        <w:t xml:space="preserve"> </w:t>
-      </w:r>
-      <w:r>
-        <w:rPr>
-          <w:rFonts w:cstheme="minorHAnsi"/>
-          <w:b/>
-          <w:bCs/>
-          <w:u w:val="single"/>
-          <w:rtl/>
-        </w:rPr>
-        <w:t>–</w:t>
-      </w:r>
-      <w:r>
-        <w:rPr>
-          <w:rFonts w:cstheme="minorHAnsi" w:hint="cs"/>
-          <w:b/>
-          <w:bCs/>
-          <w:u w:val="single"/>
-          <w:rtl/>
-        </w:rPr>
-        <w:t xml:space="preserve"> </w:t>
-      </w:r>
-      <w:r>
-        <w:rPr>
-          <w:rFonts w:cstheme="minorHAnsi" w:hint="cs"/>
-          <w:rtl/>
-        </w:rPr>
-        <w:t xml:space="preserve">מכילה נתוני מופע של תכונה ספציפית או של משתנה סביבה ספציפי. ממנה יורשות המחלקות: </w:t>
-      </w:r>
-      <w:r>
-        <w:t xml:space="preserve"> </w:t>
-      </w:r>
-      <w:proofErr w:type="spellStart"/>
-      <w:r>
-        <w:rPr>
-          <w:rFonts w:cstheme="minorHAnsi"/>
-          <w:b/>
-          <w:bCs/>
-        </w:rPr>
-        <w:t>BooleanProperty</w:t>
-      </w:r>
-      <w:proofErr w:type="spellEnd"/>
-      <w:r>
-        <w:rPr>
-          <w:rFonts w:cstheme="minorHAnsi" w:hint="cs"/>
-          <w:rtl/>
-        </w:rPr>
-        <w:t xml:space="preserve">, </w:t>
-      </w:r>
-      <w:proofErr w:type="spellStart"/>
-      <w:r>
-        <w:rPr>
-          <w:rFonts w:cstheme="minorHAnsi"/>
-          <w:b/>
-          <w:bCs/>
-        </w:rPr>
-        <w:t>DecimalProperty</w:t>
-      </w:r>
-      <w:proofErr w:type="spellEnd"/>
-      <w:r>
-        <w:rPr>
-          <w:rFonts w:cstheme="minorHAnsi" w:hint="cs"/>
-          <w:rtl/>
-        </w:rPr>
-        <w:t xml:space="preserve">, </w:t>
-      </w:r>
-      <w:proofErr w:type="spellStart"/>
-      <w:r>
-        <w:rPr>
-          <w:rFonts w:cstheme="minorHAnsi"/>
-          <w:b/>
-          <w:bCs/>
-        </w:rPr>
-        <w:t>FloatProperty</w:t>
-      </w:r>
-      <w:proofErr w:type="spellEnd"/>
-      <w:r>
-        <w:rPr>
-          <w:rFonts w:cstheme="minorHAnsi" w:hint="cs"/>
-          <w:rtl/>
-        </w:rPr>
-        <w:t xml:space="preserve">, </w:t>
-      </w:r>
-      <w:proofErr w:type="spellStart"/>
-      <w:r>
-        <w:rPr>
-          <w:rFonts w:cstheme="minorHAnsi"/>
-          <w:b/>
-          <w:bCs/>
-        </w:rPr>
-        <w:t>StringProperty</w:t>
-      </w:r>
-      <w:proofErr w:type="spellEnd"/>
-      <w:r>
-        <w:rPr>
-          <w:rFonts w:cstheme="minorHAnsi" w:hint="cs"/>
-          <w:rtl/>
-        </w:rPr>
-        <w:t xml:space="preserve"> אשר משמשות להגדרת הערך(</w:t>
-      </w:r>
-      <w:r>
-        <w:rPr>
-          <w:rFonts w:cstheme="minorHAnsi"/>
-        </w:rPr>
-        <w:t>value</w:t>
-      </w:r>
-      <w:r>
-        <w:rPr>
-          <w:rFonts w:cstheme="minorHAnsi" w:hint="cs"/>
-          <w:rtl/>
-        </w:rPr>
-        <w:t>) המתאים לפי סוג התכונה/משתנה הסביבה.</w:t>
-      </w:r>
-    </w:p>
-    <w:p>
-      <w:pPr>
-        <w:bidi/>
-        <w:spacing w:line="240" w:lineRule="auto"/>
-        <w:rPr>
-          <w:rFonts w:cstheme="minorHAnsi"/>
-          <w:rtl/>
-        </w:rPr>
-      </w:pPr>
-      <w:r>
-        <w:rPr>
-          <w:rFonts w:cstheme="minorHAnsi" w:hint="cs"/>
-          <w:b/>
-          <w:bCs/>
-          <w:u w:val="single"/>
-        </w:rPr>
-        <w:t>E</w:t>
-      </w:r>
-      <w:r>
-        <w:rPr>
-          <w:rFonts w:cstheme="minorHAnsi"/>
-          <w:b/>
-          <w:bCs/>
-          <w:u w:val="single"/>
-        </w:rPr>
-        <w:t>xpression</w:t>
-      </w:r>
-      <w:r>
-        <w:rPr>
-          <w:rFonts w:cstheme="minorHAnsi" w:hint="cs"/>
-          <w:rtl/>
-        </w:rPr>
-        <w:t xml:space="preserve"> </w:t>
-      </w:r>
-      <w:r>
-        <w:rPr>
-          <w:rFonts w:cstheme="minorHAnsi"/>
-          <w:rtl/>
-        </w:rPr>
-        <w:t>–</w:t>
-      </w:r>
-      <w:r>
-        <w:rPr>
-          <w:rFonts w:cstheme="minorHAnsi" w:hint="cs"/>
-          <w:rtl/>
-        </w:rPr>
-        <w:t xml:space="preserve"> </w:t>
-      </w:r>
-      <w:r>
-        <w:rPr>
-          <w:rFonts w:cstheme="minorHAnsi" w:hint="cs"/>
-          <w:rtl/>
-        </w:rPr>
-        <w:t>משמשת להמרת ביטוי לערך נדרש ומוודאת שערכו תואם לערך הרצוי*****(אולי לא לציין את המחלקה הזאת??)</w:t>
-      </w:r>
-    </w:p>
-    <w:p>
-      <w:pPr>
-        <w:bidi/>
-        <w:spacing w:line="240" w:lineRule="auto"/>
-        <w:rPr>
-          <w:rFonts w:cstheme="minorHAnsi"/>
-        </w:rPr>
-      </w:pPr>
-      <w:r>
-        <w:rPr>
-          <w:rFonts w:cstheme="minorHAnsi" w:hint="cs"/>
-        </w:rPr>
-        <w:t>A</w:t>
-      </w:r>
-      <w:r>
-        <w:rPr>
-          <w:rFonts w:cstheme="minorHAnsi"/>
-        </w:rPr>
-        <w:t>ction</w:t>
-      </w:r>
-      <w:r>
-        <w:rPr>
-          <w:rFonts w:cstheme="minorHAnsi" w:hint="cs"/>
-          <w:rtl/>
-        </w:rPr>
-        <w:t xml:space="preserve"> </w:t>
-      </w:r>
-      <w:r>
-        <w:rPr>
-          <w:rFonts w:cstheme="minorHAnsi"/>
-          <w:rtl/>
-        </w:rPr>
-        <w:t>–</w:t>
-      </w:r>
-      <w:r>
-        <w:rPr>
-          <w:rFonts w:cstheme="minorHAnsi" w:hint="cs"/>
-          <w:rtl/>
-        </w:rPr>
-        <w:t xml:space="preserve"> ממשק הממומש ע"י </w:t>
-      </w:r>
-      <w:proofErr w:type="spellStart"/>
-      <w:r>
-        <w:rPr>
-          <w:rFonts w:cstheme="minorHAnsi"/>
-          <w:b/>
-          <w:bCs/>
-        </w:rPr>
-        <w:t>AbstractAction</w:t>
-      </w:r>
-      <w:proofErr w:type="spellEnd"/>
-      <w:r>
-        <w:rPr>
-          <w:rFonts w:cstheme="minorHAnsi" w:hint="cs"/>
-          <w:rtl/>
-        </w:rPr>
-        <w:t>, שממנה יורשות סוגי הפעולות השונות בחוקים שבתורן מגדירות את אופן הרצתן.</w:t>
-      </w:r>
-    </w:p>
-    <w:p>
-      <w:pPr>
-        <w:bidi/>
-        <w:spacing w:line="240" w:lineRule="auto"/>
-        <w:rPr>
-          <w:rFonts w:cstheme="minorHAnsi"/>
-          <w:rtl/>
-        </w:rPr>
-      </w:pPr>
-      <w:r>
-        <w:rPr>
-          <w:rFonts w:cstheme="minorHAnsi"/>
-          <w:b/>
-          <w:bCs/>
-          <w:u w:val="single"/>
-        </w:rPr>
-        <w:t>Context</w:t>
-      </w:r>
-      <w:r>
-        <w:rPr>
-          <w:rFonts w:cstheme="minorHAnsi" w:hint="cs"/>
-          <w:rtl/>
-        </w:rPr>
-        <w:t xml:space="preserve"> </w:t>
-      </w:r>
-      <w:r>
-        <w:rPr>
-          <w:rFonts w:cstheme="minorHAnsi"/>
-          <w:rtl/>
-        </w:rPr>
-        <w:t>–</w:t>
-      </w:r>
-      <w:r>
-        <w:rPr>
-          <w:rFonts w:cstheme="minorHAnsi" w:hint="cs"/>
-          <w:rtl/>
-        </w:rPr>
-        <w:t xml:space="preserve"> ממשק הממומש ע"י </w:t>
-      </w:r>
-      <w:proofErr w:type="spellStart"/>
-      <w:r>
-        <w:rPr>
-          <w:rFonts w:cstheme="minorHAnsi"/>
-          <w:b/>
-          <w:bCs/>
-          <w:u w:val="single"/>
-        </w:rPr>
-        <w:t>ContextImpl</w:t>
-      </w:r>
-      <w:proofErr w:type="spellEnd"/>
-      <w:r>
-        <w:rPr>
-          <w:rFonts w:cstheme="minorHAnsi" w:hint="cs"/>
-          <w:b/>
-          <w:bCs/>
-          <w:u w:val="single"/>
-          <w:rtl/>
-        </w:rPr>
-        <w:t xml:space="preserve"> </w:t>
-      </w:r>
-      <w:r>
-        <w:rPr>
-          <w:rFonts w:cstheme="minorHAnsi" w:hint="cs"/>
-          <w:rtl/>
-        </w:rPr>
-        <w:t>המ</w:t>
-      </w:r>
-      <w:r>
-        <w:rPr>
-          <w:rFonts w:cstheme="minorHAnsi" w:hint="cs"/>
-          <w:rtl/>
-        </w:rPr>
-        <w:t>שמש להעברת הקשר מתאים לפעולה (ישות ראשית, תכונה) לצורך הרצתה במסגרתו.</w:t>
-      </w:r>
-    </w:p>
-    <w:p>
-      <w:pPr>
-        <w:bidi/>
-        <w:spacing w:line="240" w:lineRule="auto"/>
-        <w:rPr>
-          <w:rFonts w:cstheme="minorHAnsi"/>
-          <w:b/>
-          <w:bCs/>
-          <w:rtl/>
-        </w:rPr>
-      </w:pPr>
-    </w:p>
-    <w:p>
-      <w:pPr>
-        <w:bidi/>
-        <w:spacing w:line="240" w:lineRule="auto"/>
-        <w:rPr>
-          <w:rFonts w:cstheme="minorHAnsi"/>
-          <w:b/>
-          <w:bCs/>
-          <w:rtl/>
-        </w:rPr>
-      </w:pPr>
-      <w:r>
-        <w:rPr>
-          <w:rFonts w:cstheme="minorHAnsi" w:hint="cs"/>
-          <w:b/>
-          <w:bCs/>
-          <w:highlight w:val="yellow"/>
-        </w:rPr>
-        <w:t>RULES</w:t>
-      </w:r>
-      <w:r>
-        <w:rPr>
-          <w:rFonts w:cstheme="minorHAnsi" w:hint="cs"/>
-          <w:b/>
-          <w:bCs/>
-          <w:highlight w:val="yellow"/>
-          <w:rtl/>
-        </w:rPr>
-        <w:t xml:space="preserve">, </w:t>
-      </w:r>
-      <w:r>
-        <w:rPr>
-          <w:rFonts w:cstheme="minorHAnsi" w:hint="cs"/>
-          <w:b/>
-          <w:bCs/>
-          <w:highlight w:val="yellow"/>
-        </w:rPr>
-        <w:t>MANAGERS</w:t>
-      </w:r>
-      <w:r>
-        <w:rPr>
-          <w:rFonts w:cstheme="minorHAnsi" w:hint="cs"/>
-          <w:b/>
-          <w:bCs/>
-          <w:highlight w:val="yellow"/>
-          <w:rtl/>
-        </w:rPr>
-        <w:t xml:space="preserve">, </w:t>
-      </w:r>
-      <w:r>
-        <w:rPr>
-          <w:rFonts w:cstheme="minorHAnsi" w:hint="cs"/>
-          <w:b/>
-          <w:bCs/>
-          <w:highlight w:val="yellow"/>
-        </w:rPr>
-        <w:t>ACTIVEVARS</w:t>
-      </w:r>
-      <w:r>
-        <w:rPr>
-          <w:rFonts w:cstheme="minorHAnsi" w:hint="cs"/>
-          <w:b/>
-          <w:bCs/>
-          <w:highlight w:val="yellow"/>
-          <w:rtl/>
-        </w:rPr>
-        <w:t>,</w:t>
-      </w:r>
-      <w:r>
-        <w:rPr>
-          <w:rFonts w:cstheme="minorHAnsi" w:hint="cs"/>
-          <w:b/>
-          <w:bCs/>
-          <w:highlight w:val="yellow"/>
-        </w:rPr>
-        <w:t xml:space="preserve"> DIFFERENT INTERFACES</w:t>
-      </w:r>
-      <w:r>
-        <w:rPr>
-          <w:rFonts w:cstheme="minorHAnsi" w:hint="cs"/>
-          <w:b/>
-          <w:bCs/>
-          <w:highlight w:val="yellow"/>
-          <w:rtl/>
-        </w:rPr>
-        <w:t>...</w:t>
-      </w:r>
-    </w:p>
-    <w:p>
-      <w:pPr>
-        <w:bidi/>
-        <w:spacing w:line="240" w:lineRule="auto"/>
-        <w:rPr>
-          <w:rFonts w:cstheme="minorHAnsi"/>
           <w:u w:val="single"/>
           <w:rtl/>
         </w:rPr>
@@ -2134,7 +2216,7 @@
           <w:rFonts w:cstheme="minorHAnsi" w:hint="cs"/>
           <w:u w:val="single"/>
         </w:rPr>
-        <w:t>UI</w:t>
+        <w:t>DTO</w:t>
       </w:r>
       <w:r>
         <w:rPr>
@@ -2159,131 +2241,21 @@
           <w:rFonts w:cstheme="minorHAnsi" w:hint="cs"/>
           <w:rtl/>
         </w:rPr>
-        <w:t xml:space="preserve">המודול האחראי על ניהול ממשק המשתמש </w:t>
-      </w:r>
-      <w:proofErr w:type="spellStart"/>
-      <w:r>
-        <w:rPr>
-          <w:rFonts w:cstheme="minorHAnsi" w:hint="cs"/>
-          <w:rtl/>
-        </w:rPr>
-        <w:t>הקונסולי</w:t>
-      </w:r>
-      <w:proofErr w:type="spellEnd"/>
-      <w:r>
-        <w:rPr>
-          <w:rFonts w:cstheme="minorHAnsi" w:hint="cs"/>
-          <w:rtl/>
-        </w:rPr>
-        <w:t>.</w:t>
-      </w:r>
-    </w:p>
-    <w:p>
-      <w:pPr>
-        <w:bidi/>
-        <w:spacing w:line="240" w:lineRule="auto"/>
-        <w:rPr>
-          <w:rFonts w:cstheme="minorHAnsi"/>
-          <w:rtl/>
-        </w:rPr>
-      </w:pPr>
-      <w:r>
-        <w:rPr>
-          <w:rFonts w:cstheme="minorHAnsi" w:hint="cs"/>
-          <w:highlight w:val="yellow"/>
-        </w:rPr>
-        <w:t>CLASSES OF MAIN</w:t>
-      </w:r>
-      <w:r>
-        <w:rPr>
-          <w:rFonts w:cstheme="minorHAnsi" w:hint="cs"/>
-          <w:highlight w:val="yellow"/>
-          <w:rtl/>
-        </w:rPr>
-        <w:t xml:space="preserve"> ...... </w:t>
-      </w:r>
-      <w:r>
-        <w:rPr>
-          <w:rFonts w:cstheme="minorHAnsi" w:hint="cs"/>
-          <w:highlight w:val="yellow"/>
-          <w:rtl/>
-        </w:rPr>
-        <w:t>אולי אפשר להסתכל מה חן עשה ולבנות בצורה שניתן לחזור שאיתי לא יתחרפן? או מיותר כבר</w:t>
-      </w:r>
-    </w:p>
-    <w:p>
-      <w:pPr>
-        <w:bidi/>
-        <w:spacing w:line="240" w:lineRule="auto"/>
-        <w:rPr>
-          <w:rFonts w:cstheme="minorHAnsi"/>
-          <w:u w:val="single"/>
-          <w:rtl/>
-        </w:rPr>
-      </w:pPr>
-      <w:r>
-        <w:rPr>
-          <w:rFonts w:cstheme="minorHAnsi" w:hint="cs"/>
-          <w:u w:val="single"/>
-          <w:rtl/>
-        </w:rPr>
-        <w:t xml:space="preserve">מודול </w:t>
-      </w:r>
-      <w:r>
-        <w:rPr>
-          <w:rFonts w:cstheme="minorHAnsi" w:hint="cs"/>
-          <w:u w:val="single"/>
+        <w:t xml:space="preserve">בתוכו מוגדרות מחלקות </w:t>
+      </w:r>
+      <w:r>
+        <w:rPr>
+          <w:rFonts w:cstheme="minorHAnsi" w:hint="cs"/>
         </w:rPr>
         <w:t>DTO</w:t>
       </w:r>
       <w:r>
         <w:rPr>
           <w:rFonts w:cstheme="minorHAnsi" w:hint="cs"/>
-          <w:u w:val="single"/>
-          <w:rtl/>
-        </w:rPr>
-        <w:t>:</w:t>
-      </w:r>
-    </w:p>
-    <w:p>
-      <w:pPr>
-        <w:bidi/>
-        <w:spacing w:line="240" w:lineRule="auto"/>
-        <w:rPr>
-          <w:rFonts w:cstheme="minorHAnsi"/>
-          <w:rtl/>
-        </w:rPr>
-      </w:pPr>
-      <w:r>
-        <w:rPr>
-          <w:rFonts w:cstheme="minorHAnsi" w:hint="cs"/>
-          <w:rtl/>
-        </w:rPr>
-        <w:t xml:space="preserve">בתוכו מוגדרות מחלקות </w:t>
-      </w:r>
-      <w:r>
-        <w:rPr>
-          <w:rFonts w:cstheme="minorHAnsi" w:hint="cs"/>
-        </w:rPr>
-        <w:t>DTO</w:t>
-      </w:r>
-      <w:r>
-        <w:rPr>
-          <w:rFonts w:cstheme="minorHAnsi" w:hint="cs"/>
           <w:rtl/>
         </w:rPr>
         <w:t xml:space="preserve"> אשר מטרתן להעביר מידע בין שכבת המנוע לשכבת הממשק ולהיפך.</w:t>
       </w:r>
-    </w:p>
-    <w:p>
-      <w:pPr>
-        <w:bidi/>
-        <w:spacing w:line="240" w:lineRule="auto"/>
-        <w:rPr>
-          <w:rFonts w:cstheme="minorHAnsi"/>
-          <w:rtl/>
-        </w:rPr>
-      </w:pPr>
     </w:p>
     <w:p>
       <w:pPr>
@@ -2353,7 +2325,7 @@
 </file>
 
 <file path=word/styles.xml><?xml version="1.0" encoding="utf-8"?>
-<w:styles xmlns:mc="http://schemas.openxmlformats.org/markup-compatibility/2006" xmlns:r="http://schemas.openxmlformats.org/officeDocument/2006/relationships" xmlns:w="http://schemas.openxmlformats.org/wordprocessingml/2006/main" xmlns:w14="http://schemas.microsoft.com/office/word/2010/wordml" xmlns:w15="http://schemas.microsoft.com/office/word/2012/wordml" xmlns:w16cex="http://schemas.microsoft.com/office/word/2018/wordml/cex" xmlns:w16cid="http://schemas.microsoft.com/office/word/2016/wordml/cid" xmlns:w16="http://schemas.microsoft.com/office/word/2018/wordml" xmlns:w16sdtdh="http://schemas.microsoft.com/office/word/2020/wordml/sdtdatahash" xmlns:w16se="http://schemas.microsoft.com/office/word/2015/wordml/symex" mc:Ignorable="w14 w15 w16se w16cid w16 w16cex w16sdtdh">
+<w:styles xmlns:mc="http://schemas.openxmlformats.org/markup-compatibility/2006" xmlns:r="http://schemas.openxmlformats.org/officeDocument/2006/relationships" xmlns:w="http://schemas.openxmlformats.org/wordprocessingml/2006/main" xmlns:w14="http://schemas.microsoft.com/office/word/2010/wordml" xmlns:w15="http://schemas.microsoft.com/office/word/2012/wordml" xmlns:w16se="http://schemas.microsoft.com/office/word/2015/wordml/symex" mc:Ignorable="w14 w15 w16se">
   <w:docDefaults>
     <w:rPrDefault>
       <w:rPr>
@@ -2371,7 +2343,7 @@
       </w:pPr>
     </w:pPrDefault>
   </w:docDefaults>
-  <w:latentStyles w:defLockedState="0" w:defUIPriority="99" w:defSemiHidden="0" w:defUnhideWhenUsed="0" w:defQFormat="0" w:count="376">
+  <w:latentStyles w:defLockedState="0" w:defUIPriority="99" w:defSemiHidden="0" w:defUnhideWhenUsed="0" w:defQFormat="0" w:count="371">
     <w:lsdException w:name="Normal" w:uiPriority="0" w:qFormat="1"/>
     <w:lsdException w:name="heading 1" w:uiPriority="9" w:qFormat="1"/>
     <w:lsdException w:name="heading 2" w:semiHidden="1" w:uiPriority="9" w:unhideWhenUsed="1" w:qFormat="1"/>
@@ -2743,11 +2715,6 @@
     <w:lsdException w:name="List Table 5 Dark Accent 6" w:uiPriority="50"/>
     <w:lsdException w:name="List Table 6 Colorful Accent 6" w:uiPriority="51"/>
     <w:lsdException w:name="List Table 7 Colorful Accent 6" w:uiPriority="52"/>
-    <w:lsdException w:name="Mention" w:semiHidden="1" w:unhideWhenUsed="1"/>
-    <w:lsdException w:name="Smart Hyperlink" w:semiHidden="1" w:unhideWhenUsed="1"/>
-    <w:lsdException w:name="Hashtag" w:semiHidden="1" w:unhideWhenUsed="1"/>
-    <w:lsdException w:name="Unresolved Mention" w:semiHidden="1" w:unhideWhenUsed="1"/>
-    <w:lsdException w:name="Smart Link" w:semiHidden="1" w:unhideWhenUsed="1"/>
   </w:latentStyles>
   <w:style w:type="paragraph" w:default="1" w:styleId="a">
     <w:name w:val="Normal"/>
@@ -2791,7 +2758,7 @@
       <w:u w:val="single"/>
     </w:rPr>
   </w:style>
-  <w:style w:type="character" w:styleId="a3">
+  <w:style w:type="character" w:customStyle="1" w:styleId="UnresolvedMention">
     <w:name w:val="Unresolved Mention"/>
     <w:basedOn w:val="a0"/>
     <w:uiPriority w:val="99"/>

</xml_diff>

<commit_message>
bug fixes, (todo to validate) started animations draft - the CB doesnt working. added readme draft
</commit_message>
<xml_diff>
--- a/README.docx
+++ b/README.docx
@@ -38,7 +38,30 @@
           <w:u w:val="single"/>
           <w:rtl/>
         </w:rPr>
-        <w:t xml:space="preserve"> - תרגיל 1:</w:t>
+        <w:t xml:space="preserve"> - תרגיל </w:t>
+      </w:r>
+      <w:r>
+        <w:rPr>
+          <w:rFonts w:cstheme="minorHAnsi"/>
+          <w:b/>
+          <w:bCs/>
+          <w:sz w:val="28"/>
+          <w:szCs w:val="28"/>
+          <w:u w:val="single"/>
+        </w:rPr>
+        <w:t>2</w:t>
+      </w:r>
+      <w:r>
+        <w:rPr>
+          <w:rFonts w:cstheme="minorHAnsi" w:hint="cs"/>
+          <w:b/>
+          <w:bCs/>
+          <w:sz w:val="28"/>
+          <w:szCs w:val="28"/>
+          <w:u w:val="single"/>
+          <w:rtl/>
+        </w:rPr>
+        <w:t>:</w:t>
       </w:r>
     </w:p>
     <w:p>
@@ -237,7 +260,33 @@
           <w:highlight w:val="yellow"/>
           <w:rtl/>
         </w:rPr>
-        <w:t>*מימשנו את הבונוס (שמירה וטעינה של המערכת)</w:t>
+        <w:t>*מימשנו את הבונוס (</w:t>
+      </w:r>
+      <w:proofErr w:type="spellStart"/>
+      <w:r>
+        <w:rPr>
+          <w:rFonts w:cstheme="minorHAnsi" w:hint="cs"/>
+          <w:b/>
+          <w:bCs/>
+          <w:sz w:val="32"/>
+          <w:szCs w:val="32"/>
+          <w:highlight w:val="yellow"/>
+          <w:rtl/>
+        </w:rPr>
+        <w:t>איזהההההההה</w:t>
+      </w:r>
+      <w:proofErr w:type="spellEnd"/>
+      <w:r>
+        <w:rPr>
+          <w:rFonts w:cstheme="minorHAnsi" w:hint="cs"/>
+          <w:b/>
+          <w:bCs/>
+          <w:sz w:val="24"/>
+          <w:szCs w:val="24"/>
+          <w:highlight w:val="yellow"/>
+          <w:rtl/>
+        </w:rPr>
+        <w:t>)</w:t>
       </w:r>
     </w:p>
     <w:p>
@@ -338,6 +387,382 @@
           <w:rtl/>
         </w:rPr>
       </w:pPr>
+    </w:p>
+    <w:p>
+      <w:pPr>
+        <w:bidi/>
+        <w:spacing w:line="240" w:lineRule="auto"/>
+        <w:rPr>
+          <w:rFonts w:cstheme="minorHAnsi"/>
+          <w:rtl/>
+        </w:rPr>
+      </w:pPr>
+      <w:r>
+        <w:rPr>
+          <w:rFonts w:cstheme="minorHAnsi" w:hint="cs"/>
+          <w:rtl/>
+        </w:rPr>
+        <w:t>בהפעלת התוכנית יוצג החלון הראשי.</w:t>
+      </w:r>
+    </w:p>
+    <w:p>
+      <w:pPr>
+        <w:bidi/>
+        <w:spacing w:line="240" w:lineRule="auto"/>
+        <w:rPr>
+          <w:rFonts w:cstheme="minorHAnsi"/>
+          <w:rtl/>
+        </w:rPr>
+      </w:pPr>
+      <w:r>
+        <w:rPr>
+          <w:rFonts w:cstheme="minorHAnsi" w:hint="cs"/>
+          <w:rtl/>
+        </w:rPr>
+        <w:t>חלון זה מורכב מה</w:t>
+      </w:r>
+      <w:r>
+        <w:rPr>
+          <w:rFonts w:cstheme="minorHAnsi"/>
+        </w:rPr>
+        <w:t>header</w:t>
+      </w:r>
+      <w:r>
+        <w:rPr>
+          <w:rFonts w:cstheme="minorHAnsi" w:hint="cs"/>
+          <w:rtl/>
+        </w:rPr>
+        <w:t xml:space="preserve">, אשר זמין תמיד לצפייה ובו ניתן לטעות קובץ סימולציות חדש למערכת ולראות את מצב </w:t>
+      </w:r>
+      <w:proofErr w:type="spellStart"/>
+      <w:r>
+        <w:rPr>
+          <w:rFonts w:cstheme="minorHAnsi" w:hint="cs"/>
+          <w:rtl/>
+        </w:rPr>
+        <w:t>הטרדים</w:t>
+      </w:r>
+      <w:proofErr w:type="spellEnd"/>
+      <w:r>
+        <w:rPr>
+          <w:rFonts w:cstheme="minorHAnsi" w:hint="cs"/>
+          <w:rtl/>
+        </w:rPr>
+        <w:t>.</w:t>
+      </w:r>
+      <w:r>
+        <w:rPr>
+          <w:rFonts w:cstheme="minorHAnsi"/>
+          <w:rtl/>
+        </w:rPr>
+        <w:br/>
+      </w:r>
+      <w:r>
+        <w:rPr>
+          <w:rFonts w:cstheme="minorHAnsi" w:hint="cs"/>
+          <w:rtl/>
+        </w:rPr>
+        <w:t xml:space="preserve">בנוסף בחלון ישנם 3 </w:t>
+      </w:r>
+      <w:proofErr w:type="spellStart"/>
+      <w:r>
+        <w:rPr>
+          <w:rFonts w:cstheme="minorHAnsi" w:hint="cs"/>
+          <w:rtl/>
+        </w:rPr>
+        <w:t>טאבים</w:t>
+      </w:r>
+      <w:proofErr w:type="spellEnd"/>
+      <w:r>
+        <w:rPr>
+          <w:rFonts w:cstheme="minorHAnsi" w:hint="cs"/>
+          <w:rtl/>
+        </w:rPr>
+        <w:t>:</w:t>
+      </w:r>
+    </w:p>
+    <w:p>
+      <w:pPr>
+        <w:bidi/>
+        <w:spacing w:line="240" w:lineRule="auto"/>
+        <w:rPr>
+          <w:rFonts w:cstheme="minorHAnsi"/>
+          <w:rtl/>
+        </w:rPr>
+      </w:pPr>
+      <w:r>
+        <w:rPr>
+          <w:rFonts w:cstheme="minorHAnsi"/>
+        </w:rPr>
+        <w:t>Details</w:t>
+      </w:r>
+      <w:r>
+        <w:rPr>
+          <w:rFonts w:cstheme="minorHAnsi" w:hint="cs"/>
+          <w:rtl/>
+        </w:rPr>
+        <w:t xml:space="preserve"> </w:t>
+      </w:r>
+      <w:r>
+        <w:rPr>
+          <w:rFonts w:cstheme="minorHAnsi"/>
+          <w:rtl/>
+        </w:rPr>
+        <w:t>–</w:t>
+      </w:r>
+      <w:r>
+        <w:rPr>
+          <w:rFonts w:cstheme="minorHAnsi" w:hint="cs"/>
+          <w:rtl/>
+        </w:rPr>
+        <w:t xml:space="preserve"> בו ניתן לראות את פרטי הסימולציה הטעונה במערכת, במידה וישנה כזו. בצד ימין מופיע עץ המתאר את רכיבי הסימולציה, כאשר לחיצה על אחד ה"עלים" בו, תציג פרטים מלאים עליו בצד שמאל של החלון.</w:t>
+      </w:r>
+    </w:p>
+    <w:p>
+      <w:pPr>
+        <w:bidi/>
+        <w:spacing w:line="240" w:lineRule="auto"/>
+        <w:rPr>
+          <w:rFonts w:cstheme="minorHAnsi"/>
+          <w:rtl/>
+        </w:rPr>
+      </w:pPr>
+      <w:r>
+        <w:rPr>
+          <w:rFonts w:cstheme="minorHAnsi" w:hint="cs"/>
+        </w:rPr>
+        <w:t>E</w:t>
+      </w:r>
+      <w:r>
+        <w:rPr>
+          <w:rFonts w:cstheme="minorHAnsi"/>
+        </w:rPr>
+        <w:t>xecution</w:t>
+      </w:r>
+      <w:r>
+        <w:rPr>
+          <w:rFonts w:cstheme="minorHAnsi" w:hint="cs"/>
+          <w:rtl/>
+        </w:rPr>
+        <w:t xml:space="preserve"> </w:t>
+      </w:r>
+      <w:r>
+        <w:rPr>
+          <w:rFonts w:cstheme="minorHAnsi"/>
+          <w:rtl/>
+        </w:rPr>
+        <w:t>–</w:t>
+      </w:r>
+      <w:r>
+        <w:rPr>
+          <w:rFonts w:cstheme="minorHAnsi" w:hint="cs"/>
+          <w:rtl/>
+        </w:rPr>
+        <w:t xml:space="preserve"> בו ניתן </w:t>
+      </w:r>
+      <w:r>
+        <w:rPr>
+          <w:rFonts w:cstheme="minorHAnsi" w:hint="cs"/>
+          <w:rtl/>
+        </w:rPr>
+        <w:t>לבחור..............</w:t>
+      </w:r>
+    </w:p>
+    <w:p>
+      <w:pPr>
+        <w:bidi/>
+        <w:spacing w:line="240" w:lineRule="auto"/>
+        <w:rPr>
+          <w:rFonts w:cstheme="minorHAnsi"/>
+          <w:rtl/>
+        </w:rPr>
+      </w:pPr>
+      <w:r>
+        <w:rPr>
+          <w:rFonts w:cstheme="minorHAnsi"/>
+        </w:rPr>
+        <w:t>Results</w:t>
+      </w:r>
+      <w:r>
+        <w:rPr>
+          <w:rFonts w:cstheme="minorHAnsi" w:hint="cs"/>
+          <w:rtl/>
+        </w:rPr>
+        <w:t xml:space="preserve"> </w:t>
+      </w:r>
+      <w:r>
+        <w:rPr>
+          <w:rFonts w:cstheme="minorHAnsi"/>
+          <w:rtl/>
+        </w:rPr>
+        <w:t>–</w:t>
+      </w:r>
+      <w:r>
+        <w:rPr>
+          <w:rFonts w:cstheme="minorHAnsi" w:hint="cs"/>
+          <w:rtl/>
+        </w:rPr>
+        <w:t xml:space="preserve"> בו ניתן לראות </w:t>
+      </w:r>
+      <w:r>
+        <w:rPr>
+          <w:rFonts w:cstheme="minorHAnsi" w:hint="cs"/>
+          <w:rtl/>
+        </w:rPr>
+        <w:t>............</w:t>
+      </w:r>
+    </w:p>
+    <w:p>
+      <w:pPr>
+        <w:bidi/>
+        <w:spacing w:line="240" w:lineRule="auto"/>
+        <w:rPr>
+          <w:rFonts w:cstheme="minorHAnsi" w:hint="cs"/>
+          <w:rtl/>
+        </w:rPr>
+      </w:pPr>
+      <w:r>
+        <w:rPr>
+          <w:rFonts w:cstheme="minorHAnsi" w:hint="cs"/>
+          <w:rtl/>
+        </w:rPr>
+        <w:t>עבור סימולציות שהסתיימו, בחרנו לממש את גרף כמות הישויות בצורה הבאה:</w:t>
+      </w:r>
+      <w:r>
+        <w:rPr>
+          <w:rFonts w:cstheme="minorHAnsi"/>
+          <w:rtl/>
+        </w:rPr>
+        <w:br/>
+      </w:r>
+      <w:r>
+        <w:rPr>
+          <w:rFonts w:cstheme="minorHAnsi" w:hint="cs"/>
+          <w:rtl/>
+        </w:rPr>
+        <w:t xml:space="preserve">עבור 100 </w:t>
+      </w:r>
+      <w:r>
+        <w:rPr>
+          <w:rFonts w:cstheme="minorHAnsi" w:hint="cs"/>
+          <w:rtl/>
+        </w:rPr>
+        <w:t>ה</w:t>
+      </w:r>
+      <w:r>
+        <w:rPr>
+          <w:rFonts w:cstheme="minorHAnsi"/>
+        </w:rPr>
+        <w:t>tick</w:t>
+      </w:r>
+      <w:r>
+        <w:rPr>
+          <w:rFonts w:cstheme="minorHAnsi" w:hint="cs"/>
+          <w:rtl/>
+        </w:rPr>
+        <w:t>-ים</w:t>
+      </w:r>
+      <w:r>
+        <w:rPr>
+          <w:rFonts w:cstheme="minorHAnsi" w:hint="cs"/>
+          <w:rtl/>
+        </w:rPr>
+        <w:t xml:space="preserve"> הראשונים, אנו מכניסים בכל </w:t>
+      </w:r>
+      <w:r>
+        <w:rPr>
+          <w:rFonts w:cstheme="minorHAnsi"/>
+        </w:rPr>
+        <w:t>tick</w:t>
+      </w:r>
+      <w:r>
+        <w:rPr>
+          <w:rFonts w:cstheme="minorHAnsi" w:hint="cs"/>
+          <w:rtl/>
+        </w:rPr>
+        <w:t xml:space="preserve"> נתון חדש.</w:t>
+      </w:r>
+      <w:r>
+        <w:rPr>
+          <w:rFonts w:cstheme="minorHAnsi"/>
+          <w:rtl/>
+        </w:rPr>
+        <w:br/>
+      </w:r>
+      <w:r>
+        <w:rPr>
+          <w:rFonts w:cstheme="minorHAnsi" w:hint="cs"/>
+          <w:rtl/>
+        </w:rPr>
+        <w:t xml:space="preserve">לאחר מכן, בכל 100 </w:t>
+      </w:r>
+      <w:r>
+        <w:rPr>
+          <w:rFonts w:cstheme="minorHAnsi"/>
+        </w:rPr>
+        <w:t>tick</w:t>
+      </w:r>
+      <w:r>
+        <w:rPr>
+          <w:rFonts w:cstheme="minorHAnsi" w:hint="cs"/>
+          <w:rtl/>
+        </w:rPr>
+        <w:t xml:space="preserve">-ים </w:t>
+      </w:r>
+      <w:r>
+        <w:rPr>
+          <w:rFonts w:cstheme="minorHAnsi" w:hint="cs"/>
+          <w:rtl/>
+        </w:rPr>
+        <w:t>אנו מכניסים נתון חדש, כך עד סוף הסימולציה.</w:t>
+      </w:r>
+      <w:r>
+        <w:rPr>
+          <w:rFonts w:cstheme="minorHAnsi"/>
+          <w:rtl/>
+        </w:rPr>
+        <w:br/>
+      </w:r>
+      <w:r>
+        <w:rPr>
+          <w:rFonts w:cstheme="minorHAnsi" w:hint="cs"/>
+          <w:rtl/>
+        </w:rPr>
+        <w:t>לבסוף, למשתמש מוצגים בגרף נתונים לאורך כל הסימולציה בהתאם לכמות ה</w:t>
+      </w:r>
+      <w:r>
+        <w:rPr>
+          <w:rFonts w:cstheme="minorHAnsi"/>
+        </w:rPr>
+        <w:t>tick</w:t>
+      </w:r>
+      <w:r>
+        <w:rPr>
+          <w:rFonts w:cstheme="minorHAnsi" w:hint="cs"/>
+          <w:rtl/>
+        </w:rPr>
+        <w:t>-ים הסופית, במידה שאינה מעמיסה על הרכיב.</w:t>
+      </w:r>
+    </w:p>
+    <w:p>
+      <w:pPr>
+        <w:bidi/>
+        <w:spacing w:line="240" w:lineRule="auto"/>
+        <w:rPr>
+          <w:rFonts w:cstheme="minorHAnsi"/>
+          <w:rtl/>
+        </w:rPr>
+      </w:pPr>
+    </w:p>
+    <w:p>
+      <w:pPr>
+        <w:bidi/>
+        <w:spacing w:line="240" w:lineRule="auto"/>
+        <w:rPr>
+          <w:rFonts w:cstheme="minorHAnsi"/>
+          <w:rtl/>
+        </w:rPr>
+      </w:pPr>
       <w:r>
         <w:rPr>
           <w:rFonts w:cstheme="minorHAnsi" w:hint="cs"/>
@@ -757,6 +1182,7 @@
           <w:rFonts w:cstheme="minorHAnsi" w:hint="cs"/>
           <w:rtl/>
         </w:rPr>
+        <w:lastRenderedPageBreak/>
         <w:t xml:space="preserve">לאחר בחירת אפשרות 4 </w:t>
       </w:r>
       <w:r>
@@ -1041,7 +1467,31 @@
           <w:u w:val="single"/>
           <w:rtl/>
         </w:rPr>
-        <w:t>המחלקות העיקריות ותפקיד</w:t>
+        <w:t>המחלקות ה</w:t>
+      </w:r>
+      <w:r>
+        <w:rPr>
+          <w:rFonts w:cstheme="minorHAnsi" w:hint="cs"/>
+          <w:b/>
+          <w:bCs/>
+          <w:sz w:val="24"/>
+          <w:szCs w:val="24"/>
+          <w:u w:val="single"/>
+          <w:rtl/>
+        </w:rPr>
+        <w:t>חדשות ה</w:t>
+      </w:r>
+      <w:r>
+        <w:rPr>
+          <w:rFonts w:cstheme="minorHAnsi" w:hint="cs"/>
+          <w:b/>
+          <w:bCs/>
+          <w:sz w:val="24"/>
+          <w:szCs w:val="24"/>
+          <w:u w:val="single"/>
+          <w:rtl/>
+        </w:rPr>
+        <w:t>עיקריות ותפקיד</w:t>
       </w:r>
       <w:r>
         <w:rPr>
@@ -1179,15 +1629,28 @@
         <w:spacing w:line="240" w:lineRule="auto"/>
         <w:rPr>
           <w:rFonts w:cstheme="minorHAnsi"/>
-          <w:rtl/>
-        </w:rPr>
-      </w:pPr>
-      <w:r>
-        <w:rPr>
-          <w:rFonts w:cstheme="minorHAnsi" w:hint="cs"/>
-          <w:rtl/>
-        </w:rPr>
-        <w:t xml:space="preserve">מחלקות </w:t>
+        </w:rPr>
+      </w:pPr>
+      <w:r>
+        <w:rPr>
+          <w:rFonts w:cstheme="minorHAnsi" w:hint="cs"/>
+          <w:rtl/>
+        </w:rPr>
+        <w:t>מחלקות</w:t>
+      </w:r>
+      <w:r>
+        <w:rPr>
+          <w:rFonts w:cstheme="minorHAnsi" w:hint="cs"/>
+          <w:rtl/>
+        </w:rPr>
+        <w:t xml:space="preserve"> חדשות</w:t>
+      </w:r>
+      <w:r>
+        <w:rPr>
+          <w:rFonts w:cstheme="minorHAnsi" w:hint="cs"/>
+          <w:rtl/>
+        </w:rPr>
+        <w:t xml:space="preserve"> </w:t>
       </w:r>
       <w:r>
         <w:rPr>
@@ -1210,6 +1673,143 @@
         <w:spacing w:line="240" w:lineRule="auto"/>
         <w:rPr>
           <w:rFonts w:cstheme="minorHAnsi"/>
+          <w:rtl/>
+        </w:rPr>
+      </w:pPr>
+      <w:r>
+        <w:rPr>
+          <w:rFonts w:cstheme="minorHAnsi"/>
+          <w:b/>
+          <w:bCs/>
+          <w:u w:val="single"/>
+        </w:rPr>
+        <w:t>Grid</w:t>
+      </w:r>
+      <w:r>
+        <w:rPr>
+          <w:rFonts w:cstheme="minorHAnsi" w:hint="cs"/>
+          <w:b/>
+          <w:bCs/>
+          <w:u w:val="single"/>
+          <w:rtl/>
+        </w:rPr>
+        <w:t xml:space="preserve"> </w:t>
+      </w:r>
+      <w:r>
+        <w:rPr>
+          <w:rFonts w:cstheme="minorHAnsi"/>
+          <w:rtl/>
+        </w:rPr>
+        <w:t>–</w:t>
+      </w:r>
+      <w:r>
+        <w:rPr>
+          <w:rFonts w:cstheme="minorHAnsi" w:hint="cs"/>
+          <w:rtl/>
+        </w:rPr>
+        <w:t xml:space="preserve"> </w:t>
+      </w:r>
+      <w:proofErr w:type="spellStart"/>
+      <w:r>
+        <w:rPr>
+          <w:rFonts w:cstheme="minorHAnsi" w:hint="cs"/>
+          <w:rtl/>
+        </w:rPr>
+        <w:t>גגגגגגגגגגגגגגגגגגג</w:t>
+      </w:r>
+      <w:proofErr w:type="spellEnd"/>
+    </w:p>
+    <w:p>
+      <w:pPr>
+        <w:bidi/>
+        <w:spacing w:line="240" w:lineRule="auto"/>
+        <w:rPr>
+          <w:rFonts w:cstheme="minorHAnsi"/>
+          <w:rtl/>
+        </w:rPr>
+      </w:pPr>
+    </w:p>
+    <w:p>
+      <w:pPr>
+        <w:bidi/>
+        <w:spacing w:line="240" w:lineRule="auto"/>
+        <w:rPr>
+          <w:rFonts w:cstheme="minorHAnsi" w:hint="cs"/>
+          <w:rtl/>
+        </w:rPr>
+      </w:pPr>
+      <w:r>
+        <w:rPr>
+          <w:rFonts w:cstheme="minorHAnsi" w:hint="cs"/>
+          <w:rtl/>
+        </w:rPr>
+        <w:t xml:space="preserve">לשאר המחלקות </w:t>
+      </w:r>
+      <w:r>
+        <w:rPr>
+          <w:rFonts w:cstheme="minorHAnsi" w:hint="cs"/>
+          <w:rtl/>
+        </w:rPr>
+        <w:t xml:space="preserve">(אולי ניצור </w:t>
+      </w:r>
+      <w:r>
+        <w:rPr>
+          <w:rFonts w:cstheme="minorHAnsi"/>
+        </w:rPr>
+        <w:t>execution manager</w:t>
+      </w:r>
+      <w:r>
+        <w:rPr>
+          <w:rFonts w:cstheme="minorHAnsi" w:hint="cs"/>
+          <w:rtl/>
+        </w:rPr>
+        <w:t xml:space="preserve"> ? )</w:t>
+      </w:r>
+      <w:r>
+        <w:rPr>
+          <w:rFonts w:cstheme="minorHAnsi" w:hint="cs"/>
+          <w:rtl/>
+        </w:rPr>
+        <w:t xml:space="preserve"> נוספה פונקציונליות נוספת על מנת לתמוך בהרצה מרובת תהליכים, </w:t>
+      </w:r>
+      <w:proofErr w:type="spellStart"/>
+      <w:r>
+        <w:rPr>
+          <w:rFonts w:cstheme="minorHAnsi" w:hint="cs"/>
+          <w:rtl/>
+        </w:rPr>
+        <w:t>יישות</w:t>
+      </w:r>
+      <w:proofErr w:type="spellEnd"/>
+      <w:r>
+        <w:rPr>
+          <w:rFonts w:cstheme="minorHAnsi" w:hint="cs"/>
+          <w:rtl/>
+        </w:rPr>
+        <w:t xml:space="preserve"> משנית ושאר העדכונים</w:t>
+      </w:r>
+      <w:r>
+        <w:rPr>
+          <w:rFonts w:cstheme="minorHAnsi" w:hint="cs"/>
+          <w:rtl/>
+        </w:rPr>
+        <w:t xml:space="preserve"> מבחינת מנוע המערכת</w:t>
+      </w:r>
+      <w:r>
+        <w:rPr>
+          <w:rFonts w:cstheme="minorHAnsi" w:hint="cs"/>
+          <w:rtl/>
+        </w:rPr>
+        <w:t xml:space="preserve"> בתרגיל 2.</w:t>
+      </w:r>
+    </w:p>
+    <w:p>
+      <w:pPr>
+        <w:bidi/>
+        <w:spacing w:line="240" w:lineRule="auto"/>
+        <w:rPr>
+          <w:rFonts w:cstheme="minorHAnsi"/>
+          <w:strike/>
           <w:rtl/>
         </w:rPr>
       </w:pPr>
@@ -1220,6 +1820,7 @@
           <w:rFonts w:cstheme="minorHAnsi" w:hint="cs"/>
           <w:b/>
           <w:bCs/>
+          <w:strike/>
           <w:u w:val="single"/>
         </w:rPr>
         <w:t>S</w:t>
@@ -1229,6 +1830,7 @@
           <w:rFonts w:cstheme="minorHAnsi"/>
           <w:b/>
           <w:bCs/>
+          <w:strike/>
           <w:u w:val="single"/>
         </w:rPr>
         <w:t>ystemEngine</w:t>
@@ -1237,6 +1839,7 @@
       <w:r>
         <w:rPr>
           <w:rFonts w:cstheme="minorHAnsi" w:hint="cs"/>
+          <w:strike/>
           <w:rtl/>
         </w:rPr>
         <w:t xml:space="preserve"> </w:t>
@@ -1245,6 +1848,7 @@
       <w:r>
         <w:rPr>
           <w:rFonts w:cstheme="minorHAnsi"/>
+          <w:strike/>
           <w:rtl/>
         </w:rPr>
         <w:t>–</w:t>
@@ -1252,6 +1856,7 @@
       <w:r>
         <w:rPr>
           <w:rFonts w:cstheme="minorHAnsi" w:hint="cs"/>
+          <w:strike/>
           <w:rtl/>
         </w:rPr>
         <w:t xml:space="preserve"> ממשק עבור מנוע המערכת לשימוש ע"י </w:t>
@@ -1259,6 +1864,7 @@
       <w:r>
         <w:rPr>
           <w:rFonts w:cstheme="minorHAnsi" w:hint="cs"/>
+          <w:strike/>
           <w:rtl/>
         </w:rPr>
         <w:t xml:space="preserve">מודול </w:t>
@@ -1266,6 +1872,7 @@
       <w:r>
         <w:rPr>
           <w:rFonts w:cstheme="minorHAnsi" w:hint="cs"/>
+          <w:strike/>
           <w:rtl/>
         </w:rPr>
         <w:t>ממשק המשתמש</w:t>
@@ -1273,6 +1880,7 @@
       <w:r>
         <w:rPr>
           <w:rFonts w:cstheme="minorHAnsi" w:hint="cs"/>
+          <w:strike/>
           <w:rtl/>
         </w:rPr>
         <w:t xml:space="preserve"> שמציג את הפונקציונליות של המערכת</w:t>
@@ -1280,6 +1888,7 @@
       <w:r>
         <w:rPr>
           <w:rFonts w:cstheme="minorHAnsi" w:hint="cs"/>
+          <w:strike/>
           <w:rtl/>
         </w:rPr>
         <w:t>.</w:t>
@@ -1291,12 +1900,14 @@
         <w:spacing w:line="240" w:lineRule="auto"/>
         <w:rPr>
           <w:rFonts w:cstheme="minorHAnsi"/>
-          <w:rtl/>
-        </w:rPr>
-      </w:pPr>
-      <w:r>
-        <w:rPr>
-          <w:rFonts w:cstheme="minorHAnsi" w:hint="cs"/>
+          <w:strike/>
+          <w:rtl/>
+        </w:rPr>
+      </w:pPr>
+      <w:r>
+        <w:rPr>
+          <w:rFonts w:cstheme="minorHAnsi" w:hint="cs"/>
+          <w:strike/>
           <w:rtl/>
         </w:rPr>
         <w:t>חלוקת המודול</w:t>
@@ -1304,6 +1915,7 @@
       <w:r>
         <w:rPr>
           <w:rFonts w:cstheme="minorHAnsi" w:hint="cs"/>
+          <w:strike/>
           <w:rtl/>
         </w:rPr>
         <w:t xml:space="preserve"> בוצעה</w:t>
@@ -1311,6 +1923,7 @@
       <w:r>
         <w:rPr>
           <w:rFonts w:cstheme="minorHAnsi" w:hint="cs"/>
+          <w:strike/>
           <w:rtl/>
         </w:rPr>
         <w:t xml:space="preserve"> ברוב התיקיות להגדרה ומימוש, זאת על מנת ראשית להגדיר את ה"עולם" שאותו נרצה אולי להריץ בהמשך, ורק לאחר מכן יצירת האובייקטים הממשיים (עפ"י הגדרתם) בשלב הרצת הסימולציה.</w:t>
@@ -1322,6 +1935,7 @@
         <w:spacing w:line="240" w:lineRule="auto"/>
         <w:rPr>
           <w:rFonts w:cstheme="minorHAnsi"/>
+          <w:strike/>
           <w:rtl/>
         </w:rPr>
       </w:pPr>
@@ -1331,6 +1945,7 @@
           <w:rFonts w:cstheme="minorHAnsi"/>
           <w:b/>
           <w:bCs/>
+          <w:strike/>
           <w:u w:val="single"/>
         </w:rPr>
         <w:t>WorldDefinition</w:t>
@@ -1341,6 +1956,7 @@
           <w:rFonts w:cstheme="minorHAnsi" w:hint="cs"/>
           <w:b/>
           <w:bCs/>
+          <w:strike/>
           <w:rtl/>
         </w:rPr>
         <w:t xml:space="preserve"> </w:t>
@@ -1350,6 +1966,7 @@
           <w:rFonts w:cstheme="minorHAnsi"/>
           <w:b/>
           <w:bCs/>
+          <w:strike/>
           <w:rtl/>
         </w:rPr>
         <w:t>–</w:t>
@@ -1357,20 +1974,15 @@
       <w:r>
         <w:rPr>
           <w:rFonts w:cstheme="minorHAnsi" w:hint="cs"/>
-          <w:rtl/>
-        </w:rPr>
-        <w:t xml:space="preserve"> מכילה</w:t>
-      </w:r>
-      <w:r>
-        <w:rPr>
-          <w:rFonts w:cstheme="minorHAnsi" w:hint="cs"/>
-          <w:rtl/>
-        </w:rPr>
-        <w:t xml:space="preserve"> את</w:t>
-      </w:r>
-      <w:r>
-        <w:rPr>
-          <w:rFonts w:cstheme="minorHAnsi" w:hint="cs"/>
+          <w:strike/>
+          <w:rtl/>
+        </w:rPr>
+        <w:t xml:space="preserve"> מכילה את</w:t>
+      </w:r>
+      <w:r>
+        <w:rPr>
+          <w:rFonts w:cstheme="minorHAnsi" w:hint="cs"/>
+          <w:strike/>
           <w:rtl/>
         </w:rPr>
         <w:t xml:space="preserve"> הגדרת העולם עבור עולם שנטען מקובץ </w:t>
@@ -1378,12 +1990,14 @@
       <w:r>
         <w:rPr>
           <w:rFonts w:cstheme="minorHAnsi" w:hint="cs"/>
+          <w:strike/>
         </w:rPr>
         <w:t>XML</w:t>
       </w:r>
       <w:r>
         <w:rPr>
           <w:rFonts w:cstheme="minorHAnsi" w:hint="cs"/>
+          <w:strike/>
           <w:rtl/>
         </w:rPr>
         <w:t xml:space="preserve"> ושבאמצעותה נמלא את מחלקת </w:t>
@@ -1392,18 +2006,21 @@
       <w:r>
         <w:rPr>
           <w:rFonts w:cstheme="minorHAnsi"/>
+          <w:strike/>
         </w:rPr>
         <w:t>World</w:t>
       </w:r>
       <w:r>
         <w:rPr>
           <w:rFonts w:cstheme="minorHAnsi" w:hint="cs"/>
+          <w:strike/>
         </w:rPr>
         <w:t>I</w:t>
       </w:r>
       <w:r>
         <w:rPr>
           <w:rFonts w:cstheme="minorHAnsi"/>
+          <w:strike/>
         </w:rPr>
         <w:t>nstance</w:t>
       </w:r>
@@ -1411,6 +2028,7 @@
       <w:r>
         <w:rPr>
           <w:rFonts w:cstheme="minorHAnsi" w:hint="cs"/>
+          <w:strike/>
           <w:rtl/>
         </w:rPr>
         <w:t xml:space="preserve"> בנתונים הנדרשים להרצת סימולציה באופן מעשי.</w:t>
@@ -1422,6 +2040,7 @@
         <w:spacing w:line="240" w:lineRule="auto"/>
         <w:rPr>
           <w:rFonts w:cstheme="minorHAnsi"/>
+          <w:strike/>
         </w:rPr>
       </w:pPr>
       <w:proofErr w:type="spellStart"/>
@@ -1430,6 +2049,7 @@
           <w:rFonts w:cstheme="minorHAnsi"/>
           <w:b/>
           <w:bCs/>
+          <w:strike/>
           <w:u w:val="single"/>
         </w:rPr>
         <w:t>World</w:t>
@@ -1439,6 +2059,7 @@
           <w:rFonts w:cstheme="minorHAnsi" w:hint="cs"/>
           <w:b/>
           <w:bCs/>
+          <w:strike/>
           <w:u w:val="single"/>
         </w:rPr>
         <w:t>I</w:t>
@@ -1448,6 +2069,7 @@
           <w:rFonts w:cstheme="minorHAnsi"/>
           <w:b/>
           <w:bCs/>
+          <w:strike/>
           <w:u w:val="single"/>
         </w:rPr>
         <w:t>nstance</w:t>
@@ -1458,6 +2080,7 @@
           <w:rFonts w:cstheme="minorHAnsi" w:hint="cs"/>
           <w:b/>
           <w:bCs/>
+          <w:strike/>
           <w:rtl/>
         </w:rPr>
         <w:t xml:space="preserve"> </w:t>
@@ -1467,6 +2090,7 @@
           <w:rFonts w:cstheme="minorHAnsi"/>
           <w:b/>
           <w:bCs/>
+          <w:strike/>
           <w:rtl/>
         </w:rPr>
         <w:t>–</w:t>
@@ -1476,6 +2100,7 @@
           <w:rFonts w:cstheme="minorHAnsi" w:hint="cs"/>
           <w:b/>
           <w:bCs/>
+          <w:strike/>
           <w:rtl/>
         </w:rPr>
         <w:t xml:space="preserve"> </w:t>
@@ -1483,6 +2108,7 @@
       <w:r>
         <w:rPr>
           <w:rFonts w:cstheme="minorHAnsi" w:hint="cs"/>
+          <w:strike/>
           <w:rtl/>
         </w:rPr>
         <w:t>מכיל</w:t>
@@ -1490,20 +2116,15 @@
       <w:r>
         <w:rPr>
           <w:rFonts w:cstheme="minorHAnsi" w:hint="cs"/>
-          <w:rtl/>
-        </w:rPr>
-        <w:t xml:space="preserve">ה </w:t>
-      </w:r>
-      <w:r>
-        <w:rPr>
-          <w:rFonts w:cstheme="minorHAnsi" w:hint="cs"/>
-          <w:rtl/>
-        </w:rPr>
-        <w:t>נתוני עולם לשימוש בשלב הרצת סימולציה בהתאם להגדרת חלקיו השונים במחלקת</w:t>
-      </w:r>
-      <w:r>
-        <w:rPr>
-          <w:rFonts w:cstheme="minorHAnsi"/>
+          <w:strike/>
+          <w:rtl/>
+        </w:rPr>
+        <w:t>ה נתוני עולם לשימוש בשלב הרצת סימולציה בהתאם להגדרת חלקיו השונים במחלקת</w:t>
+      </w:r>
+      <w:r>
+        <w:rPr>
+          <w:rFonts w:cstheme="minorHAnsi"/>
+          <w:strike/>
         </w:rPr>
         <w:t xml:space="preserve"> </w:t>
       </w:r>
@@ -1511,6 +2132,7 @@
       <w:r>
         <w:rPr>
           <w:rFonts w:cstheme="minorHAnsi"/>
+          <w:strike/>
         </w:rPr>
         <w:t>WorldDefinition</w:t>
       </w:r>
@@ -1518,6 +2140,7 @@
       <w:r>
         <w:rPr>
           <w:rFonts w:cstheme="minorHAnsi" w:hint="cs"/>
+          <w:strike/>
           <w:rtl/>
         </w:rPr>
         <w:t>.</w:t>
@@ -1529,6 +2152,7 @@
         <w:spacing w:line="240" w:lineRule="auto"/>
         <w:rPr>
           <w:rFonts w:cstheme="minorHAnsi"/>
+          <w:strike/>
           <w:rtl/>
         </w:rPr>
       </w:pPr>
@@ -1539,18 +2163,10 @@
           <w:rFonts w:cstheme="minorHAnsi"/>
           <w:b/>
           <w:bCs/>
-          <w:u w:val="single"/>
-        </w:rPr>
-        <w:t>Entity</w:t>
-      </w:r>
-      <w:r>
-        <w:rPr>
-          <w:rFonts w:cstheme="minorHAnsi"/>
-          <w:b/>
-          <w:bCs/>
-          <w:u w:val="single"/>
-        </w:rPr>
-        <w:t>Definition</w:t>
+          <w:strike/>
+          <w:u w:val="single"/>
+        </w:rPr>
+        <w:t>EntityDefinition</w:t>
       </w:r>
       <w:bookmarkEnd w:id="1"/>
       <w:proofErr w:type="spellEnd"/>
@@ -1559,6 +2175,7 @@
           <w:rFonts w:cstheme="minorHAnsi" w:hint="cs"/>
           <w:b/>
           <w:bCs/>
+          <w:strike/>
           <w:rtl/>
         </w:rPr>
         <w:t xml:space="preserve"> </w:t>
@@ -1568,6 +2185,7 @@
           <w:rFonts w:cstheme="minorHAnsi"/>
           <w:b/>
           <w:bCs/>
+          <w:strike/>
           <w:rtl/>
         </w:rPr>
         <w:t>–</w:t>
@@ -1575,6 +2193,23 @@
       <w:r>
         <w:rPr>
           <w:rFonts w:cstheme="minorHAnsi" w:hint="cs"/>
+          <w:strike/>
+          <w:rtl/>
+        </w:rPr>
+        <w:t xml:space="preserve"> מכילה נתונים </w:t>
+      </w:r>
+      <w:r>
+        <w:rPr>
+          <w:rFonts w:cstheme="minorHAnsi" w:hint="cs"/>
+          <w:strike/>
+          <w:rtl/>
+        </w:rPr>
+        <w:t>הנדרשים עבור יצירת</w:t>
+      </w:r>
+      <w:r>
+        <w:rPr>
+          <w:rFonts w:cstheme="minorHAnsi" w:hint="cs"/>
+          <w:strike/>
           <w:rtl/>
         </w:rPr>
         <w:t xml:space="preserve"> </w:t>
@@ -1582,77 +2217,242 @@
       <w:r>
         <w:rPr>
           <w:rFonts w:cstheme="minorHAnsi" w:hint="cs"/>
-          <w:rtl/>
-        </w:rPr>
-        <w:t xml:space="preserve">מכילה נתונים </w:t>
-      </w:r>
-      <w:r>
-        <w:rPr>
-          <w:rFonts w:cstheme="minorHAnsi" w:hint="cs"/>
-          <w:rtl/>
-        </w:rPr>
-        <w:t>הנדרשים עבור יצירת</w:t>
-      </w:r>
-      <w:r>
-        <w:rPr>
-          <w:rFonts w:cstheme="minorHAnsi" w:hint="cs"/>
+          <w:strike/>
+          <w:rtl/>
+        </w:rPr>
+        <w:t xml:space="preserve">מופעי </w:t>
+      </w:r>
+      <w:r>
+        <w:rPr>
+          <w:rFonts w:cstheme="minorHAnsi" w:hint="cs"/>
+          <w:strike/>
+          <w:rtl/>
+        </w:rPr>
+        <w:t xml:space="preserve">ישות </w:t>
+      </w:r>
+      <w:r>
+        <w:rPr>
+          <w:rFonts w:cstheme="minorHAnsi" w:hint="cs"/>
+          <w:strike/>
+          <w:rtl/>
+        </w:rPr>
+        <w:t xml:space="preserve">מסוימת </w:t>
+      </w:r>
+      <w:r>
+        <w:rPr>
+          <w:rFonts w:cstheme="minorHAnsi" w:hint="cs"/>
+          <w:strike/>
+          <w:rtl/>
+        </w:rPr>
+        <w:t>בעולם.</w:t>
+      </w:r>
+    </w:p>
+    <w:p>
+      <w:pPr>
+        <w:bidi/>
+        <w:spacing w:line="240" w:lineRule="auto"/>
+        <w:rPr>
+          <w:rFonts w:cstheme="minorHAnsi"/>
+          <w:strike/>
+          <w:rtl/>
+        </w:rPr>
+      </w:pPr>
+      <w:proofErr w:type="spellStart"/>
+      <w:r>
+        <w:rPr>
+          <w:rFonts w:cstheme="minorHAnsi"/>
+          <w:b/>
+          <w:bCs/>
+          <w:strike/>
+          <w:u w:val="single"/>
+        </w:rPr>
+        <w:t>Entity</w:t>
+      </w:r>
+      <w:r>
+        <w:rPr>
+          <w:rFonts w:cstheme="minorHAnsi" w:hint="cs"/>
+          <w:b/>
+          <w:bCs/>
+          <w:strike/>
+          <w:u w:val="single"/>
+        </w:rPr>
+        <w:t>I</w:t>
+      </w:r>
+      <w:r>
+        <w:rPr>
+          <w:rFonts w:cstheme="minorHAnsi"/>
+          <w:b/>
+          <w:bCs/>
+          <w:strike/>
+          <w:u w:val="single"/>
+        </w:rPr>
+        <w:t>nstance</w:t>
+      </w:r>
+      <w:proofErr w:type="spellEnd"/>
+      <w:r>
+        <w:rPr>
+          <w:rFonts w:cstheme="minorHAnsi" w:hint="cs"/>
+          <w:b/>
+          <w:bCs/>
+          <w:strike/>
           <w:rtl/>
         </w:rPr>
         <w:t xml:space="preserve"> </w:t>
       </w:r>
       <w:r>
         <w:rPr>
-          <w:rFonts w:cstheme="minorHAnsi" w:hint="cs"/>
-          <w:rtl/>
-        </w:rPr>
-        <w:t xml:space="preserve">מופעי </w:t>
-      </w:r>
-      <w:r>
-        <w:rPr>
-          <w:rFonts w:cstheme="minorHAnsi" w:hint="cs"/>
-          <w:rtl/>
-        </w:rPr>
-        <w:t xml:space="preserve">ישות </w:t>
-      </w:r>
-      <w:r>
-        <w:rPr>
-          <w:rFonts w:cstheme="minorHAnsi" w:hint="cs"/>
-          <w:rtl/>
-        </w:rPr>
-        <w:t xml:space="preserve">מסוימת </w:t>
-      </w:r>
-      <w:r>
-        <w:rPr>
-          <w:rFonts w:cstheme="minorHAnsi" w:hint="cs"/>
-          <w:rtl/>
-        </w:rPr>
-        <w:t>בעולם.</w:t>
-      </w:r>
-    </w:p>
-    <w:p>
-      <w:pPr>
-        <w:bidi/>
-        <w:spacing w:line="240" w:lineRule="auto"/>
-        <w:rPr>
-          <w:rFonts w:cstheme="minorHAnsi"/>
-          <w:rtl/>
-        </w:rPr>
-      </w:pPr>
+          <w:rFonts w:cstheme="minorHAnsi"/>
+          <w:b/>
+          <w:bCs/>
+          <w:strike/>
+          <w:rtl/>
+        </w:rPr>
+        <w:t>–</w:t>
+      </w:r>
+      <w:r>
+        <w:rPr>
+          <w:rFonts w:cstheme="minorHAnsi" w:hint="cs"/>
+          <w:b/>
+          <w:bCs/>
+          <w:strike/>
+          <w:rtl/>
+        </w:rPr>
+        <w:t xml:space="preserve"> </w:t>
+      </w:r>
+      <w:r>
+        <w:rPr>
+          <w:rFonts w:cstheme="minorHAnsi" w:hint="cs"/>
+          <w:strike/>
+          <w:rtl/>
+        </w:rPr>
+        <w:t xml:space="preserve">מכילה נתוני מופע </w:t>
+      </w:r>
+      <w:r>
+        <w:rPr>
+          <w:rFonts w:cstheme="minorHAnsi" w:hint="cs"/>
+          <w:strike/>
+          <w:rtl/>
+        </w:rPr>
+        <w:t xml:space="preserve">ספציפי </w:t>
+      </w:r>
+      <w:r>
+        <w:rPr>
+          <w:rFonts w:cstheme="minorHAnsi" w:hint="cs"/>
+          <w:strike/>
+          <w:rtl/>
+        </w:rPr>
+        <w:t>של ישות הנוצרת מהגדרתה ב</w:t>
+      </w:r>
+      <w:r>
+        <w:rPr>
+          <w:strike/>
+        </w:rPr>
+        <w:t xml:space="preserve"> </w:t>
+      </w:r>
       <w:proofErr w:type="spellStart"/>
       <w:r>
         <w:rPr>
           <w:rFonts w:cstheme="minorHAnsi"/>
-          <w:b/>
-          <w:bCs/>
-          <w:u w:val="single"/>
-        </w:rPr>
-        <w:t>Entity</w:t>
-      </w:r>
-      <w:r>
-        <w:rPr>
-          <w:rFonts w:cstheme="minorHAnsi" w:hint="cs"/>
-          <w:b/>
-          <w:bCs/>
+          <w:strike/>
+        </w:rPr>
+        <w:t>EntityDefinition</w:t>
+      </w:r>
+      <w:proofErr w:type="spellEnd"/>
+      <w:r>
+        <w:rPr>
+          <w:rFonts w:cstheme="minorHAnsi" w:hint="cs"/>
+          <w:strike/>
+          <w:rtl/>
+        </w:rPr>
+        <w:t>.</w:t>
+      </w:r>
+    </w:p>
+    <w:p>
+      <w:pPr>
+        <w:bidi/>
+        <w:spacing w:line="240" w:lineRule="auto"/>
+        <w:rPr>
+          <w:rFonts w:cstheme="minorHAnsi"/>
+          <w:strike/>
+          <w:rtl/>
+        </w:rPr>
+      </w:pPr>
+      <w:proofErr w:type="spellStart"/>
+      <w:r>
+        <w:rPr>
+          <w:rFonts w:cstheme="minorHAnsi"/>
+          <w:b/>
+          <w:bCs/>
+          <w:strike/>
+          <w:u w:val="single"/>
+        </w:rPr>
+        <w:t>PropertyDefinition</w:t>
+      </w:r>
+      <w:proofErr w:type="spellEnd"/>
+      <w:r>
+        <w:rPr>
+          <w:rFonts w:cstheme="minorHAnsi" w:hint="cs"/>
+          <w:b/>
+          <w:bCs/>
+          <w:strike/>
+          <w:rtl/>
+        </w:rPr>
+        <w:t xml:space="preserve"> </w:t>
+      </w:r>
+      <w:r>
+        <w:rPr>
+          <w:rFonts w:cstheme="minorHAnsi"/>
+          <w:b/>
+          <w:bCs/>
+          <w:strike/>
+          <w:rtl/>
+        </w:rPr>
+        <w:t>–</w:t>
+      </w:r>
+      <w:r>
+        <w:rPr>
+          <w:rFonts w:cstheme="minorHAnsi" w:hint="cs"/>
+          <w:strike/>
+          <w:rtl/>
+        </w:rPr>
+        <w:t xml:space="preserve"> מכילה נתונים כלליים עבור יצירת תכונה של ישות או של משתנה סביבה בעולם</w:t>
+      </w:r>
+      <w:r>
+        <w:rPr>
+          <w:rFonts w:cstheme="minorHAnsi" w:hint="cs"/>
+          <w:strike/>
+          <w:rtl/>
+        </w:rPr>
+        <w:t>.</w:t>
+      </w:r>
+    </w:p>
+    <w:p>
+      <w:pPr>
+        <w:bidi/>
+        <w:spacing w:line="240" w:lineRule="auto"/>
+        <w:rPr>
+          <w:rFonts w:cstheme="minorHAnsi"/>
+          <w:strike/>
+          <w:rtl/>
+        </w:rPr>
+      </w:pPr>
+      <w:proofErr w:type="spellStart"/>
+      <w:r>
+        <w:rPr>
+          <w:rFonts w:cstheme="minorHAnsi"/>
+          <w:b/>
+          <w:bCs/>
+          <w:strike/>
+          <w:u w:val="single"/>
+        </w:rPr>
+        <w:t>Property</w:t>
+      </w:r>
+      <w:r>
+        <w:rPr>
+          <w:rFonts w:cstheme="minorHAnsi" w:hint="cs"/>
+          <w:b/>
+          <w:bCs/>
+          <w:strike/>
           <w:u w:val="single"/>
         </w:rPr>
         <w:t>I</w:t>
@@ -1662,6 +2462,7 @@
           <w:rFonts w:cstheme="minorHAnsi"/>
           <w:b/>
           <w:bCs/>
+          <w:strike/>
           <w:u w:val="single"/>
         </w:rPr>
         <w:t>nstance</w:t>
@@ -1672,6 +2473,7 @@
           <w:rFonts w:cstheme="minorHAnsi" w:hint="cs"/>
           <w:b/>
           <w:bCs/>
+          <w:strike/>
           <w:rtl/>
         </w:rPr>
         <w:t xml:space="preserve"> </w:t>
@@ -1681,6 +2483,7 @@
           <w:rFonts w:cstheme="minorHAnsi"/>
           <w:b/>
           <w:bCs/>
+          <w:strike/>
           <w:rtl/>
         </w:rPr>
         <w:t>–</w:t>
@@ -1690,6 +2493,7 @@
           <w:rFonts w:cstheme="minorHAnsi" w:hint="cs"/>
           <w:b/>
           <w:bCs/>
+          <w:strike/>
           <w:rtl/>
         </w:rPr>
         <w:t xml:space="preserve"> </w:t>
@@ -1697,38 +2501,175 @@
       <w:r>
         <w:rPr>
           <w:rFonts w:cstheme="minorHAnsi" w:hint="cs"/>
-          <w:rtl/>
-        </w:rPr>
-        <w:t xml:space="preserve">מכילה נתוני מופע </w:t>
-      </w:r>
-      <w:r>
-        <w:rPr>
-          <w:rFonts w:cstheme="minorHAnsi" w:hint="cs"/>
-          <w:rtl/>
-        </w:rPr>
-        <w:t xml:space="preserve">ספציפי </w:t>
-      </w:r>
-      <w:r>
-        <w:rPr>
-          <w:rFonts w:cstheme="minorHAnsi" w:hint="cs"/>
-          <w:rtl/>
-        </w:rPr>
-        <w:t>של ישות הנוצרת מהגדרתה ב</w:t>
-      </w:r>
-      <w:r>
+          <w:strike/>
+          <w:rtl/>
+        </w:rPr>
+        <w:t xml:space="preserve">מכילה נתוני מופע של תכונה ספציפית או של משתנה סביבה ספציפי. ממנה יורשות המחלקות: </w:t>
+      </w:r>
+      <w:r>
+        <w:rPr>
+          <w:strike/>
+        </w:rPr>
         <w:t xml:space="preserve"> </w:t>
       </w:r>
       <w:proofErr w:type="spellStart"/>
       <w:r>
         <w:rPr>
           <w:rFonts w:cstheme="minorHAnsi"/>
-        </w:rPr>
-        <w:t>EntityDefinition</w:t>
+          <w:b/>
+          <w:bCs/>
+          <w:strike/>
+        </w:rPr>
+        <w:t>BooleanProperty</w:t>
       </w:r>
       <w:proofErr w:type="spellEnd"/>
       <w:r>
         <w:rPr>
           <w:rFonts w:cstheme="minorHAnsi" w:hint="cs"/>
+          <w:strike/>
+          <w:rtl/>
+        </w:rPr>
+        <w:t xml:space="preserve">, </w:t>
+      </w:r>
+      <w:proofErr w:type="spellStart"/>
+      <w:r>
+        <w:rPr>
+          <w:rFonts w:cstheme="minorHAnsi"/>
+          <w:b/>
+          <w:bCs/>
+          <w:strike/>
+        </w:rPr>
+        <w:t>DecimalProperty</w:t>
+      </w:r>
+      <w:proofErr w:type="spellEnd"/>
+      <w:r>
+        <w:rPr>
+          <w:rFonts w:cstheme="minorHAnsi" w:hint="cs"/>
+          <w:strike/>
+          <w:rtl/>
+        </w:rPr>
+        <w:t xml:space="preserve">, </w:t>
+      </w:r>
+      <w:proofErr w:type="spellStart"/>
+      <w:r>
+        <w:rPr>
+          <w:rFonts w:cstheme="minorHAnsi"/>
+          <w:b/>
+          <w:bCs/>
+          <w:strike/>
+        </w:rPr>
+        <w:t>FloatProperty</w:t>
+      </w:r>
+      <w:proofErr w:type="spellEnd"/>
+      <w:r>
+        <w:rPr>
+          <w:rFonts w:cstheme="minorHAnsi" w:hint="cs"/>
+          <w:strike/>
+          <w:rtl/>
+        </w:rPr>
+        <w:t xml:space="preserve">, </w:t>
+      </w:r>
+      <w:proofErr w:type="spellStart"/>
+      <w:r>
+        <w:rPr>
+          <w:rFonts w:cstheme="minorHAnsi"/>
+          <w:b/>
+          <w:bCs/>
+          <w:strike/>
+        </w:rPr>
+        <w:t>StringProperty</w:t>
+      </w:r>
+      <w:proofErr w:type="spellEnd"/>
+      <w:r>
+        <w:rPr>
+          <w:rFonts w:cstheme="minorHAnsi" w:hint="cs"/>
+          <w:strike/>
+          <w:rtl/>
+        </w:rPr>
+        <w:t xml:space="preserve"> אשר משמשות להגדרת הערך(</w:t>
+      </w:r>
+      <w:r>
+        <w:rPr>
+          <w:rFonts w:cstheme="minorHAnsi"/>
+          <w:strike/>
+        </w:rPr>
+        <w:t>value</w:t>
+      </w:r>
+      <w:r>
+        <w:rPr>
+          <w:rFonts w:cstheme="minorHAnsi" w:hint="cs"/>
+          <w:strike/>
+          <w:rtl/>
+        </w:rPr>
+        <w:t>) המתאים לפי סוג התכונה/משתנה הסביבה.</w:t>
+      </w:r>
+    </w:p>
+    <w:p>
+      <w:pPr>
+        <w:bidi/>
+        <w:spacing w:line="240" w:lineRule="auto"/>
+        <w:rPr>
+          <w:rFonts w:cstheme="minorHAnsi"/>
+          <w:strike/>
+          <w:rtl/>
+        </w:rPr>
+      </w:pPr>
+      <w:r>
+        <w:rPr>
+          <w:rFonts w:cstheme="minorHAnsi" w:hint="cs"/>
+          <w:b/>
+          <w:bCs/>
+          <w:strike/>
+          <w:u w:val="single"/>
+        </w:rPr>
+        <w:t>E</w:t>
+      </w:r>
+      <w:r>
+        <w:rPr>
+          <w:rFonts w:cstheme="minorHAnsi"/>
+          <w:b/>
+          <w:bCs/>
+          <w:strike/>
+          <w:u w:val="single"/>
+        </w:rPr>
+        <w:t>xpression</w:t>
+      </w:r>
+      <w:r>
+        <w:rPr>
+          <w:rFonts w:cstheme="minorHAnsi" w:hint="cs"/>
+          <w:strike/>
+          <w:rtl/>
+        </w:rPr>
+        <w:t xml:space="preserve"> </w:t>
+      </w:r>
+      <w:r>
+        <w:rPr>
+          <w:rFonts w:cstheme="minorHAnsi"/>
+          <w:strike/>
+          <w:rtl/>
+        </w:rPr>
+        <w:t>–</w:t>
+      </w:r>
+      <w:r>
+        <w:rPr>
+          <w:rFonts w:cstheme="minorHAnsi" w:hint="cs"/>
+          <w:strike/>
+          <w:rtl/>
+        </w:rPr>
+        <w:t xml:space="preserve"> </w:t>
+      </w:r>
+      <w:r>
+        <w:rPr>
+          <w:rFonts w:cstheme="minorHAnsi" w:hint="cs"/>
+          <w:strike/>
+          <w:rtl/>
+        </w:rPr>
+        <w:t>משמשת להמרת ביטוי לערך נדרש ומוודאת שערכו תואם לערך הרצוי</w:t>
+      </w:r>
+      <w:r>
+        <w:rPr>
+          <w:rFonts w:cstheme="minorHAnsi" w:hint="cs"/>
+          <w:strike/>
           <w:rtl/>
         </w:rPr>
         <w:t>.</w:t>
@@ -1740,34 +2681,151 @@
         <w:spacing w:line="240" w:lineRule="auto"/>
         <w:rPr>
           <w:rFonts w:cstheme="minorHAnsi"/>
-          <w:rtl/>
-        </w:rPr>
-      </w:pPr>
+          <w:strike/>
+        </w:rPr>
+      </w:pPr>
+      <w:r>
+        <w:rPr>
+          <w:rFonts w:cstheme="minorHAnsi" w:hint="cs"/>
+          <w:b/>
+          <w:bCs/>
+          <w:strike/>
+          <w:u w:val="single"/>
+        </w:rPr>
+        <w:t>A</w:t>
+      </w:r>
+      <w:r>
+        <w:rPr>
+          <w:rFonts w:cstheme="minorHAnsi"/>
+          <w:b/>
+          <w:bCs/>
+          <w:strike/>
+          <w:u w:val="single"/>
+        </w:rPr>
+        <w:t>ction</w:t>
+      </w:r>
+      <w:r>
+        <w:rPr>
+          <w:rFonts w:cstheme="minorHAnsi" w:hint="cs"/>
+          <w:strike/>
+          <w:rtl/>
+        </w:rPr>
+        <w:t xml:space="preserve"> </w:t>
+      </w:r>
+      <w:r>
+        <w:rPr>
+          <w:rFonts w:cstheme="minorHAnsi"/>
+          <w:strike/>
+          <w:rtl/>
+        </w:rPr>
+        <w:t>–</w:t>
+      </w:r>
+      <w:r>
+        <w:rPr>
+          <w:rFonts w:cstheme="minorHAnsi" w:hint="cs"/>
+          <w:strike/>
+          <w:rtl/>
+        </w:rPr>
+        <w:t xml:space="preserve"> ממשק הממומש ע"י </w:t>
+      </w:r>
       <w:proofErr w:type="spellStart"/>
       <w:r>
         <w:rPr>
           <w:rFonts w:cstheme="minorHAnsi"/>
           <w:b/>
           <w:bCs/>
-          <w:u w:val="single"/>
-        </w:rPr>
-        <w:t>Property</w:t>
-      </w:r>
-      <w:r>
-        <w:rPr>
-          <w:rFonts w:cstheme="minorHAnsi"/>
-          <w:b/>
-          <w:bCs/>
-          <w:u w:val="single"/>
-        </w:rPr>
-        <w:t>Definition</w:t>
+          <w:strike/>
+        </w:rPr>
+        <w:t>AbstractAction</w:t>
       </w:r>
       <w:proofErr w:type="spellEnd"/>
       <w:r>
         <w:rPr>
           <w:rFonts w:cstheme="minorHAnsi" w:hint="cs"/>
-          <w:b/>
-          <w:bCs/>
+          <w:strike/>
+          <w:rtl/>
+        </w:rPr>
+        <w:t>, שממנה יורשות סוגי הפעולות השונות בחוקים</w:t>
+      </w:r>
+      <w:r>
+        <w:rPr>
+          <w:rFonts w:cstheme="minorHAnsi" w:hint="cs"/>
+          <w:strike/>
+          <w:rtl/>
+        </w:rPr>
+        <w:t>,</w:t>
+      </w:r>
+      <w:r>
+        <w:rPr>
+          <w:rFonts w:cstheme="minorHAnsi" w:hint="cs"/>
+          <w:strike/>
+          <w:rtl/>
+        </w:rPr>
+        <w:t xml:space="preserve"> שבתורן מגדירות את אופן הרצתן</w:t>
+      </w:r>
+      <w:r>
+        <w:rPr>
+          <w:rFonts w:cstheme="minorHAnsi" w:hint="cs"/>
+          <w:strike/>
+          <w:rtl/>
+        </w:rPr>
+        <w:t>.</w:t>
+      </w:r>
+      <w:r>
+        <w:rPr>
+          <w:rFonts w:cstheme="minorHAnsi" w:hint="cs"/>
+          <w:strike/>
+          <w:rtl/>
+        </w:rPr>
+        <w:t xml:space="preserve"> בעל מתודה יחידה שבעזרתה נוכל להפעיל כל סוג </w:t>
+      </w:r>
+      <w:r>
+        <w:rPr>
+          <w:rFonts w:cstheme="minorHAnsi" w:hint="cs"/>
+          <w:strike/>
+        </w:rPr>
+        <w:t>A</w:t>
+      </w:r>
+      <w:r>
+        <w:rPr>
+          <w:rFonts w:cstheme="minorHAnsi"/>
+          <w:strike/>
+        </w:rPr>
+        <w:t>ction</w:t>
+      </w:r>
+      <w:r>
+        <w:rPr>
+          <w:rFonts w:cstheme="minorHAnsi" w:hint="cs"/>
+          <w:strike/>
+          <w:rtl/>
+        </w:rPr>
+        <w:t xml:space="preserve"> שנרצה.</w:t>
+      </w:r>
+    </w:p>
+    <w:p>
+      <w:pPr>
+        <w:bidi/>
+        <w:spacing w:line="240" w:lineRule="auto"/>
+        <w:rPr>
+          <w:rFonts w:cstheme="minorHAnsi"/>
+          <w:strike/>
+          <w:rtl/>
+        </w:rPr>
+      </w:pPr>
+      <w:r>
+        <w:rPr>
+          <w:rFonts w:cstheme="minorHAnsi"/>
+          <w:b/>
+          <w:bCs/>
+          <w:strike/>
+          <w:u w:val="single"/>
+        </w:rPr>
+        <w:t>Context</w:t>
+      </w:r>
+      <w:r>
+        <w:rPr>
+          <w:rFonts w:cstheme="minorHAnsi" w:hint="cs"/>
+          <w:strike/>
           <w:rtl/>
         </w:rPr>
         <w:t xml:space="preserve"> </w:t>
@@ -1775,8 +2833,7 @@
       <w:r>
         <w:rPr>
           <w:rFonts w:cstheme="minorHAnsi"/>
-          <w:b/>
-          <w:bCs/>
+          <w:strike/>
           <w:rtl/>
         </w:rPr>
         <w:t>–</w:t>
@@ -1784,10 +2841,120 @@
       <w:r>
         <w:rPr>
           <w:rFonts w:cstheme="minorHAnsi" w:hint="cs"/>
-          <w:rtl/>
-        </w:rPr>
-        <w:t xml:space="preserve"> מכילה נתונים כלליים עבור יצירת תכונה של ישות או של משתנה סביבה בעולם</w:t>
-      </w:r>
+          <w:strike/>
+          <w:rtl/>
+        </w:rPr>
+        <w:t xml:space="preserve"> ממשק הממומש ע"י </w:t>
+      </w:r>
+      <w:proofErr w:type="spellStart"/>
+      <w:r>
+        <w:rPr>
+          <w:rFonts w:cstheme="minorHAnsi"/>
+          <w:b/>
+          <w:bCs/>
+          <w:strike/>
+        </w:rPr>
+        <w:t>ContextImpl</w:t>
+      </w:r>
+      <w:proofErr w:type="spellEnd"/>
+      <w:r>
+        <w:rPr>
+          <w:rFonts w:cstheme="minorHAnsi" w:hint="cs"/>
+          <w:b/>
+          <w:bCs/>
+          <w:strike/>
+          <w:u w:val="single"/>
+          <w:rtl/>
+        </w:rPr>
+        <w:t xml:space="preserve"> </w:t>
+      </w:r>
+      <w:r>
+        <w:rPr>
+          <w:rFonts w:cstheme="minorHAnsi" w:hint="cs"/>
+          <w:strike/>
+          <w:rtl/>
+        </w:rPr>
+        <w:t>המשמש להעברת הקשר מתאים לפעולה (ישות ראשית, תכונה) לצורך הרצתה במסגרתו.</w:t>
+      </w:r>
+    </w:p>
+    <w:p>
+      <w:pPr>
+        <w:bidi/>
+        <w:spacing w:line="240" w:lineRule="auto"/>
+        <w:rPr>
+          <w:rFonts w:cstheme="minorHAnsi"/>
+          <w:u w:val="single"/>
+          <w:rtl/>
+        </w:rPr>
+      </w:pPr>
+    </w:p>
+    <w:p>
+      <w:pPr>
+        <w:bidi/>
+        <w:spacing w:line="240" w:lineRule="auto"/>
+        <w:rPr>
+          <w:rFonts w:cstheme="minorHAnsi"/>
+          <w:sz w:val="24"/>
+          <w:szCs w:val="24"/>
+          <w:u w:val="single"/>
+          <w:rtl/>
+        </w:rPr>
+      </w:pPr>
+      <w:r>
+        <w:rPr>
+          <w:rFonts w:cstheme="minorHAnsi" w:hint="cs"/>
+          <w:sz w:val="24"/>
+          <w:szCs w:val="24"/>
+          <w:u w:val="single"/>
+          <w:rtl/>
+        </w:rPr>
+        <w:t xml:space="preserve">מודול </w:t>
+      </w:r>
+      <w:r>
+        <w:rPr>
+          <w:rFonts w:cstheme="minorHAnsi" w:hint="cs"/>
+          <w:sz w:val="24"/>
+          <w:szCs w:val="24"/>
+          <w:u w:val="single"/>
+        </w:rPr>
+        <w:t>UI</w:t>
+      </w:r>
+      <w:r>
+        <w:rPr>
+          <w:rFonts w:cstheme="minorHAnsi" w:hint="cs"/>
+          <w:sz w:val="24"/>
+          <w:szCs w:val="24"/>
+          <w:u w:val="single"/>
+          <w:rtl/>
+        </w:rPr>
+        <w:t>:</w:t>
+      </w:r>
+    </w:p>
+    <w:p>
+      <w:pPr>
+        <w:bidi/>
+        <w:spacing w:line="240" w:lineRule="auto"/>
+        <w:rPr>
+          <w:rFonts w:cstheme="minorHAnsi"/>
+          <w:rtl/>
+        </w:rPr>
+      </w:pPr>
+      <w:r>
+        <w:rPr>
+          <w:rFonts w:cstheme="minorHAnsi" w:hint="cs"/>
+          <w:rtl/>
+        </w:rPr>
+        <w:t xml:space="preserve">המודול האחראי על ניהול ממשק המשתמש </w:t>
+      </w:r>
+      <w:proofErr w:type="spellStart"/>
+      <w:r>
+        <w:rPr>
+          <w:rFonts w:cstheme="minorHAnsi" w:hint="cs"/>
+          <w:rtl/>
+        </w:rPr>
+        <w:t>החלונאי</w:t>
+      </w:r>
+      <w:proofErr w:type="spellEnd"/>
       <w:r>
         <w:rPr>
           <w:rFonts w:cstheme="minorHAnsi" w:hint="cs"/>
@@ -1795,50 +2962,123 @@
         </w:rPr>
         <w:t>.</w:t>
       </w:r>
-    </w:p>
-    <w:p>
-      <w:pPr>
-        <w:bidi/>
-        <w:spacing w:line="240" w:lineRule="auto"/>
-        <w:rPr>
-          <w:rFonts w:cstheme="minorHAnsi"/>
-          <w:rtl/>
-        </w:rPr>
-      </w:pPr>
+      <w:r>
+        <w:rPr>
+          <w:rFonts w:cstheme="minorHAnsi" w:hint="cs"/>
+          <w:rtl/>
+        </w:rPr>
+        <w:t xml:space="preserve"> </w:t>
+      </w:r>
+      <w:r>
+        <w:rPr>
+          <w:rFonts w:cstheme="minorHAnsi" w:hint="cs"/>
+          <w:rtl/>
+        </w:rPr>
+        <w:t xml:space="preserve">שואב נתונים בצורת </w:t>
+      </w:r>
+      <w:r>
+        <w:rPr>
+          <w:rFonts w:cstheme="minorHAnsi" w:hint="cs"/>
+        </w:rPr>
+        <w:t>DTO</w:t>
+      </w:r>
+      <w:r>
+        <w:rPr>
+          <w:rFonts w:cstheme="minorHAnsi" w:hint="cs"/>
+          <w:rtl/>
+        </w:rPr>
+        <w:t xml:space="preserve"> ממודול </w:t>
+      </w:r>
       <w:proofErr w:type="spellStart"/>
       <w:r>
         <w:rPr>
           <w:rFonts w:cstheme="minorHAnsi"/>
-          <w:b/>
-          <w:bCs/>
-          <w:u w:val="single"/>
-        </w:rPr>
-        <w:t>Property</w:t>
-      </w:r>
-      <w:r>
-        <w:rPr>
-          <w:rFonts w:cstheme="minorHAnsi" w:hint="cs"/>
-          <w:b/>
-          <w:bCs/>
-          <w:u w:val="single"/>
-        </w:rPr>
-        <w:t>I</w:t>
-      </w:r>
-      <w:r>
-        <w:rPr>
-          <w:rFonts w:cstheme="minorHAnsi"/>
-          <w:b/>
-          <w:bCs/>
-          <w:u w:val="single"/>
-        </w:rPr>
-        <w:t>nstance</w:t>
+        </w:rPr>
+        <w:t>SystemEngine</w:t>
       </w:r>
       <w:proofErr w:type="spellEnd"/>
       <w:r>
         <w:rPr>
           <w:rFonts w:cstheme="minorHAnsi" w:hint="cs"/>
-          <w:b/>
-          <w:bCs/>
+          <w:rtl/>
+        </w:rPr>
+        <w:t xml:space="preserve"> ובכך מציג את המידע הרלוונטי למשתמש</w:t>
+      </w:r>
+      <w:r>
+        <w:rPr>
+          <w:rFonts w:cstheme="minorHAnsi" w:hint="cs"/>
+          <w:rtl/>
+        </w:rPr>
+        <w:t>.</w:t>
+      </w:r>
+      <w:r>
+        <w:rPr>
+          <w:rFonts w:cstheme="minorHAnsi" w:hint="cs"/>
+          <w:rtl/>
+        </w:rPr>
+        <w:t xml:space="preserve"> במודול זה נמצאת</w:t>
+      </w:r>
+      <w:r>
+        <w:rPr>
+          <w:rFonts w:cstheme="minorHAnsi" w:hint="cs"/>
+          <w:rtl/>
+        </w:rPr>
+        <w:t xml:space="preserve"> פונקציית ה</w:t>
+      </w:r>
+      <w:r>
+        <w:rPr>
+          <w:rFonts w:cstheme="minorHAnsi"/>
+        </w:rPr>
+        <w:t>main</w:t>
+      </w:r>
+      <w:r>
+        <w:rPr>
+          <w:rFonts w:cstheme="minorHAnsi" w:hint="cs"/>
+          <w:rtl/>
+        </w:rPr>
+        <w:t>.</w:t>
+      </w:r>
+    </w:p>
+    <w:p>
+      <w:pPr>
+        <w:bidi/>
+        <w:spacing w:line="240" w:lineRule="auto"/>
+        <w:rPr>
+          <w:rFonts w:cstheme="minorHAnsi"/>
+          <w:rtl/>
+        </w:rPr>
+      </w:pPr>
+      <w:r>
+        <w:rPr>
+          <w:rFonts w:cstheme="minorHAnsi" w:hint="cs"/>
+          <w:rtl/>
+        </w:rPr>
+        <w:t>מחלקות חדשות עיקריות בו:</w:t>
+      </w:r>
+    </w:p>
+    <w:p>
+      <w:pPr>
+        <w:bidi/>
+        <w:spacing w:line="240" w:lineRule="auto"/>
+        <w:rPr>
+          <w:rFonts w:cstheme="minorHAnsi"/>
+          <w:rtl/>
+        </w:rPr>
+      </w:pPr>
+      <w:proofErr w:type="spellStart"/>
+      <w:r>
+        <w:rPr>
+          <w:rFonts w:cstheme="minorHAnsi"/>
+          <w:b/>
+          <w:bCs/>
+          <w:u w:val="single"/>
+        </w:rPr>
+        <w:t>DetailsController</w:t>
+      </w:r>
+      <w:proofErr w:type="spellEnd"/>
+      <w:r>
+        <w:rPr>
+          <w:rFonts w:cstheme="minorHAnsi" w:hint="cs"/>
           <w:rtl/>
         </w:rPr>
         <w:t xml:space="preserve"> </w:t>
@@ -1846,8 +3086,6 @@
       <w:r>
         <w:rPr>
           <w:rFonts w:cstheme="minorHAnsi"/>
-          <w:b/>
-          <w:bCs/>
           <w:rtl/>
         </w:rPr>
         <w:t>–</w:t>
@@ -1855,47 +3093,107 @@
       <w:r>
         <w:rPr>
           <w:rFonts w:cstheme="minorHAnsi" w:hint="cs"/>
-          <w:b/>
-          <w:bCs/>
           <w:rtl/>
         </w:rPr>
         <w:t xml:space="preserve"> </w:t>
       </w:r>
-      <w:r>
-        <w:rPr>
-          <w:rFonts w:cstheme="minorHAnsi" w:hint="cs"/>
-          <w:rtl/>
-        </w:rPr>
-        <w:t xml:space="preserve">מכילה נתוני מופע של תכונה ספציפית או של משתנה סביבה ספציפי. ממנה יורשות המחלקות: </w:t>
-      </w:r>
-      <w:r>
+      <w:proofErr w:type="spellStart"/>
+      <w:r>
+        <w:rPr>
+          <w:rFonts w:cstheme="minorHAnsi" w:hint="cs"/>
+          <w:rtl/>
+        </w:rPr>
+        <w:t>כככככככככככככככככככ</w:t>
+      </w:r>
+      <w:proofErr w:type="spellEnd"/>
+    </w:p>
+    <w:p>
+      <w:pPr>
+        <w:bidi/>
+        <w:spacing w:line="240" w:lineRule="auto"/>
+        <w:rPr>
+          <w:rFonts w:cstheme="minorHAnsi"/>
+          <w:rtl/>
+        </w:rPr>
+      </w:pPr>
+      <w:proofErr w:type="spellStart"/>
+      <w:r>
+        <w:rPr>
+          <w:rFonts w:cstheme="minorHAnsi" w:hint="cs"/>
+          <w:b/>
+          <w:bCs/>
+          <w:u w:val="single"/>
+        </w:rPr>
+        <w:t>E</w:t>
+      </w:r>
+      <w:r>
+        <w:rPr>
+          <w:rFonts w:cstheme="minorHAnsi"/>
+          <w:b/>
+          <w:bCs/>
+          <w:u w:val="single"/>
+        </w:rPr>
+        <w:t>xecutionController</w:t>
+      </w:r>
+      <w:proofErr w:type="spellEnd"/>
+      <w:r>
+        <w:rPr>
+          <w:rFonts w:cstheme="minorHAnsi" w:hint="cs"/>
+          <w:rtl/>
+        </w:rPr>
         <w:t xml:space="preserve"> </w:t>
       </w:r>
+      <w:r>
+        <w:rPr>
+          <w:rFonts w:cstheme="minorHAnsi"/>
+          <w:rtl/>
+        </w:rPr>
+        <w:t>–</w:t>
+      </w:r>
+      <w:r>
+        <w:rPr>
+          <w:rFonts w:cstheme="minorHAnsi" w:hint="cs"/>
+          <w:rtl/>
+        </w:rPr>
+        <w:t xml:space="preserve"> </w:t>
+      </w:r>
       <w:proofErr w:type="spellStart"/>
       <w:r>
         <w:rPr>
-          <w:rFonts w:cstheme="minorHAnsi"/>
-          <w:b/>
-          <w:bCs/>
-        </w:rPr>
-        <w:t>BooleanProperty</w:t>
+          <w:rFonts w:cstheme="minorHAnsi" w:hint="cs"/>
+          <w:rtl/>
+        </w:rPr>
+        <w:t>כככככככככככככככככככ</w:t>
       </w:r>
       <w:proofErr w:type="spellEnd"/>
-      <w:r>
-        <w:rPr>
-          <w:rFonts w:cstheme="minorHAnsi" w:hint="cs"/>
-          <w:rtl/>
-        </w:rPr>
-        <w:t xml:space="preserve">, </w:t>
-      </w:r>
+    </w:p>
+    <w:p>
+      <w:pPr>
+        <w:bidi/>
+        <w:spacing w:line="240" w:lineRule="auto"/>
+        <w:rPr>
+          <w:rFonts w:cstheme="minorHAnsi"/>
+          <w:rtl/>
+        </w:rPr>
+      </w:pPr>
       <w:proofErr w:type="spellStart"/>
       <w:r>
         <w:rPr>
           <w:rFonts w:cstheme="minorHAnsi"/>
           <w:b/>
           <w:bCs/>
-        </w:rPr>
-        <w:t>DecimalProperty</w:t>
+          <w:u w:val="single"/>
+        </w:rPr>
+        <w:t>Results</w:t>
+      </w:r>
+      <w:r>
+        <w:rPr>
+          <w:rFonts w:cstheme="minorHAnsi"/>
+          <w:b/>
+          <w:bCs/>
+          <w:u w:val="single"/>
+        </w:rPr>
+        <w:t>Controller</w:t>
       </w:r>
       <w:proofErr w:type="spellEnd"/>
       <w:r>
@@ -1903,490 +3201,63 @@
           <w:rFonts w:cstheme="minorHAnsi" w:hint="cs"/>
           <w:rtl/>
         </w:rPr>
-        <w:t xml:space="preserve">, </w:t>
+        <w:t xml:space="preserve"> </w:t>
+      </w:r>
+      <w:r>
+        <w:rPr>
+          <w:rFonts w:cstheme="minorHAnsi"/>
+          <w:rtl/>
+        </w:rPr>
+        <w:t>–</w:t>
+      </w:r>
+      <w:r>
+        <w:rPr>
+          <w:rFonts w:cstheme="minorHAnsi" w:hint="cs"/>
+          <w:rtl/>
+        </w:rPr>
+        <w:t xml:space="preserve"> </w:t>
       </w:r>
       <w:proofErr w:type="spellStart"/>
       <w:r>
         <w:rPr>
-          <w:rFonts w:cstheme="minorHAnsi"/>
-          <w:b/>
-          <w:bCs/>
-        </w:rPr>
-        <w:t>FloatProperty</w:t>
+          <w:rFonts w:cstheme="minorHAnsi" w:hint="cs"/>
+          <w:rtl/>
+        </w:rPr>
+        <w:t>ככככככככככככ</w:t>
       </w:r>
       <w:proofErr w:type="spellEnd"/>
-      <w:r>
-        <w:rPr>
-          <w:rFonts w:cstheme="minorHAnsi" w:hint="cs"/>
-          <w:rtl/>
-        </w:rPr>
-        <w:t xml:space="preserve">, </w:t>
-      </w:r>
-      <w:proofErr w:type="spellStart"/>
-      <w:r>
-        <w:rPr>
-          <w:rFonts w:cstheme="minorHAnsi"/>
-          <w:b/>
-          <w:bCs/>
-        </w:rPr>
-        <w:t>StringProperty</w:t>
-      </w:r>
-      <w:proofErr w:type="spellEnd"/>
-      <w:r>
-        <w:rPr>
-          <w:rFonts w:cstheme="minorHAnsi" w:hint="cs"/>
-          <w:rtl/>
-        </w:rPr>
-        <w:t xml:space="preserve"> אשר משמשות להגדרת הערך(</w:t>
-      </w:r>
-      <w:r>
-        <w:rPr>
-          <w:rFonts w:cstheme="minorHAnsi"/>
-        </w:rPr>
-        <w:t>value</w:t>
-      </w:r>
-      <w:r>
-        <w:rPr>
-          <w:rFonts w:cstheme="minorHAnsi" w:hint="cs"/>
-          <w:rtl/>
-        </w:rPr>
-        <w:t>) המתאים לפי סוג התכונה/משתנה הסביבה.</w:t>
-      </w:r>
-    </w:p>
-    <w:p>
-      <w:pPr>
-        <w:bidi/>
-        <w:spacing w:line="240" w:lineRule="auto"/>
-        <w:rPr>
-          <w:rFonts w:cstheme="minorHAnsi"/>
-          <w:rtl/>
-        </w:rPr>
-      </w:pPr>
-      <w:r>
-        <w:rPr>
-          <w:rFonts w:cstheme="minorHAnsi" w:hint="cs"/>
-          <w:b/>
-          <w:bCs/>
-          <w:u w:val="single"/>
-        </w:rPr>
-        <w:t>E</w:t>
-      </w:r>
-      <w:r>
-        <w:rPr>
-          <w:rFonts w:cstheme="minorHAnsi"/>
-          <w:b/>
-          <w:bCs/>
-          <w:u w:val="single"/>
-        </w:rPr>
-        <w:t>xpression</w:t>
-      </w:r>
-      <w:r>
-        <w:rPr>
-          <w:rFonts w:cstheme="minorHAnsi" w:hint="cs"/>
-          <w:rtl/>
-        </w:rPr>
-        <w:t xml:space="preserve"> </w:t>
-      </w:r>
-      <w:r>
-        <w:rPr>
-          <w:rFonts w:cstheme="minorHAnsi"/>
-          <w:rtl/>
-        </w:rPr>
-        <w:t>–</w:t>
-      </w:r>
-      <w:r>
-        <w:rPr>
-          <w:rFonts w:cstheme="minorHAnsi" w:hint="cs"/>
-          <w:rtl/>
-        </w:rPr>
-        <w:t xml:space="preserve"> </w:t>
-      </w:r>
-      <w:r>
-        <w:rPr>
-          <w:rFonts w:cstheme="minorHAnsi" w:hint="cs"/>
-          <w:rtl/>
-        </w:rPr>
-        <w:t>משמשת להמרת ביטוי לערך נדרש ומוודאת שערכו תואם לערך הרצוי</w:t>
-      </w:r>
-      <w:r>
-        <w:rPr>
-          <w:rFonts w:cstheme="minorHAnsi" w:hint="cs"/>
-          <w:rtl/>
-        </w:rPr>
-        <w:t>.</w:t>
-      </w:r>
-    </w:p>
-    <w:p>
-      <w:pPr>
-        <w:bidi/>
-        <w:spacing w:line="240" w:lineRule="auto"/>
-        <w:rPr>
-          <w:rFonts w:cstheme="minorHAnsi"/>
-        </w:rPr>
-      </w:pPr>
-      <w:r>
-        <w:rPr>
-          <w:rFonts w:cstheme="minorHAnsi" w:hint="cs"/>
-          <w:b/>
-          <w:bCs/>
-          <w:u w:val="single"/>
-        </w:rPr>
-        <w:t>A</w:t>
-      </w:r>
-      <w:r>
-        <w:rPr>
-          <w:rFonts w:cstheme="minorHAnsi"/>
-          <w:b/>
-          <w:bCs/>
-          <w:u w:val="single"/>
-        </w:rPr>
-        <w:t>ction</w:t>
-      </w:r>
-      <w:r>
-        <w:rPr>
-          <w:rFonts w:cstheme="minorHAnsi" w:hint="cs"/>
-          <w:rtl/>
-        </w:rPr>
-        <w:t xml:space="preserve"> </w:t>
-      </w:r>
-      <w:r>
-        <w:rPr>
-          <w:rFonts w:cstheme="minorHAnsi"/>
-          <w:rtl/>
-        </w:rPr>
-        <w:t>–</w:t>
-      </w:r>
-      <w:r>
-        <w:rPr>
-          <w:rFonts w:cstheme="minorHAnsi" w:hint="cs"/>
-          <w:rtl/>
-        </w:rPr>
-        <w:t xml:space="preserve"> ממשק הממומש ע"י </w:t>
-      </w:r>
-      <w:proofErr w:type="spellStart"/>
-      <w:r>
-        <w:rPr>
-          <w:rFonts w:cstheme="minorHAnsi"/>
-          <w:b/>
-          <w:bCs/>
-        </w:rPr>
-        <w:t>AbstractAction</w:t>
-      </w:r>
-      <w:proofErr w:type="spellEnd"/>
-      <w:r>
-        <w:rPr>
-          <w:rFonts w:cstheme="minorHAnsi" w:hint="cs"/>
-          <w:rtl/>
-        </w:rPr>
-        <w:t>, שממנה יורשות סוגי הפעולות השונות בחוקים</w:t>
-      </w:r>
-      <w:r>
-        <w:rPr>
-          <w:rFonts w:cstheme="minorHAnsi" w:hint="cs"/>
-          <w:rtl/>
-        </w:rPr>
-        <w:t>,</w:t>
-      </w:r>
-      <w:r>
-        <w:rPr>
-          <w:rFonts w:cstheme="minorHAnsi" w:hint="cs"/>
-          <w:rtl/>
-        </w:rPr>
-        <w:t xml:space="preserve"> שבתורן מגדירות את אופן הרצתן</w:t>
-      </w:r>
-      <w:r>
-        <w:rPr>
-          <w:rFonts w:cstheme="minorHAnsi" w:hint="cs"/>
-          <w:rtl/>
-        </w:rPr>
-        <w:t>.</w:t>
-      </w:r>
-      <w:r>
-        <w:rPr>
-          <w:rFonts w:cstheme="minorHAnsi" w:hint="cs"/>
-          <w:rtl/>
-        </w:rPr>
-        <w:t xml:space="preserve"> בעל מתודה יחידה שבעזרתה נוכל להפעיל כל סוג </w:t>
-      </w:r>
-      <w:r>
-        <w:rPr>
-          <w:rFonts w:cstheme="minorHAnsi" w:hint="cs"/>
-        </w:rPr>
-        <w:t>A</w:t>
-      </w:r>
-      <w:r>
-        <w:rPr>
-          <w:rFonts w:cstheme="minorHAnsi"/>
-        </w:rPr>
-        <w:t>ction</w:t>
-      </w:r>
-      <w:r>
-        <w:rPr>
-          <w:rFonts w:cstheme="minorHAnsi" w:hint="cs"/>
-          <w:rtl/>
-        </w:rPr>
-        <w:t xml:space="preserve"> שנרצה.</w:t>
-      </w:r>
-    </w:p>
-    <w:p>
-      <w:pPr>
-        <w:bidi/>
-        <w:spacing w:line="240" w:lineRule="auto"/>
-        <w:rPr>
-          <w:rFonts w:cstheme="minorHAnsi"/>
-          <w:rtl/>
-        </w:rPr>
-      </w:pPr>
-      <w:r>
-        <w:rPr>
-          <w:rFonts w:cstheme="minorHAnsi"/>
-          <w:b/>
-          <w:bCs/>
-          <w:u w:val="single"/>
-        </w:rPr>
-        <w:t>Context</w:t>
-      </w:r>
-      <w:r>
-        <w:rPr>
-          <w:rFonts w:cstheme="minorHAnsi" w:hint="cs"/>
-          <w:rtl/>
-        </w:rPr>
-        <w:t xml:space="preserve"> </w:t>
-      </w:r>
-      <w:r>
-        <w:rPr>
-          <w:rFonts w:cstheme="minorHAnsi"/>
-          <w:rtl/>
-        </w:rPr>
-        <w:t>–</w:t>
-      </w:r>
-      <w:r>
-        <w:rPr>
-          <w:rFonts w:cstheme="minorHAnsi" w:hint="cs"/>
-          <w:rtl/>
-        </w:rPr>
-        <w:t xml:space="preserve"> ממשק הממומש ע"י </w:t>
-      </w:r>
-      <w:proofErr w:type="spellStart"/>
-      <w:r>
-        <w:rPr>
-          <w:rFonts w:cstheme="minorHAnsi"/>
-          <w:b/>
-          <w:bCs/>
-        </w:rPr>
-        <w:t>ContextImpl</w:t>
-      </w:r>
-      <w:proofErr w:type="spellEnd"/>
-      <w:r>
-        <w:rPr>
-          <w:rFonts w:cstheme="minorHAnsi" w:hint="cs"/>
-          <w:b/>
-          <w:bCs/>
-          <w:u w:val="single"/>
-          <w:rtl/>
-        </w:rPr>
-        <w:t xml:space="preserve"> </w:t>
-      </w:r>
-      <w:r>
-        <w:rPr>
-          <w:rFonts w:cstheme="minorHAnsi" w:hint="cs"/>
-          <w:rtl/>
-        </w:rPr>
-        <w:t>המ</w:t>
-      </w:r>
-      <w:r>
-        <w:rPr>
-          <w:rFonts w:cstheme="minorHAnsi" w:hint="cs"/>
-          <w:rtl/>
-        </w:rPr>
-        <w:t>שמש להעברת הקשר מתאים לפעולה (ישות ראשית, תכונה) לצורך הרצתה במסגרתו.</w:t>
-      </w:r>
-    </w:p>
-    <w:p>
-      <w:pPr>
-        <w:bidi/>
-        <w:spacing w:line="240" w:lineRule="auto"/>
-        <w:rPr>
-          <w:rFonts w:cstheme="minorHAnsi"/>
-          <w:u w:val="single"/>
-          <w:rtl/>
-        </w:rPr>
-      </w:pPr>
-    </w:p>
-    <w:p>
-      <w:pPr>
-        <w:bidi/>
-        <w:spacing w:line="240" w:lineRule="auto"/>
-        <w:rPr>
-          <w:rFonts w:cstheme="minorHAnsi"/>
-          <w:sz w:val="24"/>
-          <w:szCs w:val="24"/>
-          <w:u w:val="single"/>
-          <w:rtl/>
-        </w:rPr>
-      </w:pPr>
-      <w:r>
-        <w:rPr>
-          <w:rFonts w:cstheme="minorHAnsi" w:hint="cs"/>
-          <w:sz w:val="24"/>
-          <w:szCs w:val="24"/>
-          <w:u w:val="single"/>
-          <w:rtl/>
-        </w:rPr>
-        <w:t xml:space="preserve">מודול </w:t>
-      </w:r>
-      <w:r>
-        <w:rPr>
-          <w:rFonts w:cstheme="minorHAnsi" w:hint="cs"/>
-          <w:sz w:val="24"/>
-          <w:szCs w:val="24"/>
-          <w:u w:val="single"/>
-        </w:rPr>
-        <w:t>UI</w:t>
-      </w:r>
-      <w:r>
-        <w:rPr>
-          <w:rFonts w:cstheme="minorHAnsi" w:hint="cs"/>
-          <w:sz w:val="24"/>
-          <w:szCs w:val="24"/>
-          <w:u w:val="single"/>
-          <w:rtl/>
-        </w:rPr>
-        <w:t>:</w:t>
-      </w:r>
-    </w:p>
-    <w:p>
-      <w:pPr>
-        <w:bidi/>
-        <w:spacing w:line="240" w:lineRule="auto"/>
-        <w:rPr>
-          <w:rFonts w:cstheme="minorHAnsi" w:hint="cs"/>
-          <w:rtl/>
-        </w:rPr>
-      </w:pPr>
-      <w:r>
-        <w:rPr>
-          <w:rFonts w:cstheme="minorHAnsi" w:hint="cs"/>
-          <w:rtl/>
-        </w:rPr>
-        <w:t xml:space="preserve">המודול האחראי על ניהול ממשק המשתמש </w:t>
-      </w:r>
-      <w:proofErr w:type="spellStart"/>
-      <w:r>
-        <w:rPr>
-          <w:rFonts w:cstheme="minorHAnsi" w:hint="cs"/>
-          <w:rtl/>
-        </w:rPr>
-        <w:t>הקונסולי</w:t>
-      </w:r>
-      <w:proofErr w:type="spellEnd"/>
-      <w:r>
-        <w:rPr>
-          <w:rFonts w:cstheme="minorHAnsi" w:hint="cs"/>
-          <w:rtl/>
-        </w:rPr>
-        <w:t xml:space="preserve">. </w:t>
-      </w:r>
-      <w:r>
-        <w:rPr>
-          <w:rFonts w:cstheme="minorHAnsi" w:hint="cs"/>
-          <w:rtl/>
-        </w:rPr>
-        <w:t xml:space="preserve">שואב נתונים בצורת </w:t>
-      </w:r>
-      <w:r>
-        <w:rPr>
-          <w:rFonts w:cstheme="minorHAnsi" w:hint="cs"/>
-        </w:rPr>
-        <w:t>DTO</w:t>
-      </w:r>
-      <w:r>
-        <w:rPr>
-          <w:rFonts w:cstheme="minorHAnsi" w:hint="cs"/>
-          <w:rtl/>
-        </w:rPr>
-        <w:t xml:space="preserve"> ממודול </w:t>
-      </w:r>
-      <w:proofErr w:type="spellStart"/>
-      <w:r>
-        <w:rPr>
-          <w:rFonts w:cstheme="minorHAnsi"/>
-        </w:rPr>
-        <w:t>SystemEngine</w:t>
-      </w:r>
-      <w:proofErr w:type="spellEnd"/>
-      <w:r>
-        <w:rPr>
-          <w:rFonts w:cstheme="minorHAnsi" w:hint="cs"/>
-          <w:rtl/>
-        </w:rPr>
-        <w:t xml:space="preserve"> ובכך מציג את המידע הרלוונטי למשתמש</w:t>
-      </w:r>
-      <w:r>
-        <w:rPr>
-          <w:rFonts w:cstheme="minorHAnsi" w:hint="cs"/>
-          <w:rtl/>
-        </w:rPr>
-        <w:t>.</w:t>
-      </w:r>
-      <w:r>
-        <w:rPr>
-          <w:rFonts w:cstheme="minorHAnsi" w:hint="cs"/>
-          <w:rtl/>
-        </w:rPr>
-        <w:t xml:space="preserve"> במודול זה נמצאת</w:t>
-      </w:r>
-      <w:r>
-        <w:rPr>
-          <w:rFonts w:cstheme="minorHAnsi" w:hint="cs"/>
-          <w:rtl/>
-        </w:rPr>
-        <w:t xml:space="preserve"> פונקציית ה</w:t>
-      </w:r>
-      <w:r>
-        <w:rPr>
-          <w:rFonts w:cstheme="minorHAnsi"/>
-        </w:rPr>
-        <w:t>main</w:t>
-      </w:r>
-      <w:r>
-        <w:rPr>
-          <w:rFonts w:cstheme="minorHAnsi" w:hint="cs"/>
-          <w:rtl/>
-        </w:rPr>
-        <w:t>.</w:t>
-      </w:r>
-    </w:p>
-    <w:p>
-      <w:pPr>
-        <w:bidi/>
-        <w:spacing w:line="240" w:lineRule="auto"/>
-        <w:rPr>
-          <w:rFonts w:cstheme="minorHAnsi"/>
-          <w:rtl/>
-        </w:rPr>
-      </w:pPr>
-    </w:p>
-    <w:p>
-      <w:pPr>
-        <w:bidi/>
-        <w:spacing w:line="240" w:lineRule="auto"/>
-        <w:rPr>
-          <w:rFonts w:cstheme="minorHAnsi"/>
-          <w:sz w:val="24"/>
-          <w:szCs w:val="24"/>
-          <w:u w:val="single"/>
-          <w:rtl/>
-        </w:rPr>
-      </w:pPr>
-      <w:r>
-        <w:rPr>
-          <w:rFonts w:cstheme="minorHAnsi" w:hint="cs"/>
-          <w:sz w:val="24"/>
-          <w:szCs w:val="24"/>
-          <w:u w:val="single"/>
-          <w:rtl/>
-        </w:rPr>
+    </w:p>
+    <w:p>
+      <w:pPr>
+        <w:bidi/>
+        <w:spacing w:line="240" w:lineRule="auto"/>
+        <w:rPr>
+          <w:rFonts w:cstheme="minorHAnsi"/>
+          <w:rtl/>
+        </w:rPr>
+      </w:pPr>
+    </w:p>
+    <w:p>
+      <w:pPr>
+        <w:bidi/>
+        <w:spacing w:line="240" w:lineRule="auto"/>
+        <w:rPr>
+          <w:rFonts w:cstheme="minorHAnsi"/>
+          <w:sz w:val="24"/>
+          <w:szCs w:val="24"/>
+          <w:u w:val="single"/>
+          <w:rtl/>
+        </w:rPr>
+      </w:pPr>
+      <w:r>
+        <w:rPr>
+          <w:rFonts w:cstheme="minorHAnsi" w:hint="cs"/>
+          <w:sz w:val="24"/>
+          <w:szCs w:val="24"/>
+          <w:u w:val="single"/>
+          <w:rtl/>
+        </w:rPr>
+        <w:lastRenderedPageBreak/>
         <w:t xml:space="preserve">מודול </w:t>
       </w:r>
       <w:r>

</xml_diff>

<commit_message>
adding 2 CSS files
</commit_message>
<xml_diff>
--- a/README.docx
+++ b/README.docx
@@ -547,168 +547,14 @@
           <w:rFonts w:cstheme="minorHAnsi" w:hint="cs"/>
           <w:rtl/>
         </w:rPr>
-        <w:t xml:space="preserve"> בו ניתן לראות את פרטי הסימולציה הטעונה במערכת, במידה וישנה כזו. בצד ימין מופיע עץ המתאר את רכיבי הסימולציה, כאשר לחיצה על אחד ה"עלים" בו, תציג פרטים מלאים עליו בצד שמאל של החלון.</w:t>
-      </w:r>
-    </w:p>
-    <w:p>
-      <w:pPr>
-        <w:bidi/>
-        <w:spacing w:line="240" w:lineRule="auto"/>
-        <w:rPr>
-          <w:rFonts w:cstheme="minorHAnsi" w:hint="cs"/>
-          <w:rtl/>
-        </w:rPr>
-      </w:pPr>
-      <w:r>
-        <w:rPr>
-          <w:rFonts w:cstheme="minorHAnsi" w:hint="cs"/>
-        </w:rPr>
-        <w:t>E</w:t>
-      </w:r>
-      <w:r>
-        <w:rPr>
-          <w:rFonts w:cstheme="minorHAnsi"/>
-        </w:rPr>
-        <w:t>xecution</w:t>
-      </w:r>
-      <w:r>
-        <w:rPr>
-          <w:rFonts w:cstheme="minorHAnsi" w:hint="cs"/>
-          <w:rtl/>
-        </w:rPr>
-        <w:t xml:space="preserve"> </w:t>
-      </w:r>
-      <w:r>
-        <w:rPr>
-          <w:rFonts w:cstheme="minorHAnsi"/>
-          <w:rtl/>
-        </w:rPr>
-        <w:t>–</w:t>
-      </w:r>
-      <w:r>
-        <w:rPr>
-          <w:rFonts w:cstheme="minorHAnsi" w:hint="cs"/>
-          <w:rtl/>
-        </w:rPr>
-        <w:t xml:space="preserve"> בו ניתן </w:t>
-      </w:r>
-      <w:r>
-        <w:rPr>
-          <w:rFonts w:cstheme="minorHAnsi" w:hint="cs"/>
-          <w:rtl/>
-        </w:rPr>
-        <w:t xml:space="preserve">להזין נתונים </w:t>
-      </w:r>
-      <w:r>
-        <w:rPr>
-          <w:rFonts w:cstheme="minorHAnsi" w:hint="cs"/>
-          <w:rtl/>
-        </w:rPr>
-        <w:t xml:space="preserve">(כמות מכל </w:t>
-      </w:r>
-      <w:proofErr w:type="spellStart"/>
-      <w:r>
-        <w:rPr>
-          <w:rFonts w:cstheme="minorHAnsi" w:hint="cs"/>
-          <w:rtl/>
-        </w:rPr>
-        <w:t>יישות</w:t>
-      </w:r>
-      <w:proofErr w:type="spellEnd"/>
-      <w:r>
-        <w:rPr>
-          <w:rFonts w:cstheme="minorHAnsi" w:hint="cs"/>
-          <w:rtl/>
-        </w:rPr>
-        <w:t>, ערכי משתני סביבה)</w:t>
-      </w:r>
-      <w:r>
-        <w:rPr>
-          <w:rFonts w:cstheme="minorHAnsi" w:hint="cs"/>
-          <w:rtl/>
-        </w:rPr>
-        <w:t xml:space="preserve"> ואיתם להריץ סימולציה חדשה. </w:t>
-      </w:r>
-    </w:p>
-    <w:p>
-      <w:pPr>
-        <w:bidi/>
-        <w:spacing w:line="240" w:lineRule="auto"/>
-        <w:rPr>
-          <w:rFonts w:cstheme="minorHAnsi"/>
-          <w:rtl/>
-        </w:rPr>
-      </w:pPr>
-      <w:r>
-        <w:rPr>
-          <w:rFonts w:cstheme="minorHAnsi"/>
-        </w:rPr>
-        <w:t>Results</w:t>
-      </w:r>
-      <w:r>
-        <w:rPr>
-          <w:rFonts w:cstheme="minorHAnsi" w:hint="cs"/>
-          <w:rtl/>
-        </w:rPr>
-        <w:t xml:space="preserve"> </w:t>
-      </w:r>
-      <w:r>
-        <w:rPr>
-          <w:rFonts w:cstheme="minorHAnsi"/>
-          <w:rtl/>
-        </w:rPr>
-        <w:t>–</w:t>
-      </w:r>
-      <w:r>
-        <w:rPr>
-          <w:rFonts w:cstheme="minorHAnsi" w:hint="cs"/>
-          <w:rtl/>
-        </w:rPr>
-        <w:t xml:space="preserve"> </w:t>
-      </w:r>
-      <w:proofErr w:type="spellStart"/>
-      <w:r>
-        <w:rPr>
-          <w:rFonts w:cstheme="minorHAnsi" w:hint="cs"/>
-          <w:rtl/>
-        </w:rPr>
-        <w:t>בטאב</w:t>
-      </w:r>
-      <w:proofErr w:type="spellEnd"/>
-      <w:r>
-        <w:rPr>
-          <w:rFonts w:cstheme="minorHAnsi" w:hint="cs"/>
-          <w:rtl/>
-        </w:rPr>
-        <w:t xml:space="preserve"> זה ניתן לראות תמיד את הסימולציות שקיימות במערכת (בכל מצב </w:t>
-      </w:r>
-      <w:r>
-        <w:rPr>
-          <w:rFonts w:cstheme="minorHAnsi"/>
-          <w:rtl/>
-        </w:rPr>
-        <w:t>–</w:t>
-      </w:r>
-      <w:r>
-        <w:rPr>
-          <w:rFonts w:cstheme="minorHAnsi" w:hint="cs"/>
-          <w:rtl/>
-        </w:rPr>
-        <w:t xml:space="preserve"> יצירה, ריצה, וסיום), בנוסף בחלון זה יוצגו פרטי סימולציה הן בריצה והן בסיום וכן כפתורי הרצה (השהייה, הפעלה ועצירה) של הסימולציה במידת הצורך.</w:t>
-      </w:r>
-      <w:r>
-        <w:rPr>
-          <w:rFonts w:cstheme="minorHAnsi"/>
-          <w:rtl/>
-        </w:rPr>
-        <w:br/>
-      </w:r>
-      <w:r>
-        <w:rPr>
-          <w:rFonts w:cstheme="minorHAnsi" w:hint="cs"/>
-          <w:rtl/>
-        </w:rPr>
-        <w:t>במצב של סימולצ</w:t>
+        <w:t xml:space="preserve"> בו ניתן לראות את פרטי הסימולציה הטעונה במערכת, במידה וישנה כזו. בצד </w:t>
+      </w:r>
+      <w:r>
+        <w:rPr>
+          <w:rFonts w:cstheme="minorHAnsi" w:hint="cs"/>
+          <w:rtl/>
+        </w:rPr>
+        <w:t>שמאל</w:t>
       </w:r>
       <w:bookmarkStart w:id="0" w:name="_GoBack"/>
       <w:bookmarkEnd w:id="0"/>
@@ -717,7 +563,182 @@
           <w:rFonts w:cstheme="minorHAnsi" w:hint="cs"/>
           <w:rtl/>
         </w:rPr>
-        <w:t>יה שנגמרה יוצגו בחלון נתוני הסימולציה כמו גם אפשרות להצגת נתונים סטטיסטיים נוספים לבחירת המשתמש.</w:t>
+        <w:t xml:space="preserve"> מופיע עץ המתאר את רכיבי הסימולציה, כאשר לחיצה על אחד ה"עלים" בו, תציג פרטים מלאים עליו בצד </w:t>
+      </w:r>
+      <w:r>
+        <w:rPr>
+          <w:rFonts w:cstheme="minorHAnsi" w:hint="cs"/>
+          <w:rtl/>
+        </w:rPr>
+        <w:t>ימין</w:t>
+      </w:r>
+      <w:r>
+        <w:rPr>
+          <w:rFonts w:cstheme="minorHAnsi" w:hint="cs"/>
+          <w:rtl/>
+        </w:rPr>
+        <w:t xml:space="preserve"> של החלון.</w:t>
+      </w:r>
+    </w:p>
+    <w:p>
+      <w:pPr>
+        <w:bidi/>
+        <w:spacing w:line="240" w:lineRule="auto"/>
+        <w:rPr>
+          <w:rFonts w:cstheme="minorHAnsi" w:hint="cs"/>
+          <w:rtl/>
+        </w:rPr>
+      </w:pPr>
+      <w:r>
+        <w:rPr>
+          <w:rFonts w:cstheme="minorHAnsi" w:hint="cs"/>
+        </w:rPr>
+        <w:t>E</w:t>
+      </w:r>
+      <w:r>
+        <w:rPr>
+          <w:rFonts w:cstheme="minorHAnsi"/>
+        </w:rPr>
+        <w:t>xecution</w:t>
+      </w:r>
+      <w:r>
+        <w:rPr>
+          <w:rFonts w:cstheme="minorHAnsi" w:hint="cs"/>
+          <w:rtl/>
+        </w:rPr>
+        <w:t xml:space="preserve"> </w:t>
+      </w:r>
+      <w:r>
+        <w:rPr>
+          <w:rFonts w:cstheme="minorHAnsi"/>
+          <w:rtl/>
+        </w:rPr>
+        <w:t>–</w:t>
+      </w:r>
+      <w:r>
+        <w:rPr>
+          <w:rFonts w:cstheme="minorHAnsi" w:hint="cs"/>
+          <w:rtl/>
+        </w:rPr>
+        <w:t xml:space="preserve"> בו ניתן </w:t>
+      </w:r>
+      <w:r>
+        <w:rPr>
+          <w:rFonts w:cstheme="minorHAnsi" w:hint="cs"/>
+          <w:rtl/>
+        </w:rPr>
+        <w:t xml:space="preserve">להזין נתונים </w:t>
+      </w:r>
+      <w:r>
+        <w:rPr>
+          <w:rFonts w:cstheme="minorHAnsi" w:hint="cs"/>
+          <w:rtl/>
+        </w:rPr>
+        <w:t xml:space="preserve">(כמות מכל </w:t>
+      </w:r>
+      <w:proofErr w:type="spellStart"/>
+      <w:r>
+        <w:rPr>
+          <w:rFonts w:cstheme="minorHAnsi" w:hint="cs"/>
+          <w:rtl/>
+        </w:rPr>
+        <w:t>יישות</w:t>
+      </w:r>
+      <w:proofErr w:type="spellEnd"/>
+      <w:r>
+        <w:rPr>
+          <w:rFonts w:cstheme="minorHAnsi" w:hint="cs"/>
+          <w:rtl/>
+        </w:rPr>
+        <w:t>, ערכי משתני סביבה)</w:t>
+      </w:r>
+      <w:r>
+        <w:rPr>
+          <w:rFonts w:cstheme="minorHAnsi" w:hint="cs"/>
+          <w:rtl/>
+        </w:rPr>
+        <w:t xml:space="preserve"> ואיתם להריץ סימולציה חדשה. </w:t>
+      </w:r>
+    </w:p>
+    <w:p>
+      <w:pPr>
+        <w:bidi/>
+        <w:spacing w:line="240" w:lineRule="auto"/>
+        <w:rPr>
+          <w:rFonts w:cstheme="minorHAnsi"/>
+          <w:rtl/>
+        </w:rPr>
+      </w:pPr>
+      <w:r>
+        <w:rPr>
+          <w:rFonts w:cstheme="minorHAnsi"/>
+        </w:rPr>
+        <w:t>Results</w:t>
+      </w:r>
+      <w:r>
+        <w:rPr>
+          <w:rFonts w:cstheme="minorHAnsi" w:hint="cs"/>
+          <w:rtl/>
+        </w:rPr>
+        <w:t xml:space="preserve"> </w:t>
+      </w:r>
+      <w:r>
+        <w:rPr>
+          <w:rFonts w:cstheme="minorHAnsi"/>
+          <w:rtl/>
+        </w:rPr>
+        <w:t>–</w:t>
+      </w:r>
+      <w:r>
+        <w:rPr>
+          <w:rFonts w:cstheme="minorHAnsi" w:hint="cs"/>
+          <w:rtl/>
+        </w:rPr>
+        <w:t xml:space="preserve"> </w:t>
+      </w:r>
+      <w:proofErr w:type="spellStart"/>
+      <w:r>
+        <w:rPr>
+          <w:rFonts w:cstheme="minorHAnsi" w:hint="cs"/>
+          <w:rtl/>
+        </w:rPr>
+        <w:t>בטאב</w:t>
+      </w:r>
+      <w:proofErr w:type="spellEnd"/>
+      <w:r>
+        <w:rPr>
+          <w:rFonts w:cstheme="minorHAnsi" w:hint="cs"/>
+          <w:rtl/>
+        </w:rPr>
+        <w:t xml:space="preserve"> זה ניתן לראות תמיד את הסימולציות שקיימות במערכת (בכל מצב </w:t>
+      </w:r>
+      <w:r>
+        <w:rPr>
+          <w:rFonts w:cstheme="minorHAnsi"/>
+          <w:rtl/>
+        </w:rPr>
+        <w:t>–</w:t>
+      </w:r>
+      <w:r>
+        <w:rPr>
+          <w:rFonts w:cstheme="minorHAnsi" w:hint="cs"/>
+          <w:rtl/>
+        </w:rPr>
+        <w:t xml:space="preserve"> יצירה, ריצה, וסיום), בנוסף בחלון זה יוצגו פרטי סימולציה הן בריצה והן בסיום וכן כפתורי הרצה (השהייה, הפעלה ועצירה) של הסימולציה במידת הצורך.</w:t>
+      </w:r>
+      <w:r>
+        <w:rPr>
+          <w:rFonts w:cstheme="minorHAnsi"/>
+          <w:rtl/>
+        </w:rPr>
+        <w:br/>
+      </w:r>
+      <w:r>
+        <w:rPr>
+          <w:rFonts w:cstheme="minorHAnsi" w:hint="cs"/>
+          <w:rtl/>
+        </w:rPr>
+        <w:t>במצב של סימולציה שנגמרה יוצגו בחלון נתוני הסימולציה כמו גם אפשרות להצגת נתונים סטטיסטיים נוספים לבחירת המשתמש.</w:t>
       </w:r>
     </w:p>
     <w:p>

</xml_diff>

<commit_message>
ready for submission of Ex2
</commit_message>
<xml_diff>
--- a/README.docx
+++ b/README.docx
@@ -342,31 +342,7 @@
           <w:highlight w:val="yellow"/>
           <w:rtl/>
         </w:rPr>
-        <w:t>(</w:t>
-      </w:r>
-      <w:r>
-        <w:rPr>
-          <w:rFonts w:cstheme="minorHAnsi" w:hint="cs"/>
-          <w:b/>
-          <w:bCs/>
-          <w:sz w:val="24"/>
-          <w:szCs w:val="24"/>
-          <w:highlight w:val="yellow"/>
-          <w:rtl/>
-        </w:rPr>
-        <w:t xml:space="preserve">מספר </w:t>
-      </w:r>
-      <w:r>
-        <w:rPr>
-          <w:rFonts w:cstheme="minorHAnsi" w:hint="cs"/>
-          <w:b/>
-          <w:bCs/>
-          <w:sz w:val="24"/>
-          <w:szCs w:val="24"/>
-          <w:highlight w:val="yellow"/>
-          <w:rtl/>
-        </w:rPr>
-        <w:t>2)</w:t>
+        <w:t>(מספר 2)</w:t>
       </w:r>
     </w:p>
     <w:p>
@@ -579,21 +555,95 @@
           <w:rFonts w:cstheme="minorHAnsi" w:hint="cs"/>
           <w:rtl/>
         </w:rPr>
-        <w:t xml:space="preserve">אחרת - </w:t>
-      </w:r>
-      <w:r>
-        <w:rPr>
-          <w:rFonts w:cstheme="minorHAnsi" w:hint="cs"/>
-          <w:rtl/>
-        </w:rPr>
-        <w:t xml:space="preserve">תופיע הודעת שגיאה </w:t>
-      </w:r>
-      <w:r>
-        <w:rPr>
-          <w:rFonts w:cstheme="minorHAnsi" w:hint="cs"/>
-          <w:rtl/>
-        </w:rPr>
-        <w:t>המציגה</w:t>
+        <w:t>אחרת - תופיע הודעת שגיאה המציגה את הסיבה לכך.</w:t>
+      </w:r>
+      <w:r>
+        <w:rPr>
+          <w:rFonts w:cstheme="minorHAnsi"/>
+          <w:rtl/>
+        </w:rPr>
+        <w:br/>
+      </w:r>
+      <w:r>
+        <w:rPr>
+          <w:rFonts w:cstheme="minorHAnsi" w:hint="cs"/>
+          <w:rtl/>
+        </w:rPr>
+        <w:t>ב</w:t>
+      </w:r>
+      <w:r>
+        <w:rPr>
+          <w:rFonts w:cstheme="minorHAnsi"/>
+        </w:rPr>
+        <w:t xml:space="preserve">header </w:t>
+      </w:r>
+      <w:r>
+        <w:rPr>
+          <w:rFonts w:cstheme="minorHAnsi" w:hint="cs"/>
+          <w:rtl/>
+        </w:rPr>
+        <w:t xml:space="preserve"> ניתן</w:t>
+      </w:r>
+      <w:r>
+        <w:rPr>
+          <w:rFonts w:cstheme="minorHAnsi" w:hint="cs"/>
+          <w:rtl/>
+        </w:rPr>
+        <w:t xml:space="preserve"> בנוסף</w:t>
+      </w:r>
+      <w:r>
+        <w:rPr>
+          <w:rFonts w:cstheme="minorHAnsi" w:hint="cs"/>
+          <w:rtl/>
+        </w:rPr>
+        <w:t xml:space="preserve"> לסמן את אפשרות </w:t>
+      </w:r>
+      <w:r>
+        <w:rPr>
+          <w:rFonts w:cstheme="minorHAnsi" w:hint="cs"/>
+        </w:rPr>
+        <w:t>A</w:t>
+      </w:r>
+      <w:r>
+        <w:rPr>
+          <w:rFonts w:cstheme="minorHAnsi"/>
+        </w:rPr>
+        <w:t>nimations</w:t>
+      </w:r>
+      <w:r>
+        <w:rPr>
+          <w:rFonts w:cstheme="minorHAnsi" w:hint="cs"/>
+          <w:rtl/>
+        </w:rPr>
+        <w:t xml:space="preserve"> וכך לראות בו חיווי על טעינת קובץ מוצלח והרצת סימולציה</w:t>
+      </w:r>
+      <w:r>
+        <w:rPr>
+          <w:rFonts w:cstheme="minorHAnsi" w:hint="cs"/>
+          <w:rtl/>
+        </w:rPr>
+        <w:t xml:space="preserve"> בדמות אנימציה וכמו כן ניתן </w:t>
+      </w:r>
+      <w:r>
+        <w:rPr>
+          <w:rFonts w:cstheme="minorHAnsi" w:hint="cs"/>
+          <w:rtl/>
+        </w:rPr>
+        <w:t>לבחור בסקין הרצוי לאפליקציה</w:t>
+      </w:r>
+      <w:r>
+        <w:rPr>
+          <w:rFonts w:cstheme="minorHAnsi" w:hint="cs"/>
+          <w:rtl/>
+        </w:rPr>
+        <w:t>.</w:t>
+      </w:r>
+      <w:r>
+        <w:rPr>
+          <w:rFonts w:cstheme="minorHAnsi"/>
+          <w:rtl/>
+        </w:rPr>
+        <w:br/>
       </w:r>
       <w:r>
         <w:rPr>
@@ -604,20 +654,6 @@
       </w:r>
       <w:r>
         <w:rPr>
-          <w:rFonts w:cstheme="minorHAnsi" w:hint="cs"/>
-          <w:rtl/>
-        </w:rPr>
-        <w:t>את</w:t>
-      </w:r>
-      <w:r>
-        <w:rPr>
-          <w:rFonts w:cstheme="minorHAnsi" w:hint="cs"/>
-          <w:rtl/>
-        </w:rPr>
-        <w:t xml:space="preserve"> הסיבה לכך.</w:t>
-      </w:r>
-      <w:r>
-        <w:rPr>
           <w:rFonts w:cstheme="minorHAnsi"/>
           <w:rtl/>
         </w:rPr>
@@ -628,67 +664,172 @@
           <w:rFonts w:cstheme="minorHAnsi" w:hint="cs"/>
           <w:rtl/>
         </w:rPr>
-        <w:t>ב</w:t>
-      </w:r>
-      <w:r>
-        <w:rPr>
-          <w:rFonts w:cstheme="minorHAnsi"/>
-        </w:rPr>
-        <w:t xml:space="preserve">header </w:t>
-      </w:r>
-      <w:r>
-        <w:rPr>
-          <w:rFonts w:cstheme="minorHAnsi" w:hint="cs"/>
-          <w:rtl/>
-        </w:rPr>
-        <w:t xml:space="preserve"> ניתן</w:t>
-      </w:r>
-      <w:r>
-        <w:rPr>
-          <w:rFonts w:cstheme="minorHAnsi" w:hint="cs"/>
-          <w:rtl/>
-        </w:rPr>
-        <w:t xml:space="preserve"> בנוסף</w:t>
-      </w:r>
-      <w:r>
-        <w:rPr>
-          <w:rFonts w:cstheme="minorHAnsi" w:hint="cs"/>
-          <w:rtl/>
-        </w:rPr>
-        <w:t xml:space="preserve"> לסמן את אפשרות </w:t>
-      </w:r>
-      <w:r>
-        <w:rPr>
-          <w:rFonts w:cstheme="minorHAnsi" w:hint="cs"/>
-        </w:rPr>
-        <w:t>A</w:t>
-      </w:r>
-      <w:r>
-        <w:rPr>
-          <w:rFonts w:cstheme="minorHAnsi"/>
-        </w:rPr>
-        <w:t>nimations</w:t>
-      </w:r>
-      <w:r>
-        <w:rPr>
-          <w:rFonts w:cstheme="minorHAnsi" w:hint="cs"/>
-          <w:rtl/>
-        </w:rPr>
-        <w:t xml:space="preserve"> וכך לראות בו חיווי על טעינת קובץ מוצלח והרצת סימולציה</w:t>
-      </w:r>
-      <w:r>
-        <w:rPr>
-          <w:rFonts w:cstheme="minorHAnsi" w:hint="cs"/>
-          <w:rtl/>
-        </w:rPr>
-        <w:t xml:space="preserve"> בדמות אנימציה וכמו כן ניתן </w:t>
-      </w:r>
-      <w:r>
-        <w:rPr>
-          <w:rFonts w:cstheme="minorHAnsi" w:hint="cs"/>
-          <w:rtl/>
-        </w:rPr>
-        <w:t>לבחור בסקין הרצוי לאפליקציה</w:t>
+        <w:t>בנוסף</w:t>
+      </w:r>
+      <w:r>
+        <w:rPr>
+          <w:rFonts w:cstheme="minorHAnsi" w:hint="cs"/>
+          <w:rtl/>
+        </w:rPr>
+        <w:t xml:space="preserve">, </w:t>
+      </w:r>
+      <w:r>
+        <w:rPr>
+          <w:rFonts w:cstheme="minorHAnsi" w:hint="cs"/>
+          <w:rtl/>
+        </w:rPr>
+        <w:t xml:space="preserve">בחלון </w:t>
+      </w:r>
+      <w:r>
+        <w:rPr>
+          <w:rFonts w:cstheme="minorHAnsi" w:hint="cs"/>
+          <w:rtl/>
+        </w:rPr>
+        <w:t xml:space="preserve">הראשי </w:t>
+      </w:r>
+      <w:r>
+        <w:rPr>
+          <w:rFonts w:cstheme="minorHAnsi" w:hint="cs"/>
+          <w:rtl/>
+        </w:rPr>
+        <w:t xml:space="preserve">ישנם 3 </w:t>
+      </w:r>
+      <w:proofErr w:type="spellStart"/>
+      <w:r>
+        <w:rPr>
+          <w:rFonts w:cstheme="minorHAnsi" w:hint="cs"/>
+          <w:rtl/>
+        </w:rPr>
+        <w:t>טאבים</w:t>
+      </w:r>
+      <w:proofErr w:type="spellEnd"/>
+      <w:r>
+        <w:rPr>
+          <w:rFonts w:cstheme="minorHAnsi" w:hint="cs"/>
+          <w:rtl/>
+        </w:rPr>
+        <w:t>:</w:t>
+      </w:r>
+    </w:p>
+    <w:p>
+      <w:pPr>
+        <w:bidi/>
+        <w:spacing w:line="240" w:lineRule="auto"/>
+        <w:rPr>
+          <w:rFonts w:cstheme="minorHAnsi"/>
+          <w:rtl/>
+        </w:rPr>
+      </w:pPr>
+      <w:r>
+        <w:rPr>
+          <w:rFonts w:cstheme="minorHAnsi"/>
+        </w:rPr>
+        <w:t>Details</w:t>
+      </w:r>
+      <w:r>
+        <w:rPr>
+          <w:rFonts w:cstheme="minorHAnsi" w:hint="cs"/>
+          <w:rtl/>
+        </w:rPr>
+        <w:t xml:space="preserve"> </w:t>
+      </w:r>
+      <w:r>
+        <w:rPr>
+          <w:rFonts w:cstheme="minorHAnsi"/>
+          <w:rtl/>
+        </w:rPr>
+        <w:t>–</w:t>
+      </w:r>
+      <w:r>
+        <w:rPr>
+          <w:rFonts w:cstheme="minorHAnsi" w:hint="cs"/>
+          <w:rtl/>
+        </w:rPr>
+        <w:t xml:space="preserve"> בו ניתן לראות את פרטי הסימולציה הטעונה במערכת, במידה וישנה כזו. בצד </w:t>
+      </w:r>
+      <w:r>
+        <w:rPr>
+          <w:rFonts w:cstheme="minorHAnsi" w:hint="cs"/>
+          <w:rtl/>
+        </w:rPr>
+        <w:t>שמאל</w:t>
+      </w:r>
+      <w:r>
+        <w:rPr>
+          <w:rFonts w:cstheme="minorHAnsi" w:hint="cs"/>
+          <w:rtl/>
+        </w:rPr>
+        <w:t xml:space="preserve"> מופיע עץ המתאר את רכיבי הסימולציה, כאשר לחיצה על אחד ה"עלים" בו, תציג פרטים מלאים עליו בצד </w:t>
+      </w:r>
+      <w:r>
+        <w:rPr>
+          <w:rFonts w:cstheme="minorHAnsi" w:hint="cs"/>
+          <w:rtl/>
+        </w:rPr>
+        <w:t>ימין</w:t>
+      </w:r>
+      <w:r>
+        <w:rPr>
+          <w:rFonts w:cstheme="minorHAnsi" w:hint="cs"/>
+          <w:rtl/>
+        </w:rPr>
+        <w:t xml:space="preserve"> של החלון.</w:t>
+      </w:r>
+    </w:p>
+    <w:p>
+      <w:pPr>
+        <w:bidi/>
+        <w:spacing w:line="240" w:lineRule="auto"/>
+        <w:rPr>
+          <w:rFonts w:cstheme="minorHAnsi"/>
+          <w:rtl/>
+        </w:rPr>
+      </w:pPr>
+      <w:r>
+        <w:rPr>
+          <w:rFonts w:cstheme="minorHAnsi" w:hint="cs"/>
+        </w:rPr>
+        <w:t>E</w:t>
+      </w:r>
+      <w:r>
+        <w:rPr>
+          <w:rFonts w:cstheme="minorHAnsi"/>
+        </w:rPr>
+        <w:t>xecution</w:t>
+      </w:r>
+      <w:r>
+        <w:rPr>
+          <w:rFonts w:cstheme="minorHAnsi" w:hint="cs"/>
+          <w:rtl/>
+        </w:rPr>
+        <w:t xml:space="preserve"> </w:t>
+      </w:r>
+      <w:r>
+        <w:rPr>
+          <w:rFonts w:cstheme="minorHAnsi"/>
+        </w:rPr>
+        <w:t xml:space="preserve"> New</w:t>
+      </w:r>
+      <w:r>
+        <w:rPr>
+          <w:rFonts w:cstheme="minorHAnsi"/>
+          <w:rtl/>
+        </w:rPr>
+        <w:t>–</w:t>
+      </w:r>
+      <w:r>
+        <w:rPr>
+          <w:rFonts w:cstheme="minorHAnsi" w:hint="cs"/>
+          <w:rtl/>
+        </w:rPr>
+        <w:t xml:space="preserve"> בו ניתן </w:t>
+      </w:r>
+      <w:r>
+        <w:rPr>
+          <w:rFonts w:cstheme="minorHAnsi" w:hint="cs"/>
+          <w:rtl/>
+        </w:rPr>
+        <w:t>להזין נתונים (כמות מכל ישות, ערכי משתני סביבה) ואיתם להריץ סימולציה חדשה</w:t>
       </w:r>
       <w:r>
         <w:rPr>
@@ -699,6 +840,164 @@
       </w:r>
       <w:r>
         <w:rPr>
+          <w:rFonts w:cstheme="minorHAnsi" w:hint="cs"/>
+          <w:rtl/>
+        </w:rPr>
+        <w:t xml:space="preserve"> במידה והוכנסו נתונים שאינם תקינים </w:t>
+      </w:r>
+      <w:r>
+        <w:rPr>
+          <w:rFonts w:cstheme="minorHAnsi"/>
+          <w:rtl/>
+        </w:rPr>
+        <w:t>–</w:t>
+      </w:r>
+      <w:r>
+        <w:rPr>
+          <w:rFonts w:cstheme="minorHAnsi" w:hint="cs"/>
+          <w:rtl/>
+        </w:rPr>
+        <w:t xml:space="preserve"> תוצג</w:t>
+      </w:r>
+      <w:r>
+        <w:rPr>
+          <w:rFonts w:cstheme="minorHAnsi" w:hint="cs"/>
+          <w:rtl/>
+        </w:rPr>
+        <w:t xml:space="preserve"> למשתמש </w:t>
+      </w:r>
+      <w:r>
+        <w:rPr>
+          <w:rFonts w:cstheme="minorHAnsi" w:hint="cs"/>
+          <w:rtl/>
+        </w:rPr>
+        <w:t xml:space="preserve"> הודעה</w:t>
+      </w:r>
+      <w:r>
+        <w:rPr>
+          <w:rFonts w:cstheme="minorHAnsi" w:hint="cs"/>
+          <w:rtl/>
+        </w:rPr>
+        <w:t xml:space="preserve"> המפרטת על כך</w:t>
+      </w:r>
+      <w:r>
+        <w:rPr>
+          <w:rFonts w:cstheme="minorHAnsi" w:hint="cs"/>
+          <w:rtl/>
+        </w:rPr>
+        <w:t xml:space="preserve"> בעת הכנסתם</w:t>
+      </w:r>
+      <w:r>
+        <w:rPr>
+          <w:rFonts w:cstheme="minorHAnsi" w:hint="cs"/>
+          <w:rtl/>
+        </w:rPr>
+        <w:t>.</w:t>
+      </w:r>
+    </w:p>
+    <w:p>
+      <w:pPr>
+        <w:bidi/>
+        <w:spacing w:line="240" w:lineRule="auto"/>
+        <w:rPr>
+          <w:rFonts w:cstheme="minorHAnsi"/>
+          <w:rtl/>
+        </w:rPr>
+      </w:pPr>
+      <w:r>
+        <w:rPr>
+          <w:rFonts w:cstheme="minorHAnsi"/>
+        </w:rPr>
+        <w:t>Results</w:t>
+      </w:r>
+      <w:r>
+        <w:rPr>
+          <w:rFonts w:cstheme="minorHAnsi" w:hint="cs"/>
+          <w:rtl/>
+        </w:rPr>
+        <w:t xml:space="preserve"> </w:t>
+      </w:r>
+      <w:r>
+        <w:rPr>
+          <w:rFonts w:cstheme="minorHAnsi"/>
+          <w:rtl/>
+        </w:rPr>
+        <w:t>–</w:t>
+      </w:r>
+      <w:r>
+        <w:rPr>
+          <w:rFonts w:cstheme="minorHAnsi" w:hint="cs"/>
+          <w:rtl/>
+        </w:rPr>
+        <w:t xml:space="preserve"> </w:t>
+      </w:r>
+      <w:proofErr w:type="spellStart"/>
+      <w:r>
+        <w:rPr>
+          <w:rFonts w:cstheme="minorHAnsi" w:hint="cs"/>
+          <w:rtl/>
+        </w:rPr>
+        <w:t>בטאב</w:t>
+      </w:r>
+      <w:proofErr w:type="spellEnd"/>
+      <w:r>
+        <w:rPr>
+          <w:rFonts w:cstheme="minorHAnsi" w:hint="cs"/>
+          <w:rtl/>
+        </w:rPr>
+        <w:t xml:space="preserve"> זה ניתן לראות </w:t>
+      </w:r>
+      <w:r>
+        <w:rPr>
+          <w:rFonts w:cstheme="minorHAnsi" w:hint="cs"/>
+          <w:rtl/>
+        </w:rPr>
+        <w:t>בצד שמאל</w:t>
+      </w:r>
+      <w:r>
+        <w:rPr>
+          <w:rFonts w:cstheme="minorHAnsi" w:hint="cs"/>
+          <w:rtl/>
+        </w:rPr>
+        <w:t xml:space="preserve"> את </w:t>
+      </w:r>
+      <w:r>
+        <w:rPr>
+          <w:rFonts w:cstheme="minorHAnsi" w:hint="cs"/>
+          <w:rtl/>
+        </w:rPr>
+        <w:t xml:space="preserve">רשימת </w:t>
+      </w:r>
+      <w:r>
+        <w:rPr>
+          <w:rFonts w:cstheme="minorHAnsi" w:hint="cs"/>
+          <w:rtl/>
+        </w:rPr>
+        <w:t xml:space="preserve">הסימולציות </w:t>
+      </w:r>
+      <w:r>
+        <w:rPr>
+          <w:rFonts w:cstheme="minorHAnsi" w:hint="cs"/>
+          <w:rtl/>
+        </w:rPr>
+        <w:t>ה</w:t>
+      </w:r>
+      <w:r>
+        <w:rPr>
+          <w:rFonts w:cstheme="minorHAnsi" w:hint="cs"/>
+          <w:rtl/>
+        </w:rPr>
+        <w:t>קיימות במערכת</w:t>
+      </w:r>
+      <w:r>
+        <w:rPr>
+          <w:rFonts w:cstheme="minorHAnsi" w:hint="cs"/>
+          <w:rtl/>
+        </w:rPr>
+        <w:t>.</w:t>
+      </w:r>
+      <w:r>
+        <w:rPr>
           <w:rFonts w:cstheme="minorHAnsi"/>
           <w:rtl/>
         </w:rPr>
@@ -709,10 +1008,72 @@
           <w:rFonts w:cstheme="minorHAnsi" w:hint="cs"/>
           <w:rtl/>
         </w:rPr>
+        <w:t xml:space="preserve">בעת בחירת סימולציה מהרשימה, </w:t>
+      </w:r>
+      <w:r>
+        <w:rPr>
+          <w:rFonts w:cstheme="minorHAnsi" w:hint="cs"/>
+          <w:rtl/>
+        </w:rPr>
+        <w:t xml:space="preserve">יוצגו בצד ימין </w:t>
+      </w:r>
+      <w:r>
+        <w:rPr>
+          <w:rFonts w:cstheme="minorHAnsi" w:hint="cs"/>
+          <w:rtl/>
+        </w:rPr>
+        <w:t>פרטים נוספים עליה:</w:t>
+      </w:r>
+      <w:r>
+        <w:rPr>
+          <w:rFonts w:cstheme="minorHAnsi"/>
+          <w:rtl/>
+        </w:rPr>
+        <w:br/>
+      </w:r>
+      <w:r>
+        <w:rPr>
+          <w:rFonts w:cstheme="minorHAnsi" w:hint="cs"/>
+          <w:rtl/>
+        </w:rPr>
+        <w:t>עבור כל סימולציה ניתן</w:t>
+      </w:r>
+      <w:r>
+        <w:rPr>
+          <w:rFonts w:cstheme="minorHAnsi" w:hint="cs"/>
+          <w:rtl/>
+        </w:rPr>
+        <w:t xml:space="preserve"> לראות את מצבה (</w:t>
+      </w:r>
+      <w:r>
+        <w:rPr>
+          <w:rFonts w:cstheme="minorHAnsi" w:hint="cs"/>
+          <w:rtl/>
+        </w:rPr>
+        <w:t>יצירה, ריצה</w:t>
+      </w:r>
+      <w:r>
+        <w:rPr>
+          <w:rFonts w:cstheme="minorHAnsi"/>
+        </w:rPr>
         <w:t xml:space="preserve"> </w:t>
       </w:r>
       <w:r>
         <w:rPr>
+          <w:rFonts w:cstheme="minorHAnsi" w:hint="cs"/>
+          <w:rtl/>
+        </w:rPr>
+        <w:t>וסיום)</w:t>
+      </w:r>
+      <w:r>
+        <w:rPr>
+          <w:rFonts w:cstheme="minorHAnsi" w:hint="cs"/>
+          <w:rtl/>
+        </w:rPr>
+        <w:t xml:space="preserve"> ואת טבלת כמות הישויות כעת.</w:t>
+      </w:r>
+      <w:r>
+        <w:rPr>
           <w:rFonts w:cstheme="minorHAnsi"/>
           <w:rtl/>
         </w:rPr>
@@ -723,67 +1084,42 @@
           <w:rFonts w:cstheme="minorHAnsi" w:hint="cs"/>
           <w:rtl/>
         </w:rPr>
-        <w:t>בנוסף</w:t>
-      </w:r>
-      <w:r>
-        <w:rPr>
-          <w:rFonts w:cstheme="minorHAnsi" w:hint="cs"/>
-          <w:rtl/>
-        </w:rPr>
-        <w:t xml:space="preserve">, </w:t>
-      </w:r>
-      <w:r>
-        <w:rPr>
-          <w:rFonts w:cstheme="minorHAnsi" w:hint="cs"/>
-          <w:rtl/>
-        </w:rPr>
-        <w:t xml:space="preserve">בחלון </w:t>
-      </w:r>
-      <w:r>
-        <w:rPr>
-          <w:rFonts w:cstheme="minorHAnsi" w:hint="cs"/>
-          <w:rtl/>
-        </w:rPr>
-        <w:t xml:space="preserve">הראשי </w:t>
-      </w:r>
-      <w:r>
-        <w:rPr>
-          <w:rFonts w:cstheme="minorHAnsi" w:hint="cs"/>
-          <w:rtl/>
-        </w:rPr>
-        <w:t xml:space="preserve">ישנם 3 </w:t>
-      </w:r>
-      <w:proofErr w:type="spellStart"/>
-      <w:r>
-        <w:rPr>
-          <w:rFonts w:cstheme="minorHAnsi" w:hint="cs"/>
-          <w:rtl/>
-        </w:rPr>
-        <w:t>טאבים</w:t>
-      </w:r>
-      <w:proofErr w:type="spellEnd"/>
-      <w:r>
-        <w:rPr>
-          <w:rFonts w:cstheme="minorHAnsi" w:hint="cs"/>
-          <w:rtl/>
-        </w:rPr>
-        <w:t>:</w:t>
-      </w:r>
-    </w:p>
-    <w:p>
-      <w:pPr>
-        <w:bidi/>
-        <w:spacing w:line="240" w:lineRule="auto"/>
-        <w:rPr>
-          <w:rFonts w:cstheme="minorHAnsi"/>
-          <w:rtl/>
-        </w:rPr>
-      </w:pPr>
-      <w:r>
-        <w:rPr>
-          <w:rFonts w:cstheme="minorHAnsi"/>
-        </w:rPr>
-        <w:t>Details</w:t>
+        <w:t>בנוסף:</w:t>
+      </w:r>
+      <w:r>
+        <w:rPr>
+          <w:rFonts w:cstheme="minorHAnsi"/>
+          <w:rtl/>
+        </w:rPr>
+        <w:br/>
+      </w:r>
+      <w:r>
+        <w:rPr>
+          <w:rFonts w:cstheme="minorHAnsi" w:hint="cs"/>
+          <w:rtl/>
+        </w:rPr>
+        <w:t>במידה ומדובר בסימולציה אשר רצה כעת</w:t>
+      </w:r>
+      <w:r>
+        <w:rPr>
+          <w:rFonts w:cstheme="minorHAnsi" w:hint="cs"/>
+          <w:rtl/>
+        </w:rPr>
+        <w:t xml:space="preserve">: </w:t>
+      </w:r>
+      <w:r>
+        <w:rPr>
+          <w:rFonts w:cstheme="minorHAnsi" w:hint="cs"/>
+          <w:rtl/>
+        </w:rPr>
+        <w:t>יוצגו</w:t>
+      </w:r>
+      <w:r>
+        <w:rPr>
+          <w:rFonts w:cstheme="minorHAnsi" w:hint="cs"/>
+          <w:rtl/>
+        </w:rPr>
+        <w:t xml:space="preserve"> ערכי משתני הסביבה שנבחרו,</w:t>
       </w:r>
       <w:r>
         <w:rPr>
@@ -794,103 +1130,50 @@
       </w:r>
       <w:r>
         <w:rPr>
-          <w:rFonts w:cstheme="minorHAnsi"/>
-          <w:rtl/>
-        </w:rPr>
-        <w:t>–</w:t>
-      </w:r>
-      <w:r>
-        <w:rPr>
-          <w:rFonts w:cstheme="minorHAnsi" w:hint="cs"/>
-          <w:rtl/>
-        </w:rPr>
-        <w:t xml:space="preserve"> בו ניתן לראות את פרטי הסימולציה הטעונה במערכת, במידה וישנה כזו. בצד </w:t>
-      </w:r>
-      <w:r>
-        <w:rPr>
-          <w:rFonts w:cstheme="minorHAnsi" w:hint="cs"/>
-          <w:rtl/>
-        </w:rPr>
-        <w:t>שמאל</w:t>
-      </w:r>
-      <w:r>
-        <w:rPr>
-          <w:rFonts w:cstheme="minorHAnsi" w:hint="cs"/>
-          <w:rtl/>
-        </w:rPr>
-        <w:t xml:space="preserve"> מופיע עץ המתאר את רכיבי הסימולציה, כאשר לחיצה על אחד ה"עלים" בו, תציג פרטים מלאים עליו בצד </w:t>
-      </w:r>
-      <w:r>
-        <w:rPr>
-          <w:rFonts w:cstheme="minorHAnsi" w:hint="cs"/>
-          <w:rtl/>
-        </w:rPr>
-        <w:t>ימין</w:t>
-      </w:r>
-      <w:r>
-        <w:rPr>
-          <w:rFonts w:cstheme="minorHAnsi" w:hint="cs"/>
-          <w:rtl/>
-        </w:rPr>
-        <w:t xml:space="preserve"> של החלון.</w:t>
-      </w:r>
-    </w:p>
-    <w:p>
-      <w:pPr>
-        <w:bidi/>
-        <w:spacing w:line="240" w:lineRule="auto"/>
-        <w:rPr>
-          <w:rFonts w:cstheme="minorHAnsi"/>
-          <w:rtl/>
-        </w:rPr>
-      </w:pPr>
-      <w:proofErr w:type="gramStart"/>
-      <w:r>
-        <w:rPr>
-          <w:rFonts w:cstheme="minorHAnsi" w:hint="cs"/>
-        </w:rPr>
-        <w:t>E</w:t>
-      </w:r>
-      <w:r>
-        <w:rPr>
-          <w:rFonts w:cstheme="minorHAnsi"/>
-        </w:rPr>
-        <w:t>xecution</w:t>
-      </w:r>
-      <w:r>
-        <w:rPr>
-          <w:rFonts w:cstheme="minorHAnsi" w:hint="cs"/>
-          <w:rtl/>
-        </w:rPr>
-        <w:t xml:space="preserve"> </w:t>
-      </w:r>
-      <w:r>
-        <w:rPr>
-          <w:rFonts w:cstheme="minorHAnsi"/>
-        </w:rPr>
-        <w:t xml:space="preserve"> New</w:t>
-      </w:r>
-      <w:proofErr w:type="gramEnd"/>
-      <w:r>
-        <w:rPr>
-          <w:rFonts w:cstheme="minorHAnsi"/>
-          <w:rtl/>
-        </w:rPr>
-        <w:t>–</w:t>
-      </w:r>
-      <w:r>
-        <w:rPr>
-          <w:rFonts w:cstheme="minorHAnsi" w:hint="cs"/>
-          <w:rtl/>
-        </w:rPr>
-        <w:t xml:space="preserve"> בו ניתן </w:t>
-      </w:r>
-      <w:r>
-        <w:rPr>
-          <w:rFonts w:cstheme="minorHAnsi" w:hint="cs"/>
-          <w:rtl/>
-        </w:rPr>
-        <w:t>להזין נתונים (כמות מכל ישות, ערכי משתני סביבה) ואיתם להריץ סימולציה חדשה</w:t>
+          <w:rFonts w:cstheme="minorHAnsi" w:hint="cs"/>
+          <w:rtl/>
+        </w:rPr>
+        <w:t>כפתורי הרצה (השהייה, הפעלה ועצירה), מספר ה</w:t>
+      </w:r>
+      <w:r>
+        <w:rPr>
+          <w:rFonts w:cstheme="minorHAnsi"/>
+        </w:rPr>
+        <w:t>tick</w:t>
+      </w:r>
+      <w:r>
+        <w:rPr>
+          <w:rFonts w:cstheme="minorHAnsi" w:hint="cs"/>
+          <w:rtl/>
+        </w:rPr>
+        <w:t xml:space="preserve"> הנוכחי, השניות שחלפו מתחילתה</w:t>
+      </w:r>
+      <w:r>
+        <w:rPr>
+          <w:rFonts w:cstheme="minorHAnsi" w:hint="cs"/>
+          <w:rtl/>
+        </w:rPr>
+        <w:t xml:space="preserve"> ו</w:t>
+      </w:r>
+      <w:r>
+        <w:rPr>
+          <w:rFonts w:cstheme="minorHAnsi" w:hint="cs"/>
+          <w:rtl/>
+        </w:rPr>
+        <w:t>מדי ההתקדמות שלה במידה ומוגדרת לסיום ע"י מספר שניות/</w:t>
+      </w:r>
+      <w:r>
+        <w:rPr>
+          <w:rFonts w:cstheme="minorHAnsi"/>
+        </w:rPr>
+        <w:t>tick</w:t>
+      </w:r>
+      <w:r>
+        <w:rPr>
+          <w:rFonts w:cstheme="minorHAnsi" w:hint="cs"/>
+          <w:rtl/>
+        </w:rPr>
+        <w:t>-ים</w:t>
       </w:r>
       <w:r>
         <w:rPr>
@@ -901,164 +1184,6 @@
       </w:r>
       <w:r>
         <w:rPr>
-          <w:rFonts w:cstheme="minorHAnsi" w:hint="cs"/>
-          <w:rtl/>
-        </w:rPr>
-        <w:t xml:space="preserve"> במידה והוכנסו נתונים שאינם תקינים </w:t>
-      </w:r>
-      <w:r>
-        <w:rPr>
-          <w:rFonts w:cstheme="minorHAnsi"/>
-          <w:rtl/>
-        </w:rPr>
-        <w:t>–</w:t>
-      </w:r>
-      <w:r>
-        <w:rPr>
-          <w:rFonts w:cstheme="minorHAnsi" w:hint="cs"/>
-          <w:rtl/>
-        </w:rPr>
-        <w:t xml:space="preserve"> תוצג</w:t>
-      </w:r>
-      <w:r>
-        <w:rPr>
-          <w:rFonts w:cstheme="minorHAnsi" w:hint="cs"/>
-          <w:rtl/>
-        </w:rPr>
-        <w:t xml:space="preserve"> למשתמש </w:t>
-      </w:r>
-      <w:r>
-        <w:rPr>
-          <w:rFonts w:cstheme="minorHAnsi" w:hint="cs"/>
-          <w:rtl/>
-        </w:rPr>
-        <w:t xml:space="preserve"> הודעה</w:t>
-      </w:r>
-      <w:r>
-        <w:rPr>
-          <w:rFonts w:cstheme="minorHAnsi" w:hint="cs"/>
-          <w:rtl/>
-        </w:rPr>
-        <w:t xml:space="preserve"> המפרטת על כך</w:t>
-      </w:r>
-      <w:r>
-        <w:rPr>
-          <w:rFonts w:cstheme="minorHAnsi" w:hint="cs"/>
-          <w:rtl/>
-        </w:rPr>
-        <w:t xml:space="preserve"> בעת הכנסתם</w:t>
-      </w:r>
-      <w:r>
-        <w:rPr>
-          <w:rFonts w:cstheme="minorHAnsi" w:hint="cs"/>
-          <w:rtl/>
-        </w:rPr>
-        <w:t>.</w:t>
-      </w:r>
-    </w:p>
-    <w:p>
-      <w:pPr>
-        <w:bidi/>
-        <w:spacing w:line="240" w:lineRule="auto"/>
-        <w:rPr>
-          <w:rFonts w:cstheme="minorHAnsi"/>
-          <w:rtl/>
-        </w:rPr>
-      </w:pPr>
-      <w:r>
-        <w:rPr>
-          <w:rFonts w:cstheme="minorHAnsi"/>
-        </w:rPr>
-        <w:t>Results</w:t>
-      </w:r>
-      <w:r>
-        <w:rPr>
-          <w:rFonts w:cstheme="minorHAnsi" w:hint="cs"/>
-          <w:rtl/>
-        </w:rPr>
-        <w:t xml:space="preserve"> </w:t>
-      </w:r>
-      <w:r>
-        <w:rPr>
-          <w:rFonts w:cstheme="minorHAnsi"/>
-          <w:rtl/>
-        </w:rPr>
-        <w:t>–</w:t>
-      </w:r>
-      <w:r>
-        <w:rPr>
-          <w:rFonts w:cstheme="minorHAnsi" w:hint="cs"/>
-          <w:rtl/>
-        </w:rPr>
-        <w:t xml:space="preserve"> </w:t>
-      </w:r>
-      <w:proofErr w:type="spellStart"/>
-      <w:r>
-        <w:rPr>
-          <w:rFonts w:cstheme="minorHAnsi" w:hint="cs"/>
-          <w:rtl/>
-        </w:rPr>
-        <w:t>בטאב</w:t>
-      </w:r>
-      <w:proofErr w:type="spellEnd"/>
-      <w:r>
-        <w:rPr>
-          <w:rFonts w:cstheme="minorHAnsi" w:hint="cs"/>
-          <w:rtl/>
-        </w:rPr>
-        <w:t xml:space="preserve"> זה ניתן לראות </w:t>
-      </w:r>
-      <w:r>
-        <w:rPr>
-          <w:rFonts w:cstheme="minorHAnsi" w:hint="cs"/>
-          <w:rtl/>
-        </w:rPr>
-        <w:t>בצד שמאל</w:t>
-      </w:r>
-      <w:r>
-        <w:rPr>
-          <w:rFonts w:cstheme="minorHAnsi" w:hint="cs"/>
-          <w:rtl/>
-        </w:rPr>
-        <w:t xml:space="preserve"> את </w:t>
-      </w:r>
-      <w:r>
-        <w:rPr>
-          <w:rFonts w:cstheme="minorHAnsi" w:hint="cs"/>
-          <w:rtl/>
-        </w:rPr>
-        <w:t xml:space="preserve">רשימת </w:t>
-      </w:r>
-      <w:r>
-        <w:rPr>
-          <w:rFonts w:cstheme="minorHAnsi" w:hint="cs"/>
-          <w:rtl/>
-        </w:rPr>
-        <w:t xml:space="preserve">הסימולציות </w:t>
-      </w:r>
-      <w:r>
-        <w:rPr>
-          <w:rFonts w:cstheme="minorHAnsi" w:hint="cs"/>
-          <w:rtl/>
-        </w:rPr>
-        <w:t>ה</w:t>
-      </w:r>
-      <w:r>
-        <w:rPr>
-          <w:rFonts w:cstheme="minorHAnsi" w:hint="cs"/>
-          <w:rtl/>
-        </w:rPr>
-        <w:t>קיימות במערכת</w:t>
-      </w:r>
-      <w:r>
-        <w:rPr>
-          <w:rFonts w:cstheme="minorHAnsi" w:hint="cs"/>
-          <w:rtl/>
-        </w:rPr>
-        <w:t>.</w:t>
-      </w:r>
-      <w:r>
-        <w:rPr>
           <w:rFonts w:cstheme="minorHAnsi"/>
           <w:rtl/>
         </w:rPr>
@@ -1069,228 +1194,7 @@
           <w:rFonts w:cstheme="minorHAnsi" w:hint="cs"/>
           <w:rtl/>
         </w:rPr>
-        <w:t xml:space="preserve">בעת בחירת סימולציה מהרשימה, </w:t>
-      </w:r>
-      <w:r>
-        <w:rPr>
-          <w:rFonts w:cstheme="minorHAnsi" w:hint="cs"/>
-          <w:rtl/>
-        </w:rPr>
-        <w:t xml:space="preserve">יוצגו בצד ימין </w:t>
-      </w:r>
-      <w:r>
-        <w:rPr>
-          <w:rFonts w:cstheme="minorHAnsi" w:hint="cs"/>
-          <w:rtl/>
-        </w:rPr>
-        <w:t>פרטים נוספים עליה:</w:t>
-      </w:r>
-      <w:r>
-        <w:rPr>
-          <w:rFonts w:cstheme="minorHAnsi"/>
-          <w:rtl/>
-        </w:rPr>
-        <w:br/>
-      </w:r>
-      <w:r>
-        <w:rPr>
-          <w:rFonts w:cstheme="minorHAnsi" w:hint="cs"/>
-          <w:rtl/>
-        </w:rPr>
-        <w:t>עבור כל סימולציה ניתן</w:t>
-      </w:r>
-      <w:r>
-        <w:rPr>
-          <w:rFonts w:cstheme="minorHAnsi" w:hint="cs"/>
-          <w:rtl/>
-        </w:rPr>
-        <w:t xml:space="preserve"> לראות את מצבה (</w:t>
-      </w:r>
-      <w:r>
-        <w:rPr>
-          <w:rFonts w:cstheme="minorHAnsi" w:hint="cs"/>
-          <w:rtl/>
-        </w:rPr>
-        <w:t>יצירה, ריצה</w:t>
-      </w:r>
-      <w:r>
-        <w:rPr>
-          <w:rFonts w:cstheme="minorHAnsi"/>
-        </w:rPr>
-        <w:t xml:space="preserve"> </w:t>
-      </w:r>
-      <w:r>
-        <w:rPr>
-          <w:rFonts w:cstheme="minorHAnsi" w:hint="cs"/>
-          <w:rtl/>
-        </w:rPr>
-        <w:t>וסיום</w:t>
-      </w:r>
-      <w:r>
-        <w:rPr>
-          <w:rFonts w:cstheme="minorHAnsi" w:hint="cs"/>
-          <w:rtl/>
-        </w:rPr>
-        <w:t>)</w:t>
-      </w:r>
-      <w:r>
-        <w:rPr>
-          <w:rFonts w:cstheme="minorHAnsi" w:hint="cs"/>
-          <w:rtl/>
-        </w:rPr>
-        <w:t xml:space="preserve"> ואת טבלת כמות הישויות כעת.</w:t>
-      </w:r>
-      <w:r>
-        <w:rPr>
-          <w:rFonts w:cstheme="minorHAnsi"/>
-          <w:rtl/>
-        </w:rPr>
-        <w:br/>
-      </w:r>
-      <w:r>
-        <w:rPr>
-          <w:rFonts w:cstheme="minorHAnsi" w:hint="cs"/>
-          <w:rtl/>
-        </w:rPr>
-        <w:t>בנוסף:</w:t>
-      </w:r>
-      <w:r>
-        <w:rPr>
-          <w:rFonts w:cstheme="minorHAnsi"/>
-          <w:rtl/>
-        </w:rPr>
-        <w:br/>
-      </w:r>
-      <w:r>
-        <w:rPr>
-          <w:rFonts w:cstheme="minorHAnsi" w:hint="cs"/>
-          <w:rtl/>
-        </w:rPr>
-        <w:t>במידה ומדובר בסימולציה אשר רצה כעת</w:t>
-      </w:r>
-      <w:r>
-        <w:rPr>
-          <w:rFonts w:cstheme="minorHAnsi" w:hint="cs"/>
-          <w:rtl/>
-        </w:rPr>
-        <w:t xml:space="preserve">: </w:t>
-      </w:r>
-      <w:r>
-        <w:rPr>
-          <w:rFonts w:cstheme="minorHAnsi" w:hint="cs"/>
-          <w:rtl/>
-        </w:rPr>
-        <w:t>יוצגו</w:t>
-      </w:r>
-      <w:r>
-        <w:rPr>
-          <w:rFonts w:cstheme="minorHAnsi" w:hint="cs"/>
-          <w:rtl/>
-        </w:rPr>
-        <w:t xml:space="preserve"> </w:t>
-      </w:r>
-      <w:r>
-        <w:rPr>
-          <w:rFonts w:cstheme="minorHAnsi" w:hint="cs"/>
-          <w:rtl/>
-        </w:rPr>
-        <w:t>ערכי משתני הסביבה שנבחרו</w:t>
-      </w:r>
-      <w:r>
-        <w:rPr>
-          <w:rFonts w:cstheme="minorHAnsi" w:hint="cs"/>
-          <w:rtl/>
-        </w:rPr>
-        <w:t>,</w:t>
-      </w:r>
-      <w:r>
-        <w:rPr>
-          <w:rFonts w:cstheme="minorHAnsi" w:hint="cs"/>
-          <w:rtl/>
-        </w:rPr>
-        <w:t xml:space="preserve"> </w:t>
-      </w:r>
-      <w:r>
-        <w:rPr>
-          <w:rFonts w:cstheme="minorHAnsi" w:hint="cs"/>
-          <w:rtl/>
-        </w:rPr>
-        <w:t>כפתורי הרצה (השהייה, הפעלה ועצירה)</w:t>
-      </w:r>
-      <w:r>
-        <w:rPr>
-          <w:rFonts w:cstheme="minorHAnsi" w:hint="cs"/>
-          <w:rtl/>
-        </w:rPr>
-        <w:t>, מספר ה</w:t>
-      </w:r>
-      <w:r>
-        <w:rPr>
-          <w:rFonts w:cstheme="minorHAnsi"/>
-        </w:rPr>
-        <w:t>tick</w:t>
-      </w:r>
-      <w:r>
-        <w:rPr>
-          <w:rFonts w:cstheme="minorHAnsi" w:hint="cs"/>
-          <w:rtl/>
-        </w:rPr>
-        <w:t xml:space="preserve"> הנוכחי, השניות שחלפו מתחילתה</w:t>
-      </w:r>
-      <w:r>
-        <w:rPr>
-          <w:rFonts w:cstheme="minorHAnsi" w:hint="cs"/>
-          <w:rtl/>
-        </w:rPr>
-        <w:t xml:space="preserve"> ו</w:t>
-      </w:r>
-      <w:r>
-        <w:rPr>
-          <w:rFonts w:cstheme="minorHAnsi" w:hint="cs"/>
-          <w:rtl/>
-        </w:rPr>
-        <w:t>מדי ההתקדמות שלה במידה ומוגדרת לסיום ע"י מספר שניות/</w:t>
-      </w:r>
-      <w:r>
-        <w:rPr>
-          <w:rFonts w:cstheme="minorHAnsi"/>
-        </w:rPr>
-        <w:t>tick</w:t>
-      </w:r>
-      <w:r>
-        <w:rPr>
-          <w:rFonts w:cstheme="minorHAnsi" w:hint="cs"/>
-          <w:rtl/>
-        </w:rPr>
-        <w:t>-ים</w:t>
-      </w:r>
-      <w:r>
-        <w:rPr>
-          <w:rFonts w:cstheme="minorHAnsi" w:hint="cs"/>
-          <w:rtl/>
-        </w:rPr>
-        <w:t>.</w:t>
-      </w:r>
-      <w:r>
-        <w:rPr>
-          <w:rFonts w:cstheme="minorHAnsi"/>
-          <w:rtl/>
-        </w:rPr>
-        <w:br/>
-      </w:r>
-      <w:r>
-        <w:rPr>
-          <w:rFonts w:cstheme="minorHAnsi" w:hint="cs"/>
-          <w:rtl/>
-        </w:rPr>
-        <w:t>במידה ומדובר בסימולציה אשר</w:t>
-      </w:r>
-      <w:r>
-        <w:rPr>
-          <w:rFonts w:cstheme="minorHAnsi" w:hint="cs"/>
-          <w:rtl/>
-        </w:rPr>
-        <w:t xml:space="preserve"> הסתיימה</w:t>
+        <w:t>במידה ומדובר בסימולציה אשר הסתיימה</w:t>
       </w:r>
       <w:r>
         <w:rPr>
@@ -1622,7 +1526,7 @@
         <w:bidi/>
         <w:spacing w:line="240" w:lineRule="auto"/>
         <w:rPr>
-          <w:rFonts w:cstheme="minorHAnsi" w:hint="cs"/>
+          <w:rFonts w:cstheme="minorHAnsi"/>
           <w:rtl/>
         </w:rPr>
       </w:pPr>
@@ -1690,24 +1594,30 @@
         <w:t>System</w:t>
       </w:r>
       <w:r>
+        <w:rPr>
+          <w:rFonts w:cstheme="minorHAnsi"/>
+        </w:rPr>
         <w:t>EngineImpl</w:t>
       </w:r>
       <w:proofErr w:type="spellEnd"/>
       <w:r>
         <w:rPr>
-          <w:rFonts w:hint="cs"/>
+          <w:rFonts w:cstheme="minorHAnsi" w:hint="cs"/>
           <w:rtl/>
         </w:rPr>
         <w:t xml:space="preserve"> אשר מנהלת את הסימולציות השונות במערכת ומחזיקה את ה-</w:t>
       </w:r>
       <w:proofErr w:type="spellStart"/>
       <w:r>
+        <w:rPr>
+          <w:rFonts w:cstheme="minorHAnsi"/>
+        </w:rPr>
         <w:t>poolThread</w:t>
       </w:r>
       <w:proofErr w:type="spellEnd"/>
       <w:r>
         <w:rPr>
-          <w:rFonts w:hint="cs"/>
+          <w:rFonts w:cstheme="minorHAnsi" w:hint="cs"/>
           <w:rtl/>
         </w:rPr>
         <w:t xml:space="preserve"> האחראי על הרצתן.</w:t>
@@ -1719,6 +1629,44 @@
         <w:spacing w:line="240" w:lineRule="auto"/>
         <w:rPr>
           <w:rFonts w:cstheme="minorHAnsi"/>
+          <w:rtl/>
+        </w:rPr>
+      </w:pPr>
+      <w:r>
+        <w:rPr>
+          <w:rFonts w:cstheme="minorHAnsi" w:hint="cs"/>
+          <w:rtl/>
+        </w:rPr>
+        <w:t>במודול זה</w:t>
+      </w:r>
+      <w:r>
+        <w:rPr>
+          <w:rFonts w:cstheme="minorHAnsi" w:hint="cs"/>
+          <w:rtl/>
+        </w:rPr>
+        <w:t xml:space="preserve"> </w:t>
+      </w:r>
+      <w:r>
+        <w:rPr>
+          <w:rFonts w:cstheme="minorHAnsi" w:hint="cs"/>
+          <w:rtl/>
+        </w:rPr>
+        <w:t xml:space="preserve">בעיקר </w:t>
+      </w:r>
+      <w:r>
+        <w:rPr>
+          <w:rFonts w:cstheme="minorHAnsi" w:hint="cs"/>
+          <w:rtl/>
+        </w:rPr>
+        <w:t>עודכנו המחלקות השונות הקיימות על מנת לתמוך בפעולות החדשות במערכת ובלולאת הסימולציה החדשה הכוללת בין היתר ישות משנית.</w:t>
+      </w:r>
+    </w:p>
+    <w:p>
+      <w:pPr>
+        <w:bidi/>
+        <w:spacing w:line="240" w:lineRule="auto"/>
+        <w:rPr>
+          <w:rFonts w:cstheme="minorHAnsi"/>
         </w:rPr>
       </w:pPr>
       <w:r>
@@ -1766,6 +1714,7 @@
           <w:rtl/>
         </w:rPr>
       </w:pPr>
+      <w:proofErr w:type="spellStart"/>
       <w:r>
         <w:rPr>
           <w:rFonts w:cstheme="minorHAnsi"/>
@@ -1781,6 +1730,25 @@
           <w:b/>
           <w:bCs/>
           <w:u w:val="single"/>
+        </w:rPr>
+        <w:t>M</w:t>
+      </w:r>
+      <w:r>
+        <w:rPr>
+          <w:rFonts w:cstheme="minorHAnsi"/>
+          <w:b/>
+          <w:bCs/>
+          <w:u w:val="single"/>
+        </w:rPr>
+        <w:t>anager</w:t>
+      </w:r>
+      <w:proofErr w:type="spellEnd"/>
+      <w:r>
+        <w:rPr>
+          <w:rFonts w:cstheme="minorHAnsi" w:hint="cs"/>
+          <w:b/>
+          <w:bCs/>
+          <w:u w:val="single"/>
           <w:rtl/>
         </w:rPr>
         <w:t xml:space="preserve"> </w:t>
@@ -1799,23 +1767,50 @@
         </w:rPr>
         <w:t xml:space="preserve"> </w:t>
       </w:r>
+      <w:r>
+        <w:rPr>
+          <w:rFonts w:cstheme="minorHAnsi" w:hint="cs"/>
+          <w:rtl/>
+        </w:rPr>
+        <w:t xml:space="preserve">בתרגיל זה התווסף </w:t>
+      </w:r>
       <w:proofErr w:type="spellStart"/>
       <w:r>
         <w:rPr>
           <w:rFonts w:cstheme="minorHAnsi" w:hint="cs"/>
           <w:rtl/>
         </w:rPr>
-        <w:t>גגגגגגגגגגגגגגגגגגג</w:t>
+        <w:t>מימד</w:t>
       </w:r>
       <w:proofErr w:type="spellEnd"/>
-    </w:p>
-    <w:p>
-      <w:pPr>
-        <w:bidi/>
-        <w:spacing w:line="240" w:lineRule="auto"/>
-        <w:rPr>
-          <w:rFonts w:cstheme="minorHAnsi"/>
-          <w:u w:val="single"/>
+      <w:r>
+        <w:rPr>
+          <w:rFonts w:cstheme="minorHAnsi" w:hint="cs"/>
+          <w:rtl/>
+        </w:rPr>
+        <w:t xml:space="preserve"> המקום, לכן יצרנו רכיב שתכליתו לנהל את כל מה שקשור למיקום </w:t>
+      </w:r>
+      <w:r>
+        <w:rPr>
+          <w:rFonts w:cstheme="minorHAnsi"/>
+          <w:rtl/>
+        </w:rPr>
+        <w:t>–</w:t>
+      </w:r>
+      <w:r>
+        <w:rPr>
+          <w:rFonts w:cstheme="minorHAnsi" w:hint="cs"/>
+          <w:rtl/>
+        </w:rPr>
+        <w:t xml:space="preserve"> אתחול, הקצאה ותזוזה.</w:t>
+      </w:r>
+    </w:p>
+    <w:p>
+      <w:pPr>
+        <w:bidi/>
+        <w:spacing w:line="240" w:lineRule="auto"/>
+        <w:rPr>
+          <w:rFonts w:cstheme="minorHAnsi"/>
           <w:rtl/>
         </w:rPr>
       </w:pPr>
@@ -1867,7 +1862,7 @@
         <w:bidi/>
         <w:spacing w:line="240" w:lineRule="auto"/>
         <w:rPr>
-          <w:rFonts w:cs="Calibri"/>
+          <w:rFonts w:cstheme="minorHAnsi"/>
           <w:rtl/>
         </w:rPr>
       </w:pPr>
@@ -1892,10 +1887,203 @@
           <w:rFonts w:cstheme="minorHAnsi" w:hint="cs"/>
           <w:rtl/>
         </w:rPr>
+        <w:t xml:space="preserve">. מתקשר עם מודול </w:t>
+      </w:r>
+      <w:proofErr w:type="spellStart"/>
+      <w:r>
+        <w:rPr>
+          <w:rFonts w:cstheme="minorHAnsi"/>
+        </w:rPr>
+        <w:t>SystemEngine</w:t>
+      </w:r>
+      <w:proofErr w:type="spellEnd"/>
+      <w:r>
+        <w:rPr>
+          <w:rFonts w:cstheme="minorHAnsi" w:hint="cs"/>
+          <w:rtl/>
+        </w:rPr>
+        <w:t xml:space="preserve"> בעזרת נתונים בצורת </w:t>
+      </w:r>
+      <w:r>
+        <w:rPr>
+          <w:rFonts w:cstheme="minorHAnsi" w:hint="cs"/>
+        </w:rPr>
+        <w:t>DTO</w:t>
+      </w:r>
+      <w:r>
+        <w:rPr>
+          <w:rFonts w:cstheme="minorHAnsi" w:hint="cs"/>
+          <w:rtl/>
+        </w:rPr>
+        <w:t>, ובכך משתף נתונים שהוזנו על ידי המשתמש במסכים השונים עם המנוע ובנוסף מציג מידע רלוונטי למשתמש במודול זה נמצאת פונקציית ה</w:t>
+      </w:r>
+      <w:r>
+        <w:rPr>
+          <w:rFonts w:cstheme="minorHAnsi"/>
+        </w:rPr>
+        <w:t>main</w:t>
+      </w:r>
+      <w:r>
+        <w:rPr>
+          <w:rFonts w:cstheme="minorHAnsi" w:hint="cs"/>
+          <w:rtl/>
+        </w:rPr>
         <w:t>.</w:t>
       </w:r>
       <w:r>
         <w:rPr>
+          <w:rFonts w:cstheme="minorHAnsi"/>
+          <w:rtl/>
+        </w:rPr>
+        <w:br/>
+      </w:r>
+      <w:r>
+        <w:rPr>
+          <w:rFonts w:cstheme="minorHAnsi" w:hint="cs"/>
+          <w:rtl/>
+        </w:rPr>
+        <w:t>בנוסף ל</w:t>
+      </w:r>
+      <w:r>
+        <w:rPr>
+          <w:rFonts w:cstheme="minorHAnsi"/>
+        </w:rPr>
+        <w:t>JAT</w:t>
+      </w:r>
+      <w:r>
+        <w:rPr>
+          <w:rFonts w:cstheme="minorHAnsi" w:hint="cs"/>
+          <w:rtl/>
+        </w:rPr>
+        <w:t xml:space="preserve"> שהוא ה</w:t>
+      </w:r>
+      <w:r>
+        <w:rPr>
+          <w:rFonts w:cstheme="minorHAnsi"/>
+        </w:rPr>
+        <w:t>thread</w:t>
+      </w:r>
+      <w:r>
+        <w:rPr>
+          <w:rFonts w:cstheme="minorHAnsi" w:hint="cs"/>
+          <w:rtl/>
+        </w:rPr>
+        <w:t xml:space="preserve"> היחיד שמשנה את רכיבי ה</w:t>
+      </w:r>
+      <w:r>
+        <w:rPr>
+          <w:rFonts w:cstheme="minorHAnsi" w:hint="cs"/>
+        </w:rPr>
+        <w:t>UI</w:t>
+      </w:r>
+      <w:r>
+        <w:rPr>
+          <w:rFonts w:cstheme="minorHAnsi" w:hint="cs"/>
+          <w:rtl/>
+        </w:rPr>
+        <w:t xml:space="preserve">, במודול זה רץ ברקע </w:t>
+      </w:r>
+      <w:r>
+        <w:rPr>
+          <w:rFonts w:cstheme="minorHAnsi"/>
+        </w:rPr>
+        <w:t>thread</w:t>
+      </w:r>
+      <w:r>
+        <w:rPr>
+          <w:rFonts w:cstheme="minorHAnsi" w:hint="cs"/>
+          <w:rtl/>
+        </w:rPr>
+        <w:t xml:space="preserve"> נוסף שתכליתו לדגום נתונים באופן קבוע (כל 300 מילי שניות) מתוך מודול </w:t>
+      </w:r>
+      <w:proofErr w:type="spellStart"/>
+      <w:r>
+        <w:rPr>
+          <w:rFonts w:cstheme="minorHAnsi"/>
+        </w:rPr>
+        <w:t>SystemEngine</w:t>
+      </w:r>
+      <w:proofErr w:type="spellEnd"/>
+      <w:r>
+        <w:rPr>
+          <w:rFonts w:cstheme="minorHAnsi" w:hint="cs"/>
+          <w:rtl/>
+        </w:rPr>
+        <w:t>, ולקרוא ל</w:t>
+      </w:r>
+      <w:r>
+        <w:rPr>
+          <w:rFonts w:cstheme="minorHAnsi" w:hint="cs"/>
+        </w:rPr>
+        <w:t>JAT</w:t>
+      </w:r>
+      <w:r>
+        <w:rPr>
+          <w:rFonts w:cstheme="minorHAnsi" w:hint="cs"/>
+          <w:rtl/>
+        </w:rPr>
+        <w:t xml:space="preserve"> לעדכן את רכיבי ה</w:t>
+      </w:r>
+      <w:r>
+        <w:rPr>
+          <w:rFonts w:cstheme="minorHAnsi" w:hint="cs"/>
+        </w:rPr>
+        <w:t>UI</w:t>
+      </w:r>
+      <w:r>
+        <w:rPr>
+          <w:rFonts w:cstheme="minorHAnsi" w:hint="cs"/>
+          <w:rtl/>
+        </w:rPr>
+        <w:t xml:space="preserve"> הרלוונטיים לשינוי.</w:t>
+      </w:r>
+      <w:r>
+        <w:rPr>
+          <w:rFonts w:cstheme="minorHAnsi"/>
+          <w:rtl/>
+        </w:rPr>
+        <w:br/>
+      </w:r>
+    </w:p>
+    <w:p>
+      <w:pPr>
+        <w:bidi/>
+        <w:spacing w:line="240" w:lineRule="auto"/>
+        <w:rPr>
+          <w:rFonts w:cstheme="minorHAnsi"/>
+          <w:rtl/>
+        </w:rPr>
+      </w:pPr>
+      <w:r>
+        <w:rPr>
+          <w:rFonts w:cstheme="minorHAnsi" w:hint="cs"/>
+          <w:rtl/>
+        </w:rPr>
+        <w:t>מחלקות חדשות עיקריות בו:</w:t>
+      </w:r>
+    </w:p>
+    <w:p>
+      <w:pPr>
+        <w:bidi/>
+        <w:spacing w:line="240" w:lineRule="auto"/>
+        <w:rPr>
+          <w:rFonts w:cstheme="minorHAnsi"/>
+          <w:rtl/>
+        </w:rPr>
+      </w:pPr>
+      <w:proofErr w:type="spellStart"/>
+      <w:r>
+        <w:rPr>
+          <w:rFonts w:cstheme="minorHAnsi"/>
+          <w:b/>
+          <w:bCs/>
+          <w:u w:val="single"/>
+        </w:rPr>
+        <w:t>DetailsController</w:t>
+      </w:r>
+      <w:proofErr w:type="spellEnd"/>
+      <w:r>
+        <w:rPr>
           <w:rFonts w:cstheme="minorHAnsi" w:hint="cs"/>
           <w:rtl/>
         </w:rPr>
@@ -1903,30 +2091,32 @@
       </w:r>
       <w:r>
         <w:rPr>
-          <w:rFonts w:cstheme="minorHAnsi" w:hint="cs"/>
-          <w:rtl/>
-        </w:rPr>
-        <w:t xml:space="preserve">שואב נתונים בצורת </w:t>
-      </w:r>
-      <w:r>
-        <w:rPr>
-          <w:rFonts w:cstheme="minorHAnsi" w:hint="cs"/>
-        </w:rPr>
-        <w:t>DTO</w:t>
-      </w:r>
-      <w:r>
-        <w:rPr>
-          <w:rFonts w:cstheme="minorHAnsi" w:hint="cs"/>
-          <w:rtl/>
-        </w:rPr>
-        <w:t xml:space="preserve"> ממודול </w:t>
+          <w:rFonts w:cstheme="minorHAnsi"/>
+          <w:rtl/>
+        </w:rPr>
+        <w:t>–</w:t>
+      </w:r>
+      <w:r>
+        <w:rPr>
+          <w:rFonts w:cstheme="minorHAnsi" w:hint="cs"/>
+          <w:rtl/>
+        </w:rPr>
+        <w:t xml:space="preserve"> </w:t>
+      </w:r>
+      <w:r>
+        <w:rPr>
+          <w:rFonts w:cstheme="minorHAnsi" w:hint="cs"/>
+          <w:rtl/>
+        </w:rPr>
+        <w:t xml:space="preserve">אחראי על ניהול רכיב התצוגה </w:t>
       </w:r>
       <w:proofErr w:type="spellStart"/>
       <w:r>
         <w:rPr>
-          <w:rFonts w:cstheme="minorHAnsi"/>
-        </w:rPr>
-        <w:t>SystemEngine</w:t>
+          <w:rFonts w:cstheme="minorHAnsi" w:hint="cs"/>
+          <w:rtl/>
+        </w:rPr>
+        <w:t>שבטאב</w:t>
       </w:r>
       <w:proofErr w:type="spellEnd"/>
       <w:r>
@@ -1934,7 +2124,19 @@
           <w:rFonts w:cstheme="minorHAnsi" w:hint="cs"/>
           <w:rtl/>
         </w:rPr>
-        <w:t xml:space="preserve"> ובכך מציג את המידע הרלוונטי למשתמש</w:t>
+        <w:t xml:space="preserve"> </w:t>
+      </w:r>
+      <w:r>
+        <w:rPr>
+          <w:rFonts w:cstheme="minorHAnsi" w:hint="cs"/>
+        </w:rPr>
+        <w:t>D</w:t>
+      </w:r>
+      <w:r>
+        <w:rPr>
+          <w:rFonts w:cstheme="minorHAnsi"/>
+        </w:rPr>
+        <w:t>etails</w:t>
       </w:r>
       <w:r>
         <w:rPr>
@@ -1943,327 +2145,13 @@
         </w:rPr>
         <w:t>.</w:t>
       </w:r>
-      <w:r>
-        <w:rPr>
-          <w:rFonts w:cstheme="minorHAnsi" w:hint="cs"/>
-          <w:rtl/>
-        </w:rPr>
-        <w:t xml:space="preserve"> </w:t>
-      </w:r>
-      <w:proofErr w:type="spellStart"/>
-      <w:r>
-        <w:rPr>
-          <w:rFonts w:cstheme="minorHAnsi" w:hint="cs"/>
-          <w:rtl/>
-        </w:rPr>
-        <w:t>במודול</w:t>
-      </w:r>
-      <w:proofErr w:type="spellEnd"/>
-      <w:r>
-        <w:rPr>
-          <w:rFonts w:cstheme="minorHAnsi" w:hint="cs"/>
-          <w:rtl/>
-        </w:rPr>
-        <w:t xml:space="preserve"> זה נמצאת</w:t>
-      </w:r>
-      <w:r>
-        <w:rPr>
-          <w:rFonts w:cstheme="minorHAnsi" w:hint="cs"/>
-          <w:rtl/>
-        </w:rPr>
-        <w:t xml:space="preserve"> פונקציית ה</w:t>
-      </w:r>
-      <w:r>
-        <w:rPr>
-          <w:rFonts w:cstheme="minorHAnsi"/>
-        </w:rPr>
-        <w:t>main</w:t>
-      </w:r>
-      <w:r>
-        <w:rPr>
-          <w:rFonts w:cstheme="minorHAnsi" w:hint="cs"/>
-          <w:rtl/>
-        </w:rPr>
-        <w:t>.</w:t>
-      </w:r>
-      <w:r>
-        <w:rPr>
-          <w:rFonts w:cstheme="minorHAnsi"/>
-          <w:rtl/>
-        </w:rPr>
-        <w:br/>
-      </w:r>
-      <w:r>
-        <w:rPr>
-          <w:rFonts w:cs="Calibri"/>
-          <w:rtl/>
-        </w:rPr>
-        <w:t xml:space="preserve">מודול זה מנהל את התנהלות המשתמש מול המערכת, שם הוא יוכל לעבור בין </w:t>
-      </w:r>
-      <w:proofErr w:type="spellStart"/>
-      <w:r>
-        <w:rPr>
-          <w:rFonts w:cs="Calibri"/>
-          <w:rtl/>
-        </w:rPr>
-        <w:t>הטאבים</w:t>
-      </w:r>
-      <w:proofErr w:type="spellEnd"/>
-      <w:r>
-        <w:rPr>
-          <w:rFonts w:cs="Calibri"/>
-          <w:rtl/>
-        </w:rPr>
-        <w:t xml:space="preserve"> השונים במערכת</w:t>
-      </w:r>
-    </w:p>
-    <w:p>
-      <w:pPr>
-        <w:bidi/>
-        <w:spacing w:line="240" w:lineRule="auto"/>
-        <w:rPr>
-          <w:rFonts w:cstheme="minorHAnsi"/>
-          <w:rtl/>
-        </w:rPr>
-      </w:pPr>
-      <w:r>
-        <w:rPr>
-          <w:rFonts w:cstheme="minorHAnsi" w:hint="cs"/>
-          <w:rtl/>
-        </w:rPr>
-        <w:t xml:space="preserve">המודול האחראי על ניהול ממשק המשתמש </w:t>
-      </w:r>
-      <w:proofErr w:type="spellStart"/>
-      <w:r>
-        <w:rPr>
-          <w:rFonts w:cstheme="minorHAnsi" w:hint="cs"/>
-          <w:rtl/>
-        </w:rPr>
-        <w:t>החלונאי</w:t>
-      </w:r>
-      <w:proofErr w:type="spellEnd"/>
-      <w:r>
-        <w:rPr>
-          <w:rFonts w:cstheme="minorHAnsi" w:hint="cs"/>
-          <w:rtl/>
-        </w:rPr>
-        <w:t xml:space="preserve">. מתקשר עם מודול </w:t>
-      </w:r>
-      <w:proofErr w:type="spellStart"/>
-      <w:r>
-        <w:rPr>
-          <w:rFonts w:cstheme="minorHAnsi"/>
-        </w:rPr>
-        <w:t>SystemEngine</w:t>
-      </w:r>
-      <w:proofErr w:type="spellEnd"/>
-      <w:r>
-        <w:rPr>
-          <w:rFonts w:cstheme="minorHAnsi" w:hint="cs"/>
-          <w:rtl/>
-        </w:rPr>
-        <w:t xml:space="preserve"> בעזרת נתונים בצורת </w:t>
-      </w:r>
-      <w:r>
-        <w:rPr>
-          <w:rFonts w:cstheme="minorHAnsi" w:hint="cs"/>
-        </w:rPr>
-        <w:t>DTO</w:t>
-      </w:r>
-      <w:r>
-        <w:rPr>
-          <w:rFonts w:cstheme="minorHAnsi" w:hint="cs"/>
-          <w:rtl/>
-        </w:rPr>
-        <w:t xml:space="preserve">, </w:t>
-      </w:r>
-      <w:r>
-        <w:rPr>
-          <w:rFonts w:cstheme="minorHAnsi" w:hint="cs"/>
-          <w:rtl/>
-        </w:rPr>
-        <w:t>ובכך</w:t>
-      </w:r>
-      <w:r>
-        <w:rPr>
-          <w:rFonts w:cstheme="minorHAnsi" w:hint="cs"/>
-          <w:rtl/>
-        </w:rPr>
-        <w:t xml:space="preserve"> </w:t>
-      </w:r>
-      <w:r>
-        <w:rPr>
-          <w:rFonts w:cstheme="minorHAnsi" w:hint="cs"/>
-          <w:rtl/>
-        </w:rPr>
-        <w:t>משתף נתונים שהוזנו על ידי המשתמש במסכים השונים עם המנוע</w:t>
-      </w:r>
-      <w:r>
-        <w:rPr>
-          <w:rFonts w:cstheme="minorHAnsi" w:hint="cs"/>
-          <w:rtl/>
-        </w:rPr>
-        <w:t xml:space="preserve"> </w:t>
-      </w:r>
-      <w:r>
-        <w:rPr>
-          <w:rFonts w:cstheme="minorHAnsi" w:hint="cs"/>
-          <w:rtl/>
-        </w:rPr>
-        <w:t xml:space="preserve">ובנוסף </w:t>
-      </w:r>
-      <w:r>
-        <w:rPr>
-          <w:rFonts w:cstheme="minorHAnsi" w:hint="cs"/>
-          <w:rtl/>
-        </w:rPr>
-        <w:t xml:space="preserve">מציג מידע רלוונטי למשתמש </w:t>
-      </w:r>
-      <w:r>
-        <w:rPr>
-          <w:rFonts w:cstheme="minorHAnsi" w:hint="cs"/>
-          <w:rtl/>
-        </w:rPr>
-        <w:t>במודול זה נמצאת פונקציית ה</w:t>
-      </w:r>
-      <w:r>
-        <w:rPr>
-          <w:rFonts w:cstheme="minorHAnsi"/>
-        </w:rPr>
-        <w:t>main</w:t>
-      </w:r>
-      <w:r>
-        <w:rPr>
-          <w:rFonts w:cstheme="minorHAnsi" w:hint="cs"/>
-          <w:rtl/>
-        </w:rPr>
-        <w:t>.</w:t>
-      </w:r>
-      <w:r>
-        <w:rPr>
-          <w:rFonts w:cstheme="minorHAnsi"/>
-          <w:rtl/>
-        </w:rPr>
-        <w:br/>
-      </w:r>
-    </w:p>
-    <w:p>
-      <w:pPr>
-        <w:bidi/>
-        <w:spacing w:line="240" w:lineRule="auto"/>
-        <w:rPr>
-          <w:rFonts w:cstheme="minorHAnsi"/>
-          <w:rtl/>
-        </w:rPr>
-      </w:pPr>
-    </w:p>
-    <w:p>
-      <w:pPr>
-        <w:bidi/>
-        <w:spacing w:line="240" w:lineRule="auto"/>
-        <w:rPr>
-          <w:rFonts w:cstheme="minorHAnsi"/>
-          <w:rtl/>
-        </w:rPr>
-      </w:pPr>
-      <w:r>
-        <w:rPr>
-          <w:rFonts w:cstheme="minorHAnsi" w:hint="cs"/>
-          <w:rtl/>
-        </w:rPr>
-        <w:t>מחלקות חדשות עיקריות בו:</w:t>
-      </w:r>
-    </w:p>
-    <w:p>
-      <w:pPr>
-        <w:bidi/>
-        <w:spacing w:line="240" w:lineRule="auto"/>
-        <w:rPr>
-          <w:rFonts w:cstheme="minorHAnsi" w:hint="cs"/>
-          <w:rtl/>
-        </w:rPr>
-      </w:pPr>
-      <w:proofErr w:type="spellStart"/>
-      <w:r>
-        <w:rPr>
-          <w:rFonts w:cstheme="minorHAnsi"/>
-          <w:b/>
-          <w:bCs/>
-          <w:u w:val="single"/>
-        </w:rPr>
-        <w:t>DetailsController</w:t>
-      </w:r>
-      <w:proofErr w:type="spellEnd"/>
-      <w:r>
-        <w:rPr>
-          <w:rFonts w:cstheme="minorHAnsi" w:hint="cs"/>
-          <w:rtl/>
-        </w:rPr>
-        <w:t xml:space="preserve"> </w:t>
-      </w:r>
-      <w:r>
-        <w:rPr>
-          <w:rFonts w:cstheme="minorHAnsi"/>
-          <w:rtl/>
-        </w:rPr>
-        <w:t>–</w:t>
-      </w:r>
-      <w:r>
-        <w:rPr>
-          <w:rFonts w:cstheme="minorHAnsi" w:hint="cs"/>
-          <w:rtl/>
-        </w:rPr>
-        <w:t xml:space="preserve"> </w:t>
-      </w:r>
-      <w:r>
-        <w:rPr>
-          <w:rFonts w:cstheme="minorHAnsi" w:hint="cs"/>
-          <w:rtl/>
-        </w:rPr>
-        <w:t xml:space="preserve">אחראי על ניהול רכיב התצוגה </w:t>
-      </w:r>
-      <w:proofErr w:type="spellStart"/>
-      <w:r>
-        <w:rPr>
-          <w:rFonts w:cstheme="minorHAnsi" w:hint="cs"/>
-          <w:rtl/>
-        </w:rPr>
-        <w:t>שבטאב</w:t>
-      </w:r>
-      <w:proofErr w:type="spellEnd"/>
-      <w:r>
-        <w:rPr>
-          <w:rFonts w:cstheme="minorHAnsi" w:hint="cs"/>
-          <w:rtl/>
-        </w:rPr>
-        <w:t xml:space="preserve"> </w:t>
-      </w:r>
-      <w:r>
-        <w:rPr>
-          <w:rFonts w:cstheme="minorHAnsi" w:hint="cs"/>
-        </w:rPr>
-        <w:t>D</w:t>
-      </w:r>
-      <w:r>
-        <w:rPr>
-          <w:rFonts w:cstheme="minorHAnsi"/>
-        </w:rPr>
-        <w:t>etails</w:t>
-      </w:r>
-      <w:r>
-        <w:rPr>
-          <w:rFonts w:cstheme="minorHAnsi" w:hint="cs"/>
-          <w:rtl/>
-        </w:rPr>
-        <w:t>.</w:t>
-      </w:r>
-    </w:p>
-    <w:p>
-      <w:pPr>
-        <w:bidi/>
-        <w:spacing w:line="240" w:lineRule="auto"/>
-        <w:rPr>
-          <w:rFonts w:cstheme="minorHAnsi" w:hint="cs"/>
+    </w:p>
+    <w:p>
+      <w:pPr>
+        <w:bidi/>
+        <w:spacing w:line="240" w:lineRule="auto"/>
+        <w:rPr>
+          <w:rFonts w:cstheme="minorHAnsi"/>
           <w:rtl/>
         </w:rPr>
       </w:pPr>
@@ -3028,6 +2916,7 @@
   <w:style w:type="character" w:default="1" w:styleId="a0">
     <w:name w:val="Default Paragraph Font"/>
     <w:uiPriority w:val="1"/>
+    <w:semiHidden/>
     <w:unhideWhenUsed/>
   </w:style>
   <w:style w:type="table" w:default="1" w:styleId="a1">

</xml_diff>